<commit_message>
feat : functionalities of homepage, connexion to the database, share of app id through all the pages, start of functionalities for the creation page and the password generation page
</commit_message>
<xml_diff>
--- a/documents/Rapport.docx
+++ b/documents/Rapport.docx
@@ -7,6 +7,300 @@
         <w:t xml:space="preserve">12.05.25 - Données de test </w:t>
       </w:r>
     </w:p>
+    <w:p/>
+    <w:p/>
+    <w:p/>
+    <w:p>
+      <w:r>
+        <w:rPr>
+          <w:noProof/>
+        </w:rPr>
+        <w:drawing>
+          <wp:inline distT="0" distB="0" distL="0" distR="0" wp14:anchorId="799A8802" wp14:editId="21A81E38">
+            <wp:extent cx="5760720" cy="2729230"/>
+            <wp:effectExtent l="0" t="0" r="0" b="0"/>
+            <wp:docPr id="1" name="Image 1"/>
+            <wp:cNvGraphicFramePr>
+              <a:graphicFrameLocks xmlns:a="http://schemas.openxmlformats.org/drawingml/2006/main" noChangeAspect="1"/>
+            </wp:cNvGraphicFramePr>
+            <a:graphic xmlns:a="http://schemas.openxmlformats.org/drawingml/2006/main">
+              <a:graphicData uri="http://schemas.openxmlformats.org/drawingml/2006/picture">
+                <pic:pic xmlns:pic="http://schemas.openxmlformats.org/drawingml/2006/picture">
+                  <pic:nvPicPr>
+                    <pic:cNvPr id="1" name=""/>
+                    <pic:cNvPicPr/>
+                  </pic:nvPicPr>
+                  <pic:blipFill>
+                    <a:blip r:embed="rId4"/>
+                    <a:stretch>
+                      <a:fillRect/>
+                    </a:stretch>
+                  </pic:blipFill>
+                  <pic:spPr>
+                    <a:xfrm>
+                      <a:off x="0" y="0"/>
+                      <a:ext cx="5760720" cy="2729230"/>
+                    </a:xfrm>
+                    <a:prstGeom prst="rect">
+                      <a:avLst/>
+                    </a:prstGeom>
+                  </pic:spPr>
+                </pic:pic>
+              </a:graphicData>
+            </a:graphic>
+          </wp:inline>
+        </w:drawing>
+      </w:r>
+    </w:p>
+    <w:p>
+      <w:r>
+        <w:rPr>
+          <w:noProof/>
+        </w:rPr>
+        <w:drawing>
+          <wp:inline distT="0" distB="0" distL="0" distR="0" wp14:anchorId="5426A4CB" wp14:editId="7D2E0D9C">
+            <wp:extent cx="5760720" cy="2696210"/>
+            <wp:effectExtent l="0" t="0" r="0" b="8890"/>
+            <wp:docPr id="3" name="Image 3"/>
+            <wp:cNvGraphicFramePr>
+              <a:graphicFrameLocks xmlns:a="http://schemas.openxmlformats.org/drawingml/2006/main" noChangeAspect="1"/>
+            </wp:cNvGraphicFramePr>
+            <a:graphic xmlns:a="http://schemas.openxmlformats.org/drawingml/2006/main">
+              <a:graphicData uri="http://schemas.openxmlformats.org/drawingml/2006/picture">
+                <pic:pic xmlns:pic="http://schemas.openxmlformats.org/drawingml/2006/picture">
+                  <pic:nvPicPr>
+                    <pic:cNvPr id="1" name=""/>
+                    <pic:cNvPicPr/>
+                  </pic:nvPicPr>
+                  <pic:blipFill>
+                    <a:blip r:embed="rId5"/>
+                    <a:stretch>
+                      <a:fillRect/>
+                    </a:stretch>
+                  </pic:blipFill>
+                  <pic:spPr>
+                    <a:xfrm>
+                      <a:off x="0" y="0"/>
+                      <a:ext cx="5760720" cy="2696210"/>
+                    </a:xfrm>
+                    <a:prstGeom prst="rect">
+                      <a:avLst/>
+                    </a:prstGeom>
+                  </pic:spPr>
+                </pic:pic>
+              </a:graphicData>
+            </a:graphic>
+          </wp:inline>
+        </w:drawing>
+      </w:r>
+    </w:p>
+    <w:p/>
+    <w:p>
+      <w:r>
+        <w:t>Erreur n° 1</w:t>
+      </w:r>
+    </w:p>
+    <w:p>
+      <w:r>
+        <w:t>Problème d’affichage du formulaire « UserCreationPage »</w:t>
+      </w:r>
+    </w:p>
+    <w:p/>
+    <w:p/>
+    <w:p/>
+    <w:p/>
+    <w:p>
+      <w:r>
+        <w:rPr>
+          <w:noProof/>
+        </w:rPr>
+        <w:lastRenderedPageBreak/>
+        <w:drawing>
+          <wp:inline distT="0" distB="0" distL="0" distR="0" wp14:anchorId="3CAD7ECE" wp14:editId="66E68232">
+            <wp:extent cx="3114675" cy="3105150"/>
+            <wp:effectExtent l="0" t="0" r="9525" b="0"/>
+            <wp:docPr id="2" name="Image 2"/>
+            <wp:cNvGraphicFramePr>
+              <a:graphicFrameLocks xmlns:a="http://schemas.openxmlformats.org/drawingml/2006/main" noChangeAspect="1"/>
+            </wp:cNvGraphicFramePr>
+            <a:graphic xmlns:a="http://schemas.openxmlformats.org/drawingml/2006/main">
+              <a:graphicData uri="http://schemas.openxmlformats.org/drawingml/2006/picture">
+                <pic:pic xmlns:pic="http://schemas.openxmlformats.org/drawingml/2006/picture">
+                  <pic:nvPicPr>
+                    <pic:cNvPr id="1" name=""/>
+                    <pic:cNvPicPr/>
+                  </pic:nvPicPr>
+                  <pic:blipFill>
+                    <a:blip r:embed="rId6"/>
+                    <a:stretch>
+                      <a:fillRect/>
+                    </a:stretch>
+                  </pic:blipFill>
+                  <pic:spPr>
+                    <a:xfrm>
+                      <a:off x="0" y="0"/>
+                      <a:ext cx="3114675" cy="3105150"/>
+                    </a:xfrm>
+                    <a:prstGeom prst="rect">
+                      <a:avLst/>
+                    </a:prstGeom>
+                  </pic:spPr>
+                </pic:pic>
+              </a:graphicData>
+            </a:graphic>
+          </wp:inline>
+        </w:drawing>
+      </w:r>
+    </w:p>
+    <w:p/>
+    <w:p>
+      <w:r>
+        <w:t xml:space="preserve">Solution n° 1 </w:t>
+      </w:r>
+    </w:p>
+    <w:p>
+      <w:r>
+        <w:t xml:space="preserve">Créer le formulaire depuis </w:t>
+      </w:r>
+      <w:r>
+        <w:t>« PasswordManager-App » avant de le déplacer dans le dossier « Views ».</w:t>
+      </w:r>
+    </w:p>
+    <w:p/>
+    <w:tbl>
+      <w:tblPr>
+        <w:tblStyle w:val="Grilledutableau"/>
+        <w:tblW w:w="0" w:type="auto"/>
+        <w:tblLook w:val="04A0" w:firstRow="1" w:lastRow="0" w:firstColumn="1" w:lastColumn="0" w:noHBand="0" w:noVBand="1"/>
+      </w:tblPr>
+      <w:tblGrid>
+        <w:gridCol w:w="1766"/>
+        <w:gridCol w:w="7296"/>
+      </w:tblGrid>
+      <w:tr>
+        <w:tc>
+          <w:tcPr>
+            <w:tcW w:w="4531" w:type="dxa"/>
+          </w:tcPr>
+          <w:p>
+            <w:r>
+              <w:t>Avant</w:t>
+            </w:r>
+          </w:p>
+        </w:tc>
+        <w:tc>
+          <w:tcPr>
+            <w:tcW w:w="4531" w:type="dxa"/>
+          </w:tcPr>
+          <w:p>
+            <w:r>
+              <w:rPr>
+                <w:noProof/>
+              </w:rPr>
+              <w:drawing>
+                <wp:inline distT="0" distB="0" distL="0" distR="0" wp14:anchorId="76ABD29F" wp14:editId="38BC0C22">
+                  <wp:extent cx="4486275" cy="4143375"/>
+                  <wp:effectExtent l="0" t="0" r="9525" b="9525"/>
+                  <wp:docPr id="7" name="Image 7"/>
+                  <wp:cNvGraphicFramePr>
+                    <a:graphicFrameLocks xmlns:a="http://schemas.openxmlformats.org/drawingml/2006/main" noChangeAspect="1"/>
+                  </wp:cNvGraphicFramePr>
+                  <a:graphic xmlns:a="http://schemas.openxmlformats.org/drawingml/2006/main">
+                    <a:graphicData uri="http://schemas.openxmlformats.org/drawingml/2006/picture">
+                      <pic:pic xmlns:pic="http://schemas.openxmlformats.org/drawingml/2006/picture">
+                        <pic:nvPicPr>
+                          <pic:cNvPr id="1" name=""/>
+                          <pic:cNvPicPr/>
+                        </pic:nvPicPr>
+                        <pic:blipFill>
+                          <a:blip r:embed="rId7"/>
+                          <a:stretch>
+                            <a:fillRect/>
+                          </a:stretch>
+                        </pic:blipFill>
+                        <pic:spPr>
+                          <a:xfrm>
+                            <a:off x="0" y="0"/>
+                            <a:ext cx="4486275" cy="4143375"/>
+                          </a:xfrm>
+                          <a:prstGeom prst="rect">
+                            <a:avLst/>
+                          </a:prstGeom>
+                        </pic:spPr>
+                      </pic:pic>
+                    </a:graphicData>
+                  </a:graphic>
+                </wp:inline>
+              </w:drawing>
+            </w:r>
+          </w:p>
+        </w:tc>
+      </w:tr>
+      <w:tr>
+        <w:tc>
+          <w:tcPr>
+            <w:tcW w:w="4531" w:type="dxa"/>
+          </w:tcPr>
+          <w:p>
+            <w:r>
+              <w:rPr>
+                <w:noProof/>
+              </w:rPr>
+              <w:lastRenderedPageBreak/>
+              <w:t>Après</w:t>
+            </w:r>
+          </w:p>
+        </w:tc>
+        <w:tc>
+          <w:tcPr>
+            <w:tcW w:w="4531" w:type="dxa"/>
+          </w:tcPr>
+          <w:p>
+            <w:r>
+              <w:rPr>
+                <w:noProof/>
+              </w:rPr>
+              <w:drawing>
+                <wp:inline distT="0" distB="0" distL="0" distR="0" wp14:anchorId="3EC00931" wp14:editId="682D66AE">
+                  <wp:extent cx="4362450" cy="3990975"/>
+                  <wp:effectExtent l="0" t="0" r="0" b="9525"/>
+                  <wp:docPr id="5" name="Image 5"/>
+                  <wp:cNvGraphicFramePr>
+                    <a:graphicFrameLocks xmlns:a="http://schemas.openxmlformats.org/drawingml/2006/main" noChangeAspect="1"/>
+                  </wp:cNvGraphicFramePr>
+                  <a:graphic xmlns:a="http://schemas.openxmlformats.org/drawingml/2006/main">
+                    <a:graphicData uri="http://schemas.openxmlformats.org/drawingml/2006/picture">
+                      <pic:pic xmlns:pic="http://schemas.openxmlformats.org/drawingml/2006/picture">
+                        <pic:nvPicPr>
+                          <pic:cNvPr id="1" name=""/>
+                          <pic:cNvPicPr/>
+                        </pic:nvPicPr>
+                        <pic:blipFill>
+                          <a:blip r:embed="rId8"/>
+                          <a:stretch>
+                            <a:fillRect/>
+                          </a:stretch>
+                        </pic:blipFill>
+                        <pic:spPr>
+                          <a:xfrm>
+                            <a:off x="0" y="0"/>
+                            <a:ext cx="4362450" cy="3990975"/>
+                          </a:xfrm>
+                          <a:prstGeom prst="rect">
+                            <a:avLst/>
+                          </a:prstGeom>
+                        </pic:spPr>
+                      </pic:pic>
+                    </a:graphicData>
+                  </a:graphic>
+                </wp:inline>
+              </w:drawing>
+            </w:r>
+          </w:p>
+        </w:tc>
+      </w:tr>
+    </w:tbl>
+    <w:p/>
     <w:sectPr>
       <w:pgSz w:w="11906" w:h="16838"/>
       <w:pgMar w:top="1417" w:right="1417" w:bottom="1417" w:left="1417" w:header="708" w:footer="708" w:gutter="0"/>
@@ -445,6 +739,25 @@
     <w:semiHidden/>
     <w:unhideWhenUsed/>
   </w:style>
+  <w:style w:type="table" w:styleId="Grilledutableau">
+    <w:name w:val="Table Grid"/>
+    <w:basedOn w:val="TableauNormal"/>
+    <w:uiPriority w:val="39"/>
+    <w:rsid w:val="001F1B85"/>
+    <w:pPr>
+      <w:spacing w:after="0" w:line="240" w:lineRule="auto"/>
+    </w:pPr>
+    <w:tblPr>
+      <w:tblBorders>
+        <w:top w:val="single" w:sz="4" w:space="0" w:color="auto"/>
+        <w:left w:val="single" w:sz="4" w:space="0" w:color="auto"/>
+        <w:bottom w:val="single" w:sz="4" w:space="0" w:color="auto"/>
+        <w:right w:val="single" w:sz="4" w:space="0" w:color="auto"/>
+        <w:insideH w:val="single" w:sz="4" w:space="0" w:color="auto"/>
+        <w:insideV w:val="single" w:sz="4" w:space="0" w:color="auto"/>
+      </w:tblBorders>
+    </w:tblPr>
+  </w:style>
 </w:styles>
 </file>
 

</xml_diff>

<commit_message>
docs : MVC, technical risks, security options, password generation, initial planning, work log and versionning explained, summary done; feat : start unit test implementation
</commit_message>
<xml_diff>
--- a/documents/Rapport.docx
+++ b/documents/Rapport.docx
@@ -2155,97 +2155,6 @@
       <w:r>
         <w:fldChar w:fldCharType="end"/>
       </w:r>
-    </w:p>
-    <w:p>
-      <w:pPr>
-        <w:rPr>
-          <w:bCs/>
-          <w:i/>
-          <w:sz w:val="20"/>
-          <w:u w:val="single"/>
-        </w:rPr>
-      </w:pPr>
-    </w:p>
-    <w:p>
-      <w:pPr>
-        <w:rPr>
-          <w:bCs/>
-          <w:i/>
-          <w:sz w:val="20"/>
-        </w:rPr>
-      </w:pPr>
-      <w:r>
-        <w:rPr>
-          <w:bCs/>
-          <w:i/>
-          <w:sz w:val="20"/>
-          <w:u w:val="single"/>
-        </w:rPr>
-        <w:t xml:space="preserve">NOTE L’INTENTION DES UTILISATEURS DE CE </w:t>
-      </w:r>
-      <w:proofErr w:type="gramStart"/>
-      <w:r>
-        <w:rPr>
-          <w:bCs/>
-          <w:i/>
-          <w:sz w:val="20"/>
-          <w:u w:val="single"/>
-        </w:rPr>
-        <w:t>CANEVAS</w:t>
-      </w:r>
-      <w:r>
-        <w:rPr>
-          <w:bCs/>
-          <w:i/>
-          <w:sz w:val="20"/>
-        </w:rPr>
-        <w:t>:</w:t>
-      </w:r>
-      <w:proofErr w:type="gramEnd"/>
-      <w:r>
-        <w:rPr>
-          <w:bCs/>
-          <w:i/>
-          <w:sz w:val="20"/>
-        </w:rPr>
-        <w:br/>
-        <w:t>Toutes les parties en italiques sont là pour aider à comprendre ce qu’il faut mettre dans cette partie du document. Elles n’ont donc aucune raison d’être dans le document final.</w:t>
-      </w:r>
-    </w:p>
-    <w:p>
-      <w:pPr>
-        <w:rPr>
-          <w:bCs/>
-          <w:i/>
-          <w:sz w:val="20"/>
-        </w:rPr>
-      </w:pPr>
-      <w:r>
-        <w:rPr>
-          <w:bCs/>
-          <w:i/>
-          <w:sz w:val="20"/>
-        </w:rPr>
-        <w:t>De plus, en fonction du type de projet, il est tout à fait possible que certains chapitres ou paragraphes n’aient aucun sens. Dans ce cas</w:t>
-      </w:r>
-      <w:r>
-        <w:rPr>
-          <w:bCs/>
-          <w:i/>
-          <w:sz w:val="20"/>
-        </w:rPr>
-        <w:t>,</w:t>
-      </w:r>
-      <w:r>
-        <w:rPr>
-          <w:bCs/>
-          <w:i/>
-          <w:sz w:val="20"/>
-        </w:rPr>
-        <w:t xml:space="preserve"> il est recommandé de les retirer du document pour éviter de l’alourdir inutilement.  </w:t>
-      </w:r>
-    </w:p>
-    <w:p>
       <w:r>
         <w:br w:type="page"/>
       </w:r>
@@ -2254,17 +2163,17 @@
       <w:pPr>
         <w:pStyle w:val="Titre1"/>
       </w:pPr>
-      <w:bookmarkStart w:id="0" w:name="_Toc499021832"/>
-      <w:bookmarkStart w:id="1" w:name="_Toc532179955"/>
-      <w:bookmarkStart w:id="2" w:name="_Toc165969637"/>
-      <w:bookmarkStart w:id="3" w:name="_Toc308526316"/>
+      <w:bookmarkStart w:id="0" w:name="_Toc532179955"/>
+      <w:bookmarkStart w:id="1" w:name="_Toc165969637"/>
+      <w:bookmarkStart w:id="2" w:name="_Toc308526316"/>
+      <w:bookmarkStart w:id="3" w:name="_Toc499021832"/>
       <w:r>
         <w:lastRenderedPageBreak/>
         <w:t>Spécifications</w:t>
       </w:r>
+      <w:bookmarkEnd w:id="0"/>
       <w:bookmarkEnd w:id="1"/>
       <w:bookmarkEnd w:id="2"/>
-      <w:bookmarkEnd w:id="3"/>
     </w:p>
     <w:p>
       <w:pPr>
@@ -2280,6 +2189,43 @@
         <w:t>Titre</w:t>
       </w:r>
       <w:bookmarkEnd w:id="4"/>
+    </w:p>
+    <w:p>
+      <w:pPr>
+        <w:ind w:firstLine="576"/>
+      </w:pPr>
+      <w:proofErr w:type="spellStart"/>
+      <w:r>
+        <w:t>Password</w:t>
+      </w:r>
+      <w:proofErr w:type="spellEnd"/>
+      <w:r>
+        <w:t xml:space="preserve"> Manager ou en français, « g</w:t>
+      </w:r>
+      <w:r>
+        <w:t xml:space="preserve">estionnaire de </w:t>
+      </w:r>
+      <w:r>
+        <w:t>mots de passe</w:t>
+      </w:r>
+      <w:r>
+        <w:t> ».</w:t>
+      </w:r>
+    </w:p>
+    <w:p>
+      <w:pPr>
+        <w:pStyle w:val="Retraitcorpsdetexte"/>
+      </w:pPr>
+    </w:p>
+    <w:p>
+      <w:pPr>
+        <w:pStyle w:val="Titre2"/>
+      </w:pPr>
+      <w:bookmarkStart w:id="5" w:name="_Toc308526318"/>
+      <w:r>
+        <w:t>Description</w:t>
+      </w:r>
+      <w:bookmarkEnd w:id="5"/>
     </w:p>
     <w:p>
       <w:pPr>
@@ -2301,13 +2247,77 @@
       <w:proofErr w:type="spellEnd"/>
       <w:proofErr w:type="gramEnd"/>
       <w:r>
-        <w:t xml:space="preserve"> un titre cours et pertinent. Cela peut être une reprise ou compléter le titre de la première page … </w:t>
+        <w:t xml:space="preserve"> une explication du contexte, de la situation, des raisons générales de la mise en route d’un tel projet. Le lecteur doit pouvoir comprendre les motivations du lancement du projet… </w:t>
       </w:r>
     </w:p>
     <w:p>
       <w:pPr>
         <w:pStyle w:val="Informations"/>
       </w:pPr>
+    </w:p>
+    <w:p>
+      <w:r>
+        <w:t xml:space="preserve">La gestion de mot de passe représente un enjeu important au quotidien. En effet, les mots de passe sont là pour protéger des données en ligne, limiter l’accès à celles-ci, qu’importe leur niveau de sensibilité, le but principal est de garantir que seul une personne ou une poignée de personne puissent lire ces données. </w:t>
+      </w:r>
+    </w:p>
+    <w:p/>
+    <w:p>
+      <w:r>
+        <w:t>Les logiciels, applications, forums et autres plateformes en ligne, nous offrent pour la majeure partie d’eux cette option : « créer un compte » pour revenir sur nos données personnelles, les modifier ou les supprimer si on le souhaite. De ce fait, une personne peut se retrouver avec une multitude de comptes en ligne, dont il devra se rappeler les identifiants de login pour l’utiliser.</w:t>
+      </w:r>
+    </w:p>
+    <w:p/>
+    <w:p>
+      <w:r>
+        <w:t>Notre logiciel a pour but, d’alléger l’utilisateur de cette tâche de mémorisation de mots de passe</w:t>
+      </w:r>
+      <w:r>
+        <w:t xml:space="preserve"> (demande entreprise pour ses employés).</w:t>
+      </w:r>
+    </w:p>
+    <w:p>
+      <w:r>
+        <w:t>En plus de servir à centraliser les mots de passe des différents sites internet consultés par l’utilisateur au sein d’une entreprise.</w:t>
+      </w:r>
+    </w:p>
+    <w:p>
+      <w:r>
+        <w:t>G</w:t>
+      </w:r>
+      <w:r>
+        <w:t>râce à ce projet l’utilisateur</w:t>
+      </w:r>
+      <w:r>
+        <w:t xml:space="preserve"> en apprendra plus sur les recommandations pour gérer ses mots de passe</w:t>
+      </w:r>
+      <w:r>
+        <w:t xml:space="preserve">. </w:t>
+      </w:r>
+    </w:p>
+    <w:p/>
+    <w:p>
+      <w:r>
+        <w:t>Contexte : problème de mots de passe récurrent dans une PME (notation sur post-</w:t>
+      </w:r>
+      <w:proofErr w:type="spellStart"/>
+      <w:r>
+        <w:t>its</w:t>
+      </w:r>
+      <w:proofErr w:type="spellEnd"/>
+      <w:r>
+        <w:t>)</w:t>
+      </w:r>
+    </w:p>
+    <w:p>
+      <w:r>
+        <w:t xml:space="preserve">Plus : centralisation mots de passe, génération mots de passe et authentification. </w:t>
+      </w:r>
+    </w:p>
+    <w:p/>
+    <w:p>
+      <w:r>
+        <w:t>L’authentification impliquant un compte, nous laissons la possibilité de créer un compte.</w:t>
+      </w:r>
     </w:p>
     <w:p>
       <w:pPr>
@@ -2317,85 +2327,478 @@
           <w:sz w:val="20"/>
         </w:rPr>
       </w:pPr>
-      <w:r>
+    </w:p>
+    <w:p>
+      <w:pPr>
+        <w:pStyle w:val="Retraitcorpsdetexte"/>
+      </w:pPr>
+    </w:p>
+    <w:p>
+      <w:pPr>
+        <w:pStyle w:val="Titre2"/>
+      </w:pPr>
+      <w:bookmarkStart w:id="6" w:name="_Toc308526319"/>
+      <w:r>
+        <w:t>Matériel et logiciels à disposition</w:t>
+      </w:r>
+      <w:bookmarkEnd w:id="6"/>
+    </w:p>
+    <w:p>
+      <w:pPr>
+        <w:pStyle w:val="Retraitcorpsdetexte"/>
+      </w:pPr>
+    </w:p>
+    <w:p>
+      <w:pPr>
+        <w:pStyle w:val="Informations"/>
+      </w:pPr>
+      <w:r>
+        <w:t xml:space="preserve">A compléter par ce qui est nécessaire pour le démarrage … </w:t>
+      </w:r>
+    </w:p>
+    <w:p>
+      <w:pPr>
+        <w:pStyle w:val="Informations"/>
+      </w:pPr>
+    </w:p>
+    <w:p>
+      <w:r>
+        <w:t>Windows – pour le travail global</w:t>
+      </w:r>
+    </w:p>
+    <w:p>
+      <w:r>
+        <w:t xml:space="preserve">Docker – pour démarrer nos conteneurs </w:t>
+      </w:r>
+      <w:proofErr w:type="spellStart"/>
+      <w:r>
+        <w:t>phpmyadmin</w:t>
+      </w:r>
+      <w:proofErr w:type="spellEnd"/>
+      <w:r>
+        <w:t xml:space="preserve"> et </w:t>
+      </w:r>
+      <w:proofErr w:type="spellStart"/>
+      <w:r>
+        <w:t>mysql</w:t>
+      </w:r>
+      <w:proofErr w:type="spellEnd"/>
+      <w:r>
+        <w:t>.</w:t>
+      </w:r>
+    </w:p>
+    <w:p>
+      <w:r>
+        <w:t>Visual Studio 2022 – pour implémenter notre code.</w:t>
+      </w:r>
+    </w:p>
+    <w:p>
+      <w:r>
+        <w:t>Word – Pour documenter le rapport.</w:t>
+      </w:r>
+    </w:p>
+    <w:p>
+      <w:r>
+        <w:t xml:space="preserve">Excel – pour la planification, </w:t>
+      </w:r>
+    </w:p>
+    <w:p>
+      <w:pPr>
+        <w:pStyle w:val="Informations"/>
+      </w:pPr>
+    </w:p>
+    <w:p>
+      <w:r>
+        <w:t>Un utilisateur peut être admin ou utilisateur lambda.</w:t>
+      </w:r>
+    </w:p>
+    <w:p>
+      <w:r>
+        <w:t>En tant qu’admin, l’utilisateur a la possibilité d’accéder aux mots de passe de tous les employés de l’entreprise. Ceux-ci en cas d’oubli de leur mot de passe peuvent le contacter pour récupérer celui-ci mais celui-ci devra ensuite être modifié. On peut imaginer que l’administrateur bien qu’ayant accès à toutes les données des utilisateurs, ne peut en réalité les voir que si un employé lui a fait une requête pour récupérer son mot de passe et c’est le ticket de celui-ci qui créerait.</w:t>
+      </w:r>
+    </w:p>
+    <w:p>
+      <w:pPr>
+        <w:pStyle w:val="Titre2"/>
+      </w:pPr>
+      <w:bookmarkStart w:id="7" w:name="_Toc308526320"/>
+      <w:r>
+        <w:t>Prérequis</w:t>
+      </w:r>
+      <w:bookmarkEnd w:id="7"/>
+    </w:p>
+    <w:p>
+      <w:pPr>
+        <w:pStyle w:val="Retraitcorpsdetexte"/>
+      </w:pPr>
+    </w:p>
+    <w:p>
+      <w:pPr>
+        <w:pStyle w:val="Informations"/>
+      </w:pPr>
+      <w:r>
+        <w:t xml:space="preserve">A compléter par une description des compétences, des connaissances et de la formation minimum pour être à même de réaliser le projet … </w:t>
+      </w:r>
+    </w:p>
+    <w:p>
+      <w:pPr>
+        <w:pStyle w:val="Informations"/>
+      </w:pPr>
+    </w:p>
+    <w:p>
+      <w:r>
+        <w:t xml:space="preserve">La réalisation de ce projet nécessite la connaissance et la maîtrise des modules ICT </w:t>
+      </w:r>
+      <w:r>
+        <w:t xml:space="preserve">ci-dessous </w:t>
+      </w:r>
+      <w:r>
+        <w:t>vus au cours de ma formation :</w:t>
+      </w:r>
+    </w:p>
+    <w:p>
+      <w:r>
+        <w:t>104</w:t>
+      </w:r>
+      <w:r>
+        <w:t xml:space="preserve"> </w:t>
+      </w:r>
+      <w:r>
+        <w:t>: implémenter un modèle de données</w:t>
+      </w:r>
+    </w:p>
+    <w:p>
+      <w:r>
+        <w:t>105</w:t>
+      </w:r>
+      <w:r>
+        <w:t xml:space="preserve"> </w:t>
+      </w:r>
+      <w:r>
+        <w:t>: Tra</w:t>
+      </w:r>
+      <w:r>
+        <w:t>i</w:t>
+      </w:r>
+      <w:r>
+        <w:t>ter</w:t>
+      </w:r>
+      <w:r>
+        <w:t xml:space="preserve"> </w:t>
+      </w:r>
+      <w:r>
+        <w:t>une base de données avec SQL</w:t>
+      </w:r>
+    </w:p>
+    <w:p>
+      <w:r>
+        <w:t>114</w:t>
+      </w:r>
+      <w:r>
+        <w:t xml:space="preserve"> </w:t>
+      </w:r>
+      <w:r>
+        <w:t>: Met</w:t>
+      </w:r>
+      <w:r>
+        <w:t>t</w:t>
+      </w:r>
+      <w:r>
+        <w:t>re en œuvre des systèmes de codification, de compression et d'encryptage</w:t>
+      </w:r>
+    </w:p>
+    <w:p/>
+    <w:p>
+      <w:r>
+        <w:t>120 : Développer et implémenter des interfaces graphiques d'utilisateurs pour une application en tenant comptes des exigences ergonomiques et des standards.</w:t>
+      </w:r>
+    </w:p>
+    <w:p>
+      <w:r>
+        <w:t>226A : Mettre en œuvre sans hérédité les exigences dans un design de classes, implémenter, documenter et tester avec un langage orienté obje</w:t>
+      </w:r>
+      <w:r>
+        <w:t>t</w:t>
+      </w:r>
+      <w:r>
+        <w:t>s.</w:t>
+      </w:r>
+    </w:p>
+    <w:p/>
+    <w:p>
+      <w:r>
+        <w:t>Ces différentes notions devront s’accorder au. Grâce à la préparation au TPI, la réalisation de ce projet me semble atteignable.</w:t>
+      </w:r>
+    </w:p>
+    <w:p>
+      <w:pPr>
+        <w:pStyle w:val="Retraitcorpsdetexte"/>
+      </w:pPr>
+    </w:p>
+    <w:p>
+      <w:pPr>
+        <w:pStyle w:val="Titre2"/>
+      </w:pPr>
+      <w:bookmarkStart w:id="8" w:name="_Toc308526321"/>
+      <w:r>
+        <w:t>Cahier des charges</w:t>
+      </w:r>
+      <w:bookmarkEnd w:id="8"/>
+    </w:p>
+    <w:p>
+      <w:pPr>
+        <w:pStyle w:val="Titre3"/>
+      </w:pPr>
+      <w:bookmarkStart w:id="9" w:name="_Toc308526322"/>
+      <w:r>
+        <w:t>Objectifs et portée du projet (objectifs SMART</w:t>
+      </w:r>
+      <w:r>
+        <w:t>)</w:t>
+      </w:r>
+      <w:bookmarkEnd w:id="9"/>
+    </w:p>
+    <w:p>
+      <w:pPr>
+        <w:pStyle w:val="Retraitcorpsdetexte3"/>
+      </w:pPr>
+    </w:p>
+    <w:p>
+      <w:pPr>
+        <w:pStyle w:val="Informations"/>
+      </w:pPr>
+      <w:r>
+        <w:t>A compléter. Il s’agit d’ébaucher des réponses aux questions de l’acronyme CQQCOQP (Combien, Quoi, Qui, Comment, Où, Quand, Pourquoi)</w:t>
+      </w:r>
+    </w:p>
+    <w:p>
+      <w:pPr>
+        <w:pStyle w:val="Retraitcorpsdetexte3"/>
+      </w:pPr>
+    </w:p>
+    <w:p>
+      <w:pPr>
+        <w:pStyle w:val="Titre3"/>
+      </w:pPr>
+      <w:bookmarkStart w:id="10" w:name="_Toc308526323"/>
+      <w:r>
+        <w:t xml:space="preserve">Caractéristiques des utilisateurs et </w:t>
+      </w:r>
+      <w:r>
+        <w:t>impacts</w:t>
+      </w:r>
+      <w:bookmarkEnd w:id="10"/>
+    </w:p>
+    <w:p>
+      <w:pPr>
+        <w:pStyle w:val="Retraitcorpsdetexte3"/>
+      </w:pPr>
+    </w:p>
+    <w:p>
+      <w:pPr>
+        <w:pStyle w:val="Informations"/>
+      </w:pPr>
+      <w:r>
+        <w:t>A compléter… Il s’agit d’identifier le(s) profil(s) de(s) utilisateur-</w:t>
+      </w:r>
+      <w:proofErr w:type="spellStart"/>
+      <w:r>
+        <w:t>trice</w:t>
+      </w:r>
+      <w:proofErr w:type="spellEnd"/>
+      <w:r>
+        <w:t>(s) type, et les conséquences que cela va avoir sur la conception (couleurs, ergonomie, utilisation, etc.)</w:t>
+      </w:r>
+    </w:p>
+    <w:p>
+      <w:pPr>
+        <w:pStyle w:val="Retraitcorpsdetexte3"/>
+      </w:pPr>
+    </w:p>
+    <w:p>
+      <w:pPr>
+        <w:pStyle w:val="Titre3"/>
+      </w:pPr>
+      <w:bookmarkStart w:id="11" w:name="_Toc308526324"/>
+      <w:r>
+        <w:t>Fonctionnalités requises (du point de vue de l’utilisateur)</w:t>
+      </w:r>
+      <w:bookmarkEnd w:id="11"/>
+    </w:p>
+    <w:p>
+      <w:pPr>
+        <w:pStyle w:val="Retraitcorpsdetexte3"/>
+      </w:pPr>
+    </w:p>
+    <w:p>
+      <w:pPr>
+        <w:pStyle w:val="Informations"/>
+      </w:pPr>
+      <w:r>
+        <w:t xml:space="preserve">A compléter par une espèce de mode d’emploi du produit. S’il s’agissait d’une montre, décrire qu’à part l’heure, il y aura la possibilité d’utiliser un chronomètre, un réveil, … </w:t>
+      </w:r>
+    </w:p>
+    <w:p>
+      <w:pPr>
+        <w:pStyle w:val="Retraitcorpsdetexte3"/>
+      </w:pPr>
+    </w:p>
+    <w:p>
+      <w:pPr>
+        <w:pStyle w:val="Titre3"/>
+      </w:pPr>
+      <w:bookmarkStart w:id="12" w:name="_Toc308526325"/>
+      <w:r>
+        <w:t>Contraintes</w:t>
+      </w:r>
+      <w:bookmarkEnd w:id="12"/>
+    </w:p>
+    <w:p>
+      <w:pPr>
+        <w:pStyle w:val="Retraitcorpsdetexte3"/>
+      </w:pPr>
+    </w:p>
+    <w:p>
+      <w:pPr>
+        <w:pStyle w:val="Informations"/>
+      </w:pPr>
+      <w:r>
+        <w:t>S</w:t>
+      </w:r>
+      <w:r>
+        <w:t>écurité,</w:t>
+      </w:r>
+      <w:r>
+        <w:t xml:space="preserve"> backups, disponibilité,</w:t>
+      </w:r>
+      <w:r>
+        <w:t xml:space="preserve"> système utilisé, interfa</w:t>
+      </w:r>
+      <w:r>
+        <w:t>ces avec autres logiciels, etc.</w:t>
+      </w:r>
+    </w:p>
+    <w:p>
+      <w:pPr>
+        <w:pStyle w:val="Informations"/>
+      </w:pPr>
+    </w:p>
+    <w:p>
+      <w:r>
+        <w:lastRenderedPageBreak/>
+        <w:t>Ce projet étant fondamentalement basé sur la sécurité. Les données devront être sauvegardées de manière sécure, les interactions avec la base de données devront être précautionneusement exécutées, l’accès aux données d’un utilisateur devra faire l’objet d’une authentification.</w:t>
+      </w:r>
+    </w:p>
+    <w:p>
+      <w:pPr>
+        <w:pStyle w:val="Retraitcorpsdetexte3"/>
+        <w:ind w:left="0"/>
+      </w:pPr>
+    </w:p>
+    <w:p>
+      <w:pPr>
+        <w:pStyle w:val="Titre3"/>
+      </w:pPr>
+      <w:bookmarkStart w:id="13" w:name="_Toc308526326"/>
+      <w:r>
+        <w:t>Travail à réaliser par l'apprenti</w:t>
+      </w:r>
+      <w:bookmarkEnd w:id="13"/>
+    </w:p>
+    <w:p>
+      <w:pPr>
+        <w:pStyle w:val="Retraitcorpsdetexte3"/>
+      </w:pPr>
+    </w:p>
+    <w:p>
+      <w:pPr>
+        <w:pStyle w:val="Informations"/>
+      </w:pPr>
+      <w:r>
+        <w:t xml:space="preserve">Décrire à quoi doit ressembler le travail produit, ce qu’il faudra rendre … </w:t>
+      </w:r>
+    </w:p>
+    <w:p>
+      <w:pPr>
+        <w:pStyle w:val="Informations"/>
+      </w:pPr>
+    </w:p>
+    <w:p>
+      <w:pPr>
+        <w:pStyle w:val="Informations"/>
         <w:rPr>
           <w:color w:val="000000" w:themeColor="text1"/>
           <w:sz w:val="20"/>
         </w:rPr>
-        <w:t xml:space="preserve">Gestionnaire de mots de passe. </w:t>
-      </w:r>
-    </w:p>
-    <w:p>
-      <w:pPr>
-        <w:pStyle w:val="Retraitcorpsdetexte"/>
-      </w:pPr>
-    </w:p>
-    <w:p>
-      <w:pPr>
-        <w:pStyle w:val="Titre2"/>
-      </w:pPr>
-      <w:bookmarkStart w:id="5" w:name="_Toc308526318"/>
-      <w:r>
-        <w:t>Description</w:t>
-      </w:r>
-      <w:bookmarkEnd w:id="5"/>
-    </w:p>
-    <w:p>
-      <w:pPr>
-        <w:pStyle w:val="Retraitcorpsdetexte"/>
-      </w:pPr>
-    </w:p>
-    <w:p>
-      <w:pPr>
-        <w:pStyle w:val="Informations"/>
-      </w:pPr>
-      <w:r>
-        <w:t xml:space="preserve">A </w:t>
-      </w:r>
-      <w:proofErr w:type="spellStart"/>
-      <w:proofErr w:type="gramStart"/>
-      <w:r>
-        <w:t>compléter,par</w:t>
-      </w:r>
-      <w:proofErr w:type="spellEnd"/>
-      <w:proofErr w:type="gramEnd"/>
-      <w:r>
-        <w:t xml:space="preserve"> une explication du contexte, de la situation, des raisons générales de la mise en route d’un tel projet. Le lecteur doit pouvoir comprendre les motivations du lancement du projet… </w:t>
-      </w:r>
-    </w:p>
-    <w:p>
-      <w:pPr>
-        <w:pStyle w:val="Informations"/>
-      </w:pPr>
-    </w:p>
-    <w:p>
-      <w:pPr>
-        <w:pStyle w:val="Informations"/>
+      </w:pPr>
+      <w:r>
         <w:rPr>
           <w:color w:val="000000" w:themeColor="text1"/>
           <w:sz w:val="20"/>
         </w:rPr>
-      </w:pPr>
-      <w:r>
+        <w:t xml:space="preserve">Le produit attendu est un logiciel qui centralise </w:t>
+      </w:r>
+    </w:p>
+    <w:p>
+      <w:pPr>
+        <w:pStyle w:val="Retraitcorpsdetexte3"/>
+      </w:pPr>
+    </w:p>
+    <w:p>
+      <w:pPr>
+        <w:pStyle w:val="Titre3"/>
+      </w:pPr>
+      <w:bookmarkStart w:id="14" w:name="_Toc308526327"/>
+      <w:r>
+        <w:t>Si le temps le permet …</w:t>
+      </w:r>
+      <w:bookmarkEnd w:id="14"/>
+    </w:p>
+    <w:p>
+      <w:pPr>
+        <w:pStyle w:val="Retraitcorpsdetexte3"/>
+      </w:pPr>
+    </w:p>
+    <w:p>
+      <w:pPr>
+        <w:pStyle w:val="Informations"/>
+      </w:pPr>
+      <w:r>
+        <w:t xml:space="preserve">Objectifs </w:t>
+      </w:r>
+      <w:proofErr w:type="spellStart"/>
+      <w:r>
+        <w:t>complémentairesau</w:t>
+      </w:r>
+      <w:proofErr w:type="spellEnd"/>
+      <w:r>
+        <w:t xml:space="preserve"> cas où le projet n’est pas assez ambitieux dans le temps imparti… </w:t>
+      </w:r>
+    </w:p>
+    <w:p>
+      <w:pPr>
+        <w:pStyle w:val="Informations"/>
+        <w:ind w:left="0"/>
+      </w:pPr>
+    </w:p>
+    <w:p/>
+    <w:p>
+      <w:pPr>
         <w:rPr>
           <w:color w:val="000000" w:themeColor="text1"/>
           <w:sz w:val="20"/>
         </w:rPr>
-        <w:t xml:space="preserve">La gestion de mot de passe représente un enjeu important au quotidien. En effet, les mots de passe sont là pour protéger des données en ligne, limiter l’accès à celles-ci, qu’importe leur niveau de sensibilité, le but principal est de garantir que seul une personne ou une poignée de personne puissent lire ces données. </w:t>
-      </w:r>
-    </w:p>
-    <w:p>
-      <w:pPr>
-        <w:pStyle w:val="Informations"/>
+      </w:pPr>
+      <w:r>
         <w:rPr>
           <w:color w:val="000000" w:themeColor="text1"/>
           <w:sz w:val="20"/>
         </w:rPr>
-      </w:pPr>
-    </w:p>
-    <w:p>
-      <w:pPr>
-        <w:pStyle w:val="Informations"/>
+        <w:t xml:space="preserve">En plus des éléments demandés à la base dans le cahier des charges, avant validation, ces éléments ont été proposés et finalement acceptés : </w:t>
+      </w:r>
+    </w:p>
+    <w:p>
+      <w:pPr>
         <w:rPr>
           <w:color w:val="000000" w:themeColor="text1"/>
           <w:sz w:val="20"/>
@@ -2406,938 +2809,49 @@
           <w:color w:val="000000" w:themeColor="text1"/>
           <w:sz w:val="20"/>
         </w:rPr>
-        <w:t>Les logiciels, applications, forums et autres plateformes en ligne, nous offrent pour la majeure partie d’eux cette option : « créer un compte » pour revenir sur nos données personnelles, les modifier ou les supprimer si on le souhaite. De ce fait, une personne peut se retrouver avec une multitude de comptes en ligne, dont il devra se rappeler les identifiants de login pour l’utiliser.</w:t>
-      </w:r>
-    </w:p>
-    <w:p>
-      <w:pPr>
-        <w:pStyle w:val="Informations"/>
+        <w:t>La mise en place une option d’aide pour permettre à l’utilisateur de comprendre le but de l’application et l’utilité de chaque page sur lesquelles il naviguera.</w:t>
+      </w:r>
+    </w:p>
+    <w:p>
+      <w:pPr>
         <w:rPr>
           <w:color w:val="000000" w:themeColor="text1"/>
           <w:sz w:val="20"/>
         </w:rPr>
       </w:pPr>
-    </w:p>
-    <w:p>
-      <w:pPr>
-        <w:pStyle w:val="Informations"/>
+      <w:r>
         <w:rPr>
           <w:color w:val="000000" w:themeColor="text1"/>
           <w:sz w:val="20"/>
         </w:rPr>
-      </w:pPr>
-      <w:r>
+        <w:t>La mise en place une option pour se déconnecter.</w:t>
+      </w:r>
+    </w:p>
+    <w:p>
+      <w:pPr>
         <w:rPr>
           <w:color w:val="000000" w:themeColor="text1"/>
           <w:sz w:val="20"/>
         </w:rPr>
-        <w:t>Notre logiciel a pour but, d’alléger l’utilisateur de cette tâche de mémorisation de mots de passe</w:t>
-      </w:r>
+      </w:pPr>
       <w:r>
         <w:rPr>
           <w:color w:val="000000" w:themeColor="text1"/>
           <w:sz w:val="20"/>
         </w:rPr>
-        <w:t xml:space="preserve"> (demande entreprise pour ses employés).</w:t>
-      </w:r>
-    </w:p>
-    <w:p>
-      <w:pPr>
-        <w:pStyle w:val="Informations"/>
+        <w:t>La mise en place d’une option pour supprimer une ligne de données du tableau qui affiche les données de mots de passe sauvegardées.</w:t>
+      </w:r>
+    </w:p>
+    <w:p>
+      <w:pPr>
         <w:rPr>
           <w:color w:val="000000" w:themeColor="text1"/>
           <w:sz w:val="20"/>
         </w:rPr>
       </w:pPr>
-      <w:r>
-        <w:rPr>
-          <w:color w:val="000000" w:themeColor="text1"/>
-          <w:sz w:val="20"/>
-        </w:rPr>
-        <w:t>En plus de servir à centraliser les mots de passe des différents sites internet consultés par l’utilisateur au sein d’une entreprise.</w:t>
-      </w:r>
-    </w:p>
-    <w:p>
-      <w:pPr>
-        <w:pStyle w:val="Informations"/>
-        <w:rPr>
-          <w:color w:val="000000" w:themeColor="text1"/>
-          <w:sz w:val="20"/>
-        </w:rPr>
-      </w:pPr>
-      <w:r>
-        <w:rPr>
-          <w:color w:val="000000" w:themeColor="text1"/>
-          <w:sz w:val="20"/>
-        </w:rPr>
-        <w:t>G</w:t>
-      </w:r>
-      <w:r>
-        <w:rPr>
-          <w:color w:val="000000" w:themeColor="text1"/>
-          <w:sz w:val="20"/>
-        </w:rPr>
-        <w:t>râce à ce projet l’utilisateur</w:t>
-      </w:r>
-      <w:r>
-        <w:rPr>
-          <w:color w:val="000000" w:themeColor="text1"/>
-          <w:sz w:val="20"/>
-        </w:rPr>
-        <w:t xml:space="preserve"> en apprendra plus sur les recommandations pour gérer ses mots de passe</w:t>
-      </w:r>
-      <w:r>
-        <w:rPr>
-          <w:color w:val="000000" w:themeColor="text1"/>
-          <w:sz w:val="20"/>
-        </w:rPr>
-        <w:t xml:space="preserve">. </w:t>
-      </w:r>
-    </w:p>
-    <w:p>
-      <w:pPr>
-        <w:pStyle w:val="Informations"/>
-        <w:rPr>
-          <w:color w:val="000000" w:themeColor="text1"/>
-          <w:sz w:val="20"/>
-        </w:rPr>
-      </w:pPr>
-    </w:p>
-    <w:p>
-      <w:pPr>
-        <w:pStyle w:val="Informations"/>
-        <w:rPr>
-          <w:color w:val="000000" w:themeColor="text1"/>
-          <w:sz w:val="20"/>
-        </w:rPr>
-      </w:pPr>
-      <w:r>
-        <w:rPr>
-          <w:color w:val="000000" w:themeColor="text1"/>
-          <w:sz w:val="20"/>
-        </w:rPr>
-        <w:t>Contexte : problème de mots de passe récurrent dans une PME (notation sur post-</w:t>
-      </w:r>
-      <w:proofErr w:type="spellStart"/>
-      <w:r>
-        <w:rPr>
-          <w:color w:val="000000" w:themeColor="text1"/>
-          <w:sz w:val="20"/>
-        </w:rPr>
-        <w:t>its</w:t>
-      </w:r>
-      <w:proofErr w:type="spellEnd"/>
-      <w:r>
-        <w:rPr>
-          <w:color w:val="000000" w:themeColor="text1"/>
-          <w:sz w:val="20"/>
-        </w:rPr>
-        <w:t>)</w:t>
-      </w:r>
-    </w:p>
-    <w:p>
-      <w:pPr>
-        <w:pStyle w:val="Informations"/>
-        <w:rPr>
-          <w:color w:val="000000" w:themeColor="text1"/>
-          <w:sz w:val="20"/>
-        </w:rPr>
-      </w:pPr>
-      <w:r>
-        <w:rPr>
-          <w:color w:val="000000" w:themeColor="text1"/>
-          <w:sz w:val="20"/>
-        </w:rPr>
-        <w:t xml:space="preserve">Plus : centralisation mots de passe, génération mots de passe et authentification. </w:t>
-      </w:r>
-    </w:p>
-    <w:p>
-      <w:pPr>
-        <w:pStyle w:val="Informations"/>
-        <w:rPr>
-          <w:color w:val="000000" w:themeColor="text1"/>
-          <w:sz w:val="20"/>
-        </w:rPr>
-      </w:pPr>
-    </w:p>
-    <w:p>
-      <w:pPr>
-        <w:pStyle w:val="Informations"/>
-        <w:rPr>
-          <w:color w:val="000000" w:themeColor="text1"/>
-          <w:sz w:val="20"/>
-        </w:rPr>
-      </w:pPr>
-      <w:r>
-        <w:rPr>
-          <w:color w:val="000000" w:themeColor="text1"/>
-          <w:sz w:val="20"/>
-        </w:rPr>
-        <w:t>L’authentification impliquant un compte, nous laissons la possibilité de créer un compte.</w:t>
-      </w:r>
-    </w:p>
-    <w:p>
-      <w:pPr>
-        <w:pStyle w:val="Informations"/>
-        <w:rPr>
-          <w:color w:val="000000" w:themeColor="text1"/>
-          <w:sz w:val="20"/>
-        </w:rPr>
-      </w:pPr>
-    </w:p>
-    <w:p>
-      <w:pPr>
-        <w:pStyle w:val="Retraitcorpsdetexte"/>
-      </w:pPr>
-    </w:p>
-    <w:p>
-      <w:pPr>
-        <w:pStyle w:val="Titre2"/>
-      </w:pPr>
-      <w:bookmarkStart w:id="6" w:name="_Toc308526319"/>
-      <w:r>
-        <w:t>Matériel et logiciels à disposition</w:t>
-      </w:r>
-      <w:bookmarkEnd w:id="6"/>
-    </w:p>
-    <w:p>
-      <w:pPr>
-        <w:pStyle w:val="Retraitcorpsdetexte"/>
-      </w:pPr>
-    </w:p>
-    <w:p>
-      <w:pPr>
-        <w:pStyle w:val="Informations"/>
-      </w:pPr>
-      <w:r>
-        <w:t xml:space="preserve">A compléter par ce qui est nécessaire pour le démarrage … </w:t>
-      </w:r>
-    </w:p>
-    <w:p>
-      <w:pPr>
-        <w:pStyle w:val="Informations"/>
-      </w:pPr>
-    </w:p>
-    <w:p>
-      <w:pPr>
-        <w:pStyle w:val="Informations"/>
-        <w:rPr>
-          <w:color w:val="000000" w:themeColor="text1"/>
-          <w:sz w:val="20"/>
-        </w:rPr>
-      </w:pPr>
-      <w:r>
-        <w:rPr>
-          <w:color w:val="000000" w:themeColor="text1"/>
-          <w:sz w:val="20"/>
-        </w:rPr>
-        <w:t>Windows – pour le travail global</w:t>
-      </w:r>
-    </w:p>
-    <w:p>
-      <w:pPr>
-        <w:pStyle w:val="Informations"/>
-        <w:rPr>
-          <w:color w:val="000000" w:themeColor="text1"/>
-          <w:sz w:val="20"/>
-        </w:rPr>
-      </w:pPr>
-      <w:r>
-        <w:rPr>
-          <w:color w:val="000000" w:themeColor="text1"/>
-          <w:sz w:val="20"/>
-        </w:rPr>
-        <w:t xml:space="preserve">Docker – pour démarrer nos conteneurs </w:t>
-      </w:r>
-      <w:proofErr w:type="spellStart"/>
-      <w:r>
-        <w:rPr>
-          <w:color w:val="000000" w:themeColor="text1"/>
-          <w:sz w:val="20"/>
-        </w:rPr>
-        <w:t>phpmyadmin</w:t>
-      </w:r>
-      <w:proofErr w:type="spellEnd"/>
-      <w:r>
-        <w:rPr>
-          <w:color w:val="000000" w:themeColor="text1"/>
-          <w:sz w:val="20"/>
-        </w:rPr>
-        <w:t xml:space="preserve"> et </w:t>
-      </w:r>
-      <w:proofErr w:type="spellStart"/>
-      <w:r>
-        <w:rPr>
-          <w:color w:val="000000" w:themeColor="text1"/>
-          <w:sz w:val="20"/>
-        </w:rPr>
-        <w:t>mysql</w:t>
-      </w:r>
-      <w:proofErr w:type="spellEnd"/>
-      <w:r>
-        <w:rPr>
-          <w:color w:val="000000" w:themeColor="text1"/>
-          <w:sz w:val="20"/>
-        </w:rPr>
-        <w:t>.</w:t>
-      </w:r>
-    </w:p>
-    <w:p>
-      <w:pPr>
-        <w:pStyle w:val="Informations"/>
-        <w:rPr>
-          <w:color w:val="000000" w:themeColor="text1"/>
-          <w:sz w:val="20"/>
-        </w:rPr>
-      </w:pPr>
-      <w:r>
-        <w:rPr>
-          <w:color w:val="000000" w:themeColor="text1"/>
-          <w:sz w:val="20"/>
-        </w:rPr>
-        <w:t>Visual Studio 2022 – pour implémenter notre code.</w:t>
-      </w:r>
-    </w:p>
-    <w:p>
-      <w:pPr>
-        <w:pStyle w:val="Informations"/>
-        <w:rPr>
-          <w:color w:val="000000" w:themeColor="text1"/>
-          <w:sz w:val="20"/>
-        </w:rPr>
-      </w:pPr>
-      <w:r>
-        <w:rPr>
-          <w:color w:val="000000" w:themeColor="text1"/>
-          <w:sz w:val="20"/>
-        </w:rPr>
-        <w:t>Word – Pour documenter le rapport.</w:t>
-      </w:r>
-    </w:p>
-    <w:p>
-      <w:pPr>
-        <w:pStyle w:val="Informations"/>
-        <w:rPr>
-          <w:color w:val="000000" w:themeColor="text1"/>
-          <w:sz w:val="20"/>
-        </w:rPr>
-      </w:pPr>
-      <w:r>
-        <w:rPr>
-          <w:color w:val="000000" w:themeColor="text1"/>
-          <w:sz w:val="20"/>
-        </w:rPr>
-        <w:t xml:space="preserve">Excel – pour la planification, </w:t>
-      </w:r>
-    </w:p>
-    <w:p>
-      <w:pPr>
-        <w:pStyle w:val="Informations"/>
-      </w:pPr>
-    </w:p>
-    <w:p>
-      <w:pPr>
-        <w:pStyle w:val="Retraitcorpsdetexte"/>
-      </w:pPr>
-      <w:r>
-        <w:t>Un utilisateur peut être admin ou utilisateur lambda.</w:t>
-      </w:r>
-    </w:p>
-    <w:p>
-      <w:pPr>
-        <w:pStyle w:val="Retraitcorpsdetexte"/>
-      </w:pPr>
-      <w:r>
-        <w:lastRenderedPageBreak/>
-        <w:t>En tant qu’admin, l’utilisateur a la possibilité d’accéder aux mots de passe de tous les employés de l’entreprise. Ceux-ci en cas d’oubli de leur mot de passe peuvent le contacter pour récupérer celui-ci mais celui-ci devra ensuite être modifié. On peut imaginer que l’administrateur bien qu’ayant accès à toutes les données des utilisateurs, ne peut en réalité les voir que si un employé lui a fait une requête pour récupérer son mot de passe et c’est le ticket de celui-ci qui créerait.</w:t>
-      </w:r>
-    </w:p>
-    <w:p>
-      <w:pPr>
-        <w:pStyle w:val="Titre2"/>
-      </w:pPr>
-      <w:bookmarkStart w:id="7" w:name="_Toc308526320"/>
-      <w:r>
-        <w:t>Prérequis</w:t>
-      </w:r>
-      <w:bookmarkEnd w:id="7"/>
-    </w:p>
-    <w:p>
-      <w:pPr>
-        <w:pStyle w:val="Retraitcorpsdetexte"/>
-      </w:pPr>
-    </w:p>
-    <w:p>
-      <w:pPr>
-        <w:pStyle w:val="Informations"/>
-      </w:pPr>
-      <w:r>
-        <w:t xml:space="preserve">A compléter par une description des compétences, des connaissances et de la formation minimum pour être à même de réaliser le projet … </w:t>
-      </w:r>
-    </w:p>
-    <w:p>
-      <w:pPr>
-        <w:pStyle w:val="Informations"/>
-      </w:pPr>
-    </w:p>
-    <w:p>
-      <w:pPr>
-        <w:pStyle w:val="Informations"/>
-        <w:rPr>
-          <w:color w:val="000000" w:themeColor="text1"/>
-          <w:sz w:val="20"/>
-        </w:rPr>
-      </w:pPr>
-      <w:r>
-        <w:rPr>
-          <w:color w:val="000000" w:themeColor="text1"/>
-          <w:sz w:val="20"/>
-        </w:rPr>
-        <w:t xml:space="preserve">La réalisation de ce projet nécessite la connaissance et la maîtrise des modules ICT </w:t>
-      </w:r>
-      <w:r>
-        <w:rPr>
-          <w:color w:val="000000" w:themeColor="text1"/>
-          <w:sz w:val="20"/>
-        </w:rPr>
-        <w:t xml:space="preserve">ci-dessous </w:t>
-      </w:r>
-      <w:r>
-        <w:rPr>
-          <w:color w:val="000000" w:themeColor="text1"/>
-          <w:sz w:val="20"/>
-        </w:rPr>
-        <w:t>vus au cours de ma formation :</w:t>
-      </w:r>
-    </w:p>
-    <w:p>
-      <w:pPr>
-        <w:pStyle w:val="Retraitcorpsdetexte"/>
-        <w:rPr>
-          <w:color w:val="000000" w:themeColor="text1"/>
-        </w:rPr>
-      </w:pPr>
-      <w:r>
-        <w:rPr>
-          <w:color w:val="000000" w:themeColor="text1"/>
-        </w:rPr>
-        <w:t>104</w:t>
-      </w:r>
-      <w:r>
-        <w:rPr>
-          <w:color w:val="000000" w:themeColor="text1"/>
-        </w:rPr>
-        <w:t xml:space="preserve"> </w:t>
-      </w:r>
-      <w:r>
-        <w:rPr>
-          <w:color w:val="000000" w:themeColor="text1"/>
-        </w:rPr>
-        <w:t>: implémenter un modèle de données</w:t>
-      </w:r>
-    </w:p>
-    <w:p>
-      <w:pPr>
-        <w:pStyle w:val="Retraitcorpsdetexte"/>
-        <w:rPr>
-          <w:color w:val="000000" w:themeColor="text1"/>
-        </w:rPr>
-      </w:pPr>
-      <w:r>
-        <w:rPr>
-          <w:color w:val="000000" w:themeColor="text1"/>
-        </w:rPr>
-        <w:t>105</w:t>
-      </w:r>
-      <w:r>
-        <w:rPr>
-          <w:color w:val="000000" w:themeColor="text1"/>
-        </w:rPr>
-        <w:t xml:space="preserve"> </w:t>
-      </w:r>
-      <w:r>
-        <w:rPr>
-          <w:color w:val="000000" w:themeColor="text1"/>
-        </w:rPr>
-        <w:t>: Tra</w:t>
-      </w:r>
-      <w:r>
-        <w:rPr>
-          <w:color w:val="000000" w:themeColor="text1"/>
-        </w:rPr>
-        <w:t>i</w:t>
-      </w:r>
-      <w:r>
-        <w:rPr>
-          <w:color w:val="000000" w:themeColor="text1"/>
-        </w:rPr>
-        <w:t>ter</w:t>
-      </w:r>
-      <w:r>
-        <w:rPr>
-          <w:color w:val="000000" w:themeColor="text1"/>
-        </w:rPr>
-        <w:t xml:space="preserve"> </w:t>
-      </w:r>
-      <w:r>
-        <w:rPr>
-          <w:color w:val="000000" w:themeColor="text1"/>
-        </w:rPr>
-        <w:t>une base de données avec SQL</w:t>
-      </w:r>
-    </w:p>
-    <w:p>
-      <w:pPr>
-        <w:pStyle w:val="Retraitcorpsdetexte"/>
-        <w:rPr>
-          <w:color w:val="000000" w:themeColor="text1"/>
-        </w:rPr>
-      </w:pPr>
-      <w:r>
-        <w:rPr>
-          <w:color w:val="000000" w:themeColor="text1"/>
-        </w:rPr>
-        <w:t>114</w:t>
-      </w:r>
-      <w:r>
-        <w:rPr>
-          <w:color w:val="000000" w:themeColor="text1"/>
-        </w:rPr>
-        <w:t xml:space="preserve"> </w:t>
-      </w:r>
-      <w:r>
-        <w:rPr>
-          <w:color w:val="000000" w:themeColor="text1"/>
-        </w:rPr>
-        <w:t>: Met</w:t>
-      </w:r>
-      <w:r>
-        <w:rPr>
-          <w:color w:val="000000" w:themeColor="text1"/>
-        </w:rPr>
-        <w:t>t</w:t>
-      </w:r>
-      <w:r>
-        <w:rPr>
-          <w:color w:val="000000" w:themeColor="text1"/>
-        </w:rPr>
-        <w:t>re en œuvre des systèmes de codification, de compression et d'encryptage</w:t>
-      </w:r>
-    </w:p>
-    <w:p>
-      <w:pPr>
-        <w:pStyle w:val="Retraitcorpsdetexte"/>
-        <w:rPr>
-          <w:color w:val="000000" w:themeColor="text1"/>
-        </w:rPr>
-      </w:pPr>
-    </w:p>
-    <w:p>
-      <w:pPr>
-        <w:pStyle w:val="Retraitcorpsdetexte"/>
-        <w:rPr>
-          <w:color w:val="000000" w:themeColor="text1"/>
-        </w:rPr>
-      </w:pPr>
-      <w:r>
-        <w:rPr>
-          <w:color w:val="000000" w:themeColor="text1"/>
-        </w:rPr>
-        <w:t>120 : Développer et implémenter des interfaces graphiques d'utilisateurs pour une application en tenant comptes des exigences ergonomiques et des standards.</w:t>
-      </w:r>
-    </w:p>
-    <w:p>
-      <w:pPr>
-        <w:pStyle w:val="Retraitcorpsdetexte"/>
-        <w:rPr>
-          <w:color w:val="000000" w:themeColor="text1"/>
-        </w:rPr>
-      </w:pPr>
-      <w:r>
-        <w:rPr>
-          <w:color w:val="000000" w:themeColor="text1"/>
-        </w:rPr>
-        <w:t>226A : Mettre en œuvre sans hérédité les exigences dans un design de classes, implémenter, documenter et tester avec un langage orienté obje</w:t>
-      </w:r>
-      <w:r>
-        <w:rPr>
-          <w:color w:val="000000" w:themeColor="text1"/>
-        </w:rPr>
-        <w:t>t</w:t>
-      </w:r>
-      <w:r>
-        <w:rPr>
-          <w:color w:val="000000" w:themeColor="text1"/>
-        </w:rPr>
-        <w:t>s.</w:t>
-      </w:r>
-    </w:p>
-    <w:p>
-      <w:pPr>
-        <w:pStyle w:val="Retraitcorpsdetexte"/>
-        <w:rPr>
-          <w:color w:val="000000" w:themeColor="text1"/>
-        </w:rPr>
-      </w:pPr>
-    </w:p>
-    <w:p>
-      <w:pPr>
-        <w:pStyle w:val="Retraitcorpsdetexte"/>
-        <w:rPr>
-          <w:color w:val="000000" w:themeColor="text1"/>
-        </w:rPr>
-      </w:pPr>
-      <w:r>
-        <w:rPr>
-          <w:color w:val="000000" w:themeColor="text1"/>
-        </w:rPr>
-        <w:t>Ces différentes notions devront s’accorder au. Grâce à la préparation au TPI, la réalisation de ce projet me semble atteignable.</w:t>
-      </w:r>
-    </w:p>
-    <w:p>
-      <w:pPr>
-        <w:pStyle w:val="Retraitcorpsdetexte"/>
-      </w:pPr>
-    </w:p>
-    <w:p>
-      <w:pPr>
-        <w:pStyle w:val="Titre2"/>
-      </w:pPr>
-      <w:bookmarkStart w:id="8" w:name="_Toc308526321"/>
-      <w:r>
-        <w:t>Cahier des charges</w:t>
-      </w:r>
-      <w:bookmarkEnd w:id="8"/>
-    </w:p>
-    <w:p>
-      <w:pPr>
-        <w:pStyle w:val="Titre3"/>
-      </w:pPr>
-      <w:bookmarkStart w:id="9" w:name="_Toc308526322"/>
-      <w:r>
-        <w:t>Objectifs et portée du projet (objectifs SMART</w:t>
-      </w:r>
-      <w:r>
-        <w:t>)</w:t>
-      </w:r>
-      <w:bookmarkEnd w:id="9"/>
-    </w:p>
-    <w:p>
-      <w:pPr>
-        <w:pStyle w:val="Retraitcorpsdetexte3"/>
-      </w:pPr>
-    </w:p>
-    <w:p>
-      <w:pPr>
-        <w:pStyle w:val="Informations"/>
-      </w:pPr>
-      <w:r>
-        <w:t>A compléter. Il s’agit d’ébaucher des réponses aux questions de l’acronyme CQQCOQP (Combien, Quoi, Qui, Comment, Où, Quand, Pourquoi)</w:t>
-      </w:r>
-    </w:p>
-    <w:p>
-      <w:pPr>
-        <w:pStyle w:val="Retraitcorpsdetexte3"/>
-      </w:pPr>
-    </w:p>
-    <w:p>
-      <w:pPr>
-        <w:pStyle w:val="Titre3"/>
-      </w:pPr>
-      <w:bookmarkStart w:id="10" w:name="_Toc308526323"/>
-      <w:r>
-        <w:t xml:space="preserve">Caractéristiques des utilisateurs et </w:t>
-      </w:r>
-      <w:r>
-        <w:t>impacts</w:t>
-      </w:r>
-      <w:bookmarkEnd w:id="10"/>
-    </w:p>
-    <w:p>
-      <w:pPr>
-        <w:pStyle w:val="Retraitcorpsdetexte3"/>
-      </w:pPr>
-    </w:p>
-    <w:p>
-      <w:pPr>
-        <w:pStyle w:val="Informations"/>
-      </w:pPr>
-      <w:r>
-        <w:t>A compléter… Il s’agit d’identifier le(s) profil(s) de(s) utilisateur-</w:t>
-      </w:r>
-      <w:proofErr w:type="spellStart"/>
-      <w:r>
-        <w:t>trice</w:t>
-      </w:r>
-      <w:proofErr w:type="spellEnd"/>
-      <w:r>
-        <w:t>(s) type, et les conséquences que cela va avoir sur la conception (couleurs, ergonomie, utilisation, etc.)</w:t>
-      </w:r>
-    </w:p>
-    <w:p>
-      <w:pPr>
-        <w:pStyle w:val="Retraitcorpsdetexte3"/>
-      </w:pPr>
-    </w:p>
-    <w:p>
-      <w:pPr>
-        <w:pStyle w:val="Titre3"/>
-      </w:pPr>
-      <w:bookmarkStart w:id="11" w:name="_Toc308526324"/>
-      <w:r>
-        <w:t>Fonctionnalités requises (du point de vue de l’utilisateur)</w:t>
-      </w:r>
-      <w:bookmarkEnd w:id="11"/>
-    </w:p>
-    <w:p>
-      <w:pPr>
-        <w:pStyle w:val="Retraitcorpsdetexte3"/>
-      </w:pPr>
-    </w:p>
-    <w:p>
-      <w:pPr>
-        <w:pStyle w:val="Informations"/>
-      </w:pPr>
-      <w:r>
-        <w:t xml:space="preserve">A compléter par une espèce de mode d’emploi du produit. S’il s’agissait d’une montre, décrire qu’à part l’heure, il y aura la possibilité d’utiliser un chronomètre, un réveil, … </w:t>
-      </w:r>
-    </w:p>
-    <w:p>
-      <w:pPr>
-        <w:pStyle w:val="Retraitcorpsdetexte3"/>
-      </w:pPr>
-    </w:p>
-    <w:p>
-      <w:pPr>
-        <w:pStyle w:val="Titre3"/>
-      </w:pPr>
-      <w:bookmarkStart w:id="12" w:name="_Toc308526325"/>
-      <w:r>
-        <w:t>Contraintes</w:t>
-      </w:r>
-      <w:bookmarkEnd w:id="12"/>
-    </w:p>
-    <w:p>
-      <w:pPr>
-        <w:pStyle w:val="Retraitcorpsdetexte3"/>
-      </w:pPr>
-    </w:p>
-    <w:p>
-      <w:pPr>
-        <w:pStyle w:val="Informations"/>
-      </w:pPr>
-      <w:r>
-        <w:t>S</w:t>
-      </w:r>
-      <w:r>
-        <w:t>écurité,</w:t>
-      </w:r>
-      <w:r>
-        <w:t xml:space="preserve"> backups, disponibilité,</w:t>
-      </w:r>
-      <w:r>
-        <w:t xml:space="preserve"> système utilisé, interfa</w:t>
-      </w:r>
-      <w:r>
-        <w:t>ces avec autres logiciels, etc.</w:t>
-      </w:r>
-    </w:p>
-    <w:p>
-      <w:pPr>
-        <w:pStyle w:val="Informations"/>
-      </w:pPr>
-    </w:p>
-    <w:p>
-      <w:pPr>
-        <w:pStyle w:val="Informations"/>
-        <w:rPr>
-          <w:color w:val="000000" w:themeColor="text1"/>
-          <w:sz w:val="20"/>
-        </w:rPr>
-      </w:pPr>
-      <w:r>
-        <w:rPr>
-          <w:color w:val="000000" w:themeColor="text1"/>
-          <w:sz w:val="20"/>
-        </w:rPr>
-        <w:t>Ce projet étant fondamentalement basé sur la sécurité. Les données devront être sauvegardées de manière sécure, les interactions avec la base de données devront être précautionneusement exécutées, l’accès aux données d’un utilisateur devra faire l’objet d’une authentification.</w:t>
-      </w:r>
-    </w:p>
-    <w:p>
-      <w:pPr>
-        <w:pStyle w:val="Retraitcorpsdetexte3"/>
-        <w:ind w:left="0"/>
-      </w:pPr>
-    </w:p>
-    <w:p>
-      <w:pPr>
-        <w:pStyle w:val="Titre3"/>
-      </w:pPr>
-      <w:bookmarkStart w:id="13" w:name="_Toc308526326"/>
-      <w:r>
-        <w:lastRenderedPageBreak/>
-        <w:t>Travail à réaliser par l'apprenti</w:t>
-      </w:r>
-      <w:bookmarkEnd w:id="13"/>
-    </w:p>
-    <w:p>
-      <w:pPr>
-        <w:pStyle w:val="Retraitcorpsdetexte3"/>
-      </w:pPr>
-    </w:p>
-    <w:p>
-      <w:pPr>
-        <w:pStyle w:val="Informations"/>
-      </w:pPr>
-      <w:r>
-        <w:t xml:space="preserve">Décrire à quoi doit ressembler le travail produit, ce qu’il faudra rendre … </w:t>
-      </w:r>
-    </w:p>
-    <w:p>
-      <w:pPr>
-        <w:pStyle w:val="Informations"/>
-      </w:pPr>
-    </w:p>
-    <w:p>
-      <w:pPr>
-        <w:pStyle w:val="Informations"/>
-        <w:rPr>
-          <w:color w:val="000000" w:themeColor="text1"/>
-          <w:sz w:val="20"/>
-        </w:rPr>
-      </w:pPr>
-      <w:r>
-        <w:rPr>
-          <w:color w:val="000000" w:themeColor="text1"/>
-          <w:sz w:val="20"/>
-        </w:rPr>
-        <w:t xml:space="preserve">Le produit attendu est un logiciel qui centralise </w:t>
-      </w:r>
-    </w:p>
-    <w:p>
-      <w:pPr>
-        <w:pStyle w:val="Retraitcorpsdetexte3"/>
-      </w:pPr>
-    </w:p>
-    <w:p>
-      <w:pPr>
-        <w:pStyle w:val="Titre3"/>
-      </w:pPr>
-      <w:bookmarkStart w:id="14" w:name="_Toc308526327"/>
-      <w:r>
-        <w:t>Si le temps le permet …</w:t>
-      </w:r>
-      <w:bookmarkEnd w:id="14"/>
-    </w:p>
-    <w:p>
-      <w:pPr>
-        <w:pStyle w:val="Retraitcorpsdetexte3"/>
-      </w:pPr>
-    </w:p>
-    <w:p>
-      <w:pPr>
-        <w:pStyle w:val="Informations"/>
-      </w:pPr>
-      <w:r>
-        <w:t xml:space="preserve">Objectifs </w:t>
-      </w:r>
-      <w:proofErr w:type="spellStart"/>
-      <w:r>
-        <w:t>complémentairesau</w:t>
-      </w:r>
-      <w:proofErr w:type="spellEnd"/>
-      <w:r>
-        <w:t xml:space="preserve"> cas où le projet n’est pas assez ambitieux dans le temps imparti… </w:t>
-      </w:r>
-    </w:p>
-    <w:p>
-      <w:pPr>
-        <w:pStyle w:val="Informations"/>
-        <w:ind w:left="0"/>
-      </w:pPr>
-    </w:p>
-    <w:p>
-      <w:pPr>
-        <w:pStyle w:val="Informations"/>
-        <w:ind w:left="0"/>
-      </w:pPr>
-    </w:p>
-    <w:p>
-      <w:pPr>
-        <w:pStyle w:val="Informations"/>
-        <w:rPr>
-          <w:color w:val="000000" w:themeColor="text1"/>
-          <w:sz w:val="20"/>
-        </w:rPr>
-      </w:pPr>
-      <w:r>
-        <w:rPr>
-          <w:color w:val="000000" w:themeColor="text1"/>
-          <w:sz w:val="20"/>
-        </w:rPr>
-        <w:t xml:space="preserve">En plus des éléments demandés à la base dans le cahier des charges, avant validation, ces éléments ont été proposés et finalement acceptés : </w:t>
-      </w:r>
-    </w:p>
-    <w:p>
-      <w:pPr>
-        <w:pStyle w:val="Informations"/>
-        <w:rPr>
-          <w:color w:val="000000" w:themeColor="text1"/>
-          <w:sz w:val="20"/>
-        </w:rPr>
-      </w:pPr>
-      <w:r>
-        <w:rPr>
-          <w:color w:val="000000" w:themeColor="text1"/>
-          <w:sz w:val="20"/>
-        </w:rPr>
-        <w:t>La mise en place une option d’aide pour permettre à l’utilisateur de comprendre le but de l’application et l’utilité de chaque page sur lesquelles il naviguera.</w:t>
-      </w:r>
-    </w:p>
-    <w:p>
-      <w:pPr>
-        <w:pStyle w:val="Informations"/>
-        <w:rPr>
-          <w:color w:val="000000" w:themeColor="text1"/>
-          <w:sz w:val="20"/>
-        </w:rPr>
-      </w:pPr>
-      <w:r>
-        <w:rPr>
-          <w:color w:val="000000" w:themeColor="text1"/>
-          <w:sz w:val="20"/>
-        </w:rPr>
-        <w:t>La mise en place une option pour se déconnecter.</w:t>
-      </w:r>
-    </w:p>
-    <w:p>
-      <w:pPr>
-        <w:pStyle w:val="Informations"/>
-        <w:rPr>
-          <w:color w:val="000000" w:themeColor="text1"/>
-          <w:sz w:val="20"/>
-        </w:rPr>
-      </w:pPr>
-      <w:r>
-        <w:rPr>
-          <w:color w:val="000000" w:themeColor="text1"/>
-          <w:sz w:val="20"/>
-        </w:rPr>
-        <w:t>La mise en place d’une option pour supprimer une ligne de données du tableau qui affiche les données de mots de passe sauvegardées.</w:t>
-      </w:r>
-    </w:p>
-    <w:p>
-      <w:pPr>
-        <w:pStyle w:val="Informations"/>
-        <w:rPr>
-          <w:color w:val="000000" w:themeColor="text1"/>
-          <w:sz w:val="20"/>
-        </w:rPr>
-      </w:pPr>
-    </w:p>
-    <w:p>
-      <w:pPr>
-        <w:pStyle w:val="Informations"/>
+    </w:p>
+    <w:p>
+      <w:pPr>
         <w:rPr>
           <w:color w:val="000000" w:themeColor="text1"/>
           <w:sz w:val="20"/>
@@ -3542,10 +3056,9 @@
         <w:pStyle w:val="Titre1"/>
       </w:pPr>
       <w:r>
-        <w:lastRenderedPageBreak/>
         <w:t>Analyse préliminaire</w:t>
       </w:r>
-      <w:bookmarkEnd w:id="0"/>
+      <w:bookmarkEnd w:id="3"/>
     </w:p>
     <w:p>
       <w:pPr>
@@ -5388,6 +4901,273 @@
           <w:ilvl w:val="0"/>
           <w:numId w:val="0"/>
         </w:numPr>
+        <w:ind w:left="360" w:hanging="360"/>
+        <w:rPr>
+          <w:rFonts w:ascii="Arial" w:hAnsi="Arial" w:cs="Arial"/>
+          <w:iCs/>
+          <w:sz w:val="24"/>
+        </w:rPr>
+      </w:pPr>
+    </w:p>
+    <w:p>
+      <w:pPr>
+        <w:pStyle w:val="Retraitnormal1"/>
+        <w:numPr>
+          <w:ilvl w:val="0"/>
+          <w:numId w:val="0"/>
+        </w:numPr>
+        <w:ind w:left="360"/>
+        <w:rPr>
+          <w:rFonts w:ascii="Arial" w:hAnsi="Arial" w:cs="Arial"/>
+          <w:iCs/>
+          <w:sz w:val="24"/>
+        </w:rPr>
+      </w:pPr>
+      <w:r>
+        <w:rPr>
+          <w:rFonts w:ascii="Arial" w:hAnsi="Arial" w:cs="Arial"/>
+          <w:iCs/>
+          <w:sz w:val="24"/>
+        </w:rPr>
+        <w:t>Comme risques identifiés, il n’y a en qu’un, le calcul de la force du mot de passe.</w:t>
+      </w:r>
+    </w:p>
+    <w:p>
+      <w:pPr>
+        <w:pStyle w:val="Retraitnormal1"/>
+        <w:numPr>
+          <w:ilvl w:val="0"/>
+          <w:numId w:val="0"/>
+        </w:numPr>
+        <w:ind w:left="360"/>
+        <w:rPr>
+          <w:rFonts w:ascii="Arial" w:hAnsi="Arial" w:cs="Arial"/>
+          <w:iCs/>
+          <w:sz w:val="24"/>
+        </w:rPr>
+      </w:pPr>
+      <w:r>
+        <w:rPr>
+          <w:rFonts w:ascii="Arial" w:hAnsi="Arial" w:cs="Arial"/>
+          <w:iCs/>
+          <w:sz w:val="24"/>
+        </w:rPr>
+        <w:t xml:space="preserve">En recevant le cahier des charges et bien des jours après cette étape semblait simple à exécuter jusqu’à sa réalisation. </w:t>
+      </w:r>
+    </w:p>
+    <w:p>
+      <w:pPr>
+        <w:pStyle w:val="Retraitnormal1"/>
+        <w:numPr>
+          <w:ilvl w:val="0"/>
+          <w:numId w:val="0"/>
+        </w:numPr>
+        <w:ind w:left="360"/>
+        <w:rPr>
+          <w:rFonts w:ascii="Arial" w:hAnsi="Arial" w:cs="Arial"/>
+          <w:iCs/>
+          <w:sz w:val="24"/>
+        </w:rPr>
+      </w:pPr>
+      <w:r>
+        <w:rPr>
+          <w:rFonts w:ascii="Arial" w:hAnsi="Arial" w:cs="Arial"/>
+          <w:iCs/>
+          <w:sz w:val="24"/>
+        </w:rPr>
+        <w:t>Le calcul de la force du mot de passe doit tenir compte de plusieurs paramètres (la longueur du mot de passe, la présence de nombres, de lettres majuscules et de caractères spéciaux)</w:t>
+      </w:r>
+      <w:r>
+        <w:rPr>
+          <w:rFonts w:ascii="Arial" w:hAnsi="Arial" w:cs="Arial"/>
+          <w:iCs/>
+          <w:sz w:val="24"/>
+        </w:rPr>
+        <w:t xml:space="preserve"> à échelonner, d’où le risque.</w:t>
+      </w:r>
+    </w:p>
+    <w:p>
+      <w:pPr>
+        <w:pStyle w:val="Retraitnormal1"/>
+        <w:numPr>
+          <w:ilvl w:val="0"/>
+          <w:numId w:val="0"/>
+        </w:numPr>
+        <w:ind w:left="360"/>
+        <w:rPr>
+          <w:rFonts w:ascii="Arial" w:hAnsi="Arial" w:cs="Arial"/>
+          <w:iCs/>
+          <w:sz w:val="24"/>
+        </w:rPr>
+      </w:pPr>
+    </w:p>
+    <w:p>
+      <w:pPr>
+        <w:pStyle w:val="Retraitnormal1"/>
+        <w:numPr>
+          <w:ilvl w:val="0"/>
+          <w:numId w:val="0"/>
+        </w:numPr>
+        <w:ind w:left="360"/>
+        <w:rPr>
+          <w:rFonts w:ascii="Arial" w:hAnsi="Arial" w:cs="Arial"/>
+          <w:iCs/>
+          <w:sz w:val="24"/>
+        </w:rPr>
+      </w:pPr>
+      <w:r>
+        <w:rPr>
+          <w:rFonts w:ascii="Arial" w:hAnsi="Arial" w:cs="Arial"/>
+          <w:iCs/>
+          <w:sz w:val="24"/>
+        </w:rPr>
+        <w:t xml:space="preserve">Pour réduire le risque de ce point technique, un barème a été créé en se basant sur une </w:t>
+      </w:r>
+      <w:proofErr w:type="spellStart"/>
+      <w:r>
+        <w:rPr>
+          <w:rFonts w:ascii="Arial" w:hAnsi="Arial" w:cs="Arial"/>
+          <w:iCs/>
+          <w:color w:val="FF0000"/>
+          <w:sz w:val="24"/>
+        </w:rPr>
+        <w:t>heatmap</w:t>
+      </w:r>
+      <w:proofErr w:type="spellEnd"/>
+      <w:r>
+        <w:rPr>
+          <w:rFonts w:ascii="Arial" w:hAnsi="Arial" w:cs="Arial"/>
+          <w:iCs/>
+          <w:sz w:val="24"/>
+        </w:rPr>
+        <w:t>.</w:t>
+      </w:r>
+    </w:p>
+    <w:p>
+      <w:pPr>
+        <w:pStyle w:val="Retraitnormal1"/>
+        <w:numPr>
+          <w:ilvl w:val="0"/>
+          <w:numId w:val="0"/>
+        </w:numPr>
+        <w:ind w:left="360"/>
+        <w:rPr>
+          <w:rFonts w:ascii="Arial" w:hAnsi="Arial" w:cs="Arial"/>
+          <w:iCs/>
+          <w:sz w:val="24"/>
+        </w:rPr>
+      </w:pPr>
+    </w:p>
+    <w:p>
+      <w:pPr>
+        <w:pStyle w:val="Retraitnormal1"/>
+        <w:numPr>
+          <w:ilvl w:val="0"/>
+          <w:numId w:val="0"/>
+        </w:numPr>
+        <w:ind w:left="360"/>
+        <w:rPr>
+          <w:rFonts w:ascii="Arial" w:hAnsi="Arial" w:cs="Arial"/>
+          <w:iCs/>
+          <w:sz w:val="24"/>
+        </w:rPr>
+      </w:pPr>
+      <w:r>
+        <w:rPr>
+          <w:rFonts w:ascii="Arial" w:hAnsi="Arial" w:cs="Arial"/>
+          <w:iCs/>
+          <w:sz w:val="24"/>
+        </w:rPr>
+        <w:t>D’autres éléments qui auraient pu causer un problème comme le h</w:t>
+      </w:r>
+      <w:r>
+        <w:rPr>
+          <w:rFonts w:ascii="Arial" w:hAnsi="Arial" w:cs="Arial"/>
+          <w:iCs/>
+          <w:sz w:val="24"/>
+        </w:rPr>
+        <w:t>achage du mot de passe avec un grain de sel</w:t>
+      </w:r>
+      <w:r>
+        <w:rPr>
+          <w:rFonts w:ascii="Arial" w:hAnsi="Arial" w:cs="Arial"/>
+          <w:iCs/>
+          <w:sz w:val="24"/>
+        </w:rPr>
+        <w:t xml:space="preserve">, </w:t>
+      </w:r>
+      <w:r>
+        <w:rPr>
+          <w:rFonts w:ascii="Arial" w:hAnsi="Arial" w:cs="Arial"/>
+          <w:iCs/>
+          <w:sz w:val="24"/>
+        </w:rPr>
+        <w:t>la génération d’un mot de passe aléatoire</w:t>
+      </w:r>
+      <w:r>
+        <w:rPr>
+          <w:rFonts w:ascii="Arial" w:hAnsi="Arial" w:cs="Arial"/>
+          <w:iCs/>
+          <w:sz w:val="24"/>
+        </w:rPr>
+        <w:t xml:space="preserve"> et les requêtes MySQL</w:t>
+      </w:r>
+      <w:r>
+        <w:rPr>
+          <w:rFonts w:ascii="Arial" w:hAnsi="Arial" w:cs="Arial"/>
+          <w:iCs/>
+          <w:sz w:val="24"/>
+        </w:rPr>
+        <w:t>, ont été écartés</w:t>
+      </w:r>
+      <w:r>
+        <w:rPr>
+          <w:rFonts w:ascii="Arial" w:hAnsi="Arial" w:cs="Arial"/>
+          <w:iCs/>
+          <w:sz w:val="24"/>
+        </w:rPr>
+        <w:t>.</w:t>
+      </w:r>
+      <w:r>
+        <w:rPr>
+          <w:rFonts w:ascii="Arial" w:hAnsi="Arial" w:cs="Arial"/>
+          <w:iCs/>
+          <w:sz w:val="24"/>
+        </w:rPr>
+        <w:t xml:space="preserve"> Le premier, car il avait été vu dans la phase pré-TPI</w:t>
+      </w:r>
+      <w:r>
+        <w:rPr>
+          <w:rFonts w:ascii="Arial" w:hAnsi="Arial" w:cs="Arial"/>
+          <w:iCs/>
+          <w:sz w:val="24"/>
+        </w:rPr>
+        <w:t xml:space="preserve">, </w:t>
+      </w:r>
+      <w:r>
+        <w:rPr>
+          <w:rFonts w:ascii="Arial" w:hAnsi="Arial" w:cs="Arial"/>
+          <w:iCs/>
+          <w:sz w:val="24"/>
+        </w:rPr>
+        <w:t>le deuxième car la logique</w:t>
+      </w:r>
+      <w:r>
+        <w:rPr>
+          <w:rFonts w:ascii="Arial" w:hAnsi="Arial" w:cs="Arial"/>
+          <w:iCs/>
+          <w:sz w:val="24"/>
+        </w:rPr>
+        <w:t xml:space="preserve"> coulait de source, le dernier pour les mêmes raisons que le premier.</w:t>
+      </w:r>
+    </w:p>
+    <w:p>
+      <w:pPr>
+        <w:pStyle w:val="Retraitnormal1"/>
+        <w:numPr>
+          <w:ilvl w:val="0"/>
+          <w:numId w:val="0"/>
+        </w:numPr>
         <w:ind w:left="360"/>
         <w:rPr>
           <w:rFonts w:ascii="Arial" w:hAnsi="Arial" w:cs="Arial"/>
@@ -5612,7 +5392,19 @@
           <w:szCs w:val="14"/>
           <w:lang w:eastAsia="fr-FR"/>
         </w:rPr>
-        <w:t>. Elle peut être ensuite affinée (découpage des tâches). Si les délais doivent être ensuite modifiés, le responsable de projet doit être avisé, et les raisons doivent être expliquées dans l’historique.</w:t>
+        <w:t xml:space="preserve">. Elle peut être ensuite affinée (découpage des tâches). Si les délais doivent être ensuite modifiés, le </w:t>
+      </w:r>
+      <w:r>
+        <w:rPr>
+          <w:rFonts w:ascii="Arial" w:hAnsi="Arial"/>
+          <w:i/>
+          <w:iCs/>
+          <w:sz w:val="24"/>
+          <w:szCs w:val="14"/>
+          <w:lang w:eastAsia="fr-FR"/>
+        </w:rPr>
+        <w:lastRenderedPageBreak/>
+        <w:t>responsable de projet doit être avisé, et les raisons doivent être expliquées dans l’historique.</w:t>
       </w:r>
     </w:p>
     <w:p>
@@ -5931,7 +5723,6 @@
           <w:i/>
           <w:sz w:val="24"/>
         </w:rPr>
-        <w:lastRenderedPageBreak/>
         <w:t>programmation</w:t>
       </w:r>
       <w:proofErr w:type="gramEnd"/>
@@ -6537,6 +6328,7 @@
           <w:szCs w:val="18"/>
           <w:lang w:val="en-US"/>
         </w:rPr>
+        <w:lastRenderedPageBreak/>
         <w:t xml:space="preserve">git </w:t>
       </w:r>
       <w:proofErr w:type="gramStart"/>
@@ -7347,6 +7139,7 @@
       <w:bookmarkStart w:id="49" w:name="_Toc71703263"/>
       <w:bookmarkStart w:id="50" w:name="_Toc499021847"/>
       <w:r>
+        <w:lastRenderedPageBreak/>
         <w:t>C</w:t>
       </w:r>
       <w:bookmarkEnd w:id="48"/>
@@ -7535,7 +7328,6 @@
       <w:bookmarkStart w:id="53" w:name="_Toc165969655"/>
       <w:bookmarkStart w:id="54" w:name="_Toc308526344"/>
       <w:r>
-        <w:lastRenderedPageBreak/>
         <w:t>Bilan de la planification</w:t>
       </w:r>
       <w:bookmarkEnd w:id="53"/>
@@ -7959,6 +7751,7 @@
     </w:p>
     <w:p>
       <w:r>
+        <w:lastRenderedPageBreak/>
         <w:t xml:space="preserve">Bonnes pratiques </w:t>
       </w:r>
     </w:p>
@@ -8015,6 +7808,12 @@
         </w:rPr>
         <w:t>Fonctions CRUD</w:t>
       </w:r>
+      <w:r>
+        <w:rPr>
+          <w:szCs w:val="14"/>
+        </w:rPr>
+        <w:t xml:space="preserve"> </w:t>
+      </w:r>
     </w:p>
     <w:p>
       <w:r>
@@ -8031,133 +7830,11 @@
         <w:rPr>
           <w:noProof/>
         </w:rPr>
-        <w:lastRenderedPageBreak/>
         <w:drawing>
           <wp:inline distT="0" distB="0" distL="0" distR="0" wp14:anchorId="18D1C6BB" wp14:editId="42C1BF16">
             <wp:extent cx="3800475" cy="904875"/>
             <wp:effectExtent l="0" t="0" r="9525" b="9525"/>
             <wp:docPr id="12" name="Image 12"/>
-            <wp:cNvGraphicFramePr>
-              <a:graphicFrameLocks xmlns:a="http://schemas.openxmlformats.org/drawingml/2006/main" noChangeAspect="1"/>
-            </wp:cNvGraphicFramePr>
-            <a:graphic xmlns:a="http://schemas.openxmlformats.org/drawingml/2006/main">
-              <a:graphicData uri="http://schemas.openxmlformats.org/drawingml/2006/picture">
-                <pic:pic xmlns:pic="http://schemas.openxmlformats.org/drawingml/2006/picture">
-                  <pic:nvPicPr>
-                    <pic:cNvPr id="1" name=""/>
-                    <pic:cNvPicPr/>
-                  </pic:nvPicPr>
-                  <pic:blipFill>
-                    <a:blip r:embed="rId5"/>
-                    <a:stretch>
-                      <a:fillRect/>
-                    </a:stretch>
-                  </pic:blipFill>
-                  <pic:spPr>
-                    <a:xfrm>
-                      <a:off x="0" y="0"/>
-                      <a:ext cx="3800475" cy="904875"/>
-                    </a:xfrm>
-                    <a:prstGeom prst="rect">
-                      <a:avLst/>
-                    </a:prstGeom>
-                  </pic:spPr>
-                </pic:pic>
-              </a:graphicData>
-            </a:graphic>
-          </wp:inline>
-        </w:drawing>
-      </w:r>
-    </w:p>
-    <w:p/>
-    <w:p>
-      <w:r>
-        <w:t>Pour se connecter à la base de données, nous avons cette classe.</w:t>
-      </w:r>
-    </w:p>
-    <w:p>
-      <w:r>
-        <w:rPr>
-          <w:noProof/>
-        </w:rPr>
-        <w:drawing>
-          <wp:inline distT="0" distB="0" distL="0" distR="0" wp14:anchorId="1DCC8FF4" wp14:editId="4BBB38C4">
-            <wp:extent cx="5760720" cy="2159635"/>
-            <wp:effectExtent l="0" t="0" r="0" b="0"/>
-            <wp:docPr id="13" name="Image 13"/>
-            <wp:cNvGraphicFramePr>
-              <a:graphicFrameLocks xmlns:a="http://schemas.openxmlformats.org/drawingml/2006/main" noChangeAspect="1"/>
-            </wp:cNvGraphicFramePr>
-            <a:graphic xmlns:a="http://schemas.openxmlformats.org/drawingml/2006/main">
-              <a:graphicData uri="http://schemas.openxmlformats.org/drawingml/2006/picture">
-                <pic:pic xmlns:pic="http://schemas.openxmlformats.org/drawingml/2006/picture">
-                  <pic:nvPicPr>
-                    <pic:cNvPr id="1" name=""/>
-                    <pic:cNvPicPr/>
-                  </pic:nvPicPr>
-                  <pic:blipFill>
-                    <a:blip r:embed="rId6"/>
-                    <a:stretch>
-                      <a:fillRect/>
-                    </a:stretch>
-                  </pic:blipFill>
-                  <pic:spPr>
-                    <a:xfrm>
-                      <a:off x="0" y="0"/>
-                      <a:ext cx="5760720" cy="2159635"/>
-                    </a:xfrm>
-                    <a:prstGeom prst="rect">
-                      <a:avLst/>
-                    </a:prstGeom>
-                  </pic:spPr>
-                </pic:pic>
-              </a:graphicData>
-            </a:graphic>
-          </wp:inline>
-        </w:drawing>
-      </w:r>
-    </w:p>
-    <w:p>
-      <w:r>
-        <w:t>Elle retourne une valeur booléenne qui peut être négative ou positive.</w:t>
-      </w:r>
-    </w:p>
-    <w:p>
-      <w:r>
-        <w:t>Dans la variable « </w:t>
-      </w:r>
-      <w:proofErr w:type="spellStart"/>
-      <w:r>
-        <w:t>connstring</w:t>
-      </w:r>
-      <w:proofErr w:type="spellEnd"/>
-      <w:r>
-        <w:t xml:space="preserve"> » sont précisés le nom du serveur, le numéro de port de celui-ci, la base de données à utiliser, le nom de l’utilisateur et son mot de passe. Grâce à l’identification de l’utilisateur, on reçoit ses privilèges. </w:t>
-      </w:r>
-    </w:p>
-    <w:p>
-      <w:pPr>
-        <w:jc w:val="center"/>
-      </w:pPr>
-      <w:r>
-        <w:t>IMAGE À INSÉRER</w:t>
-      </w:r>
-    </w:p>
-    <w:p>
-      <w:r>
-        <w:t>Une autre classe est instanciée pour se déconnecter :</w:t>
-      </w:r>
-    </w:p>
-    <w:p>
-      <w:r>
-        <w:rPr>
-          <w:noProof/>
-        </w:rPr>
-        <w:drawing>
-          <wp:inline distT="0" distB="0" distL="0" distR="0" wp14:anchorId="687D88B9" wp14:editId="32F31306">
-            <wp:extent cx="5760720" cy="687705"/>
-            <wp:effectExtent l="0" t="0" r="0" b="0"/>
-            <wp:docPr id="14" name="Image 14"/>
             <wp:cNvGraphicFramePr>
               <a:graphicFrameLocks xmlns:a="http://schemas.openxmlformats.org/drawingml/2006/main" noChangeAspect="1"/>
             </wp:cNvGraphicFramePr>
@@ -8177,7 +7854,7 @@
                   <pic:spPr>
                     <a:xfrm>
                       <a:off x="0" y="0"/>
-                      <a:ext cx="5760720" cy="687705"/>
+                      <a:ext cx="3800475" cy="904875"/>
                     </a:xfrm>
                     <a:prstGeom prst="rect">
                       <a:avLst/>
@@ -8193,17 +7870,7 @@
     <w:p/>
     <w:p>
       <w:r>
-        <w:t>Maintenant, un bref aperçu sur l’implémentation des fonctions CRUD :</w:t>
-      </w:r>
-    </w:p>
-    <w:p>
-      <w:r>
-        <w:t>Dans notre programme, nous créons des utilisateurs mais aussi des données de mot de passe à enregistrer.</w:t>
-      </w:r>
-    </w:p>
-    <w:p>
-      <w:r>
-        <w:t>La création de nouvelles données se fait grâce à une classe qui suit cet ordre :</w:t>
+        <w:t>Pour se connecter à la base de données, nous avons cette classe.</w:t>
       </w:r>
     </w:p>
     <w:p>
@@ -8212,10 +7879,10 @@
           <w:noProof/>
         </w:rPr>
         <w:drawing>
-          <wp:inline distT="0" distB="0" distL="0" distR="0" wp14:anchorId="322DA3A6" wp14:editId="1BEBE24F">
-            <wp:extent cx="5760720" cy="1528445"/>
+          <wp:inline distT="0" distB="0" distL="0" distR="0" wp14:anchorId="1DCC8FF4" wp14:editId="4BBB38C4">
+            <wp:extent cx="5760720" cy="2159635"/>
             <wp:effectExtent l="0" t="0" r="0" b="0"/>
-            <wp:docPr id="15" name="Image 15"/>
+            <wp:docPr id="13" name="Image 13"/>
             <wp:cNvGraphicFramePr>
               <a:graphicFrameLocks xmlns:a="http://schemas.openxmlformats.org/drawingml/2006/main" noChangeAspect="1"/>
             </wp:cNvGraphicFramePr>
@@ -8235,7 +7902,7 @@
                   <pic:spPr>
                     <a:xfrm>
                       <a:off x="0" y="0"/>
-                      <a:ext cx="5760720" cy="1528445"/>
+                      <a:ext cx="5760720" cy="2159635"/>
                     </a:xfrm>
                     <a:prstGeom prst="rect">
                       <a:avLst/>
@@ -8250,69 +7917,33 @@
     </w:p>
     <w:p>
       <w:r>
-        <w:t xml:space="preserve">Si la connexion </w:t>
+        <w:t>Elle retourne une valeur booléenne qui peut être négative ou positive.</w:t>
+      </w:r>
+    </w:p>
+    <w:p>
+      <w:r>
+        <w:t>Dans la variable « </w:t>
       </w:r>
       <w:proofErr w:type="spellStart"/>
       <w:r>
-        <w:t>a</w:t>
+        <w:t>connstring</w:t>
       </w:r>
       <w:proofErr w:type="spellEnd"/>
       <w:r>
-        <w:t xml:space="preserve"> la base de données est validée (retourne « </w:t>
-      </w:r>
-      <w:proofErr w:type="spellStart"/>
-      <w:r>
-        <w:t>true</w:t>
-      </w:r>
-      <w:proofErr w:type="spellEnd"/>
-      <w:r>
-        <w:t> »), la requête est exécutée.</w:t>
-      </w:r>
-    </w:p>
-    <w:p>
-      <w:r>
-        <w:t xml:space="preserve">Celle-ci suit le pattern « INSERT INTO…  </w:t>
-      </w:r>
-      <w:proofErr w:type="gramStart"/>
-      <w:r>
-        <w:t>VALUES»</w:t>
-      </w:r>
-      <w:proofErr w:type="gramEnd"/>
-      <w:r>
-        <w:t>.</w:t>
-      </w:r>
-    </w:p>
-    <w:p>
-      <w:r>
-        <w:lastRenderedPageBreak/>
-        <w:t>Ajout des valeurs sécurisées grâce à la séparation des paramètres de leurs valeurs. Cette méthode permet de protéger nos données en base contre des injections SQL (</w:t>
-      </w:r>
-      <w:r>
-        <w:rPr>
-          <w:color w:val="C00000"/>
-        </w:rPr>
-        <w:t>autres mesures à mettre en place</w:t>
-      </w:r>
-      <w:r>
-        <w:t>).</w:t>
-      </w:r>
-    </w:p>
-    <w:p>
-      <w:r>
-        <w:t>Les données sont ensuite préparées avant d’être exécutées et créés dans la base de données.</w:t>
-      </w:r>
-    </w:p>
-    <w:p>
-      <w:r>
-        <w:t>La classe « </w:t>
-      </w:r>
-      <w:proofErr w:type="spellStart"/>
-      <w:r>
-        <w:t>CheckLogin</w:t>
-      </w:r>
-      <w:proofErr w:type="spellEnd"/>
-      <w:r>
-        <w:t> » nous permet de comprendre comment la lecture des données est réalisée.</w:t>
+        <w:t xml:space="preserve"> » sont précisés le nom du serveur, le numéro de port de celui-ci, la base de données à utiliser, le nom de l’utilisateur et son mot de passe. Grâce à l’identification de l’utilisateur, on reçoit ses privilèges. </w:t>
+      </w:r>
+    </w:p>
+    <w:p>
+      <w:pPr>
+        <w:jc w:val="center"/>
+      </w:pPr>
+      <w:r>
+        <w:t>IMAGE À INSÉRER</w:t>
+      </w:r>
+    </w:p>
+    <w:p>
+      <w:r>
+        <w:t>Une autre classe est instanciée pour se déconnecter :</w:t>
       </w:r>
     </w:p>
     <w:p>
@@ -8321,10 +7952,10 @@
           <w:noProof/>
         </w:rPr>
         <w:drawing>
-          <wp:inline distT="0" distB="0" distL="0" distR="0" wp14:anchorId="4355C3B8" wp14:editId="4C424D93">
-            <wp:extent cx="5760720" cy="3471545"/>
+          <wp:inline distT="0" distB="0" distL="0" distR="0" wp14:anchorId="687D88B9" wp14:editId="32F31306">
+            <wp:extent cx="5760720" cy="687705"/>
             <wp:effectExtent l="0" t="0" r="0" b="0"/>
-            <wp:docPr id="16" name="Image 16"/>
+            <wp:docPr id="14" name="Image 14"/>
             <wp:cNvGraphicFramePr>
               <a:graphicFrameLocks xmlns:a="http://schemas.openxmlformats.org/drawingml/2006/main" noChangeAspect="1"/>
             </wp:cNvGraphicFramePr>
@@ -8344,7 +7975,7 @@
                   <pic:spPr>
                     <a:xfrm>
                       <a:off x="0" y="0"/>
-                      <a:ext cx="5760720" cy="3471545"/>
+                      <a:ext cx="5760720" cy="687705"/>
                     </a:xfrm>
                     <a:prstGeom prst="rect">
                       <a:avLst/>
@@ -8357,115 +7988,20 @@
         </w:drawing>
       </w:r>
     </w:p>
-    <w:p>
-      <w:r>
-        <w:t>Après la validation de la connexion à la base de données, nous avons la requête qui commence par « </w:t>
-      </w:r>
-      <w:proofErr w:type="gramStart"/>
-      <w:r>
-        <w:t>SELECT..</w:t>
-      </w:r>
-      <w:proofErr w:type="gramEnd"/>
-      <w:r>
-        <w:t xml:space="preserve"> FROM », ensuite un </w:t>
-      </w:r>
-      <w:proofErr w:type="spellStart"/>
-      <w:r>
-        <w:t>bind</w:t>
-      </w:r>
-      <w:proofErr w:type="spellEnd"/>
-      <w:r>
-        <w:t xml:space="preserve"> des paramètres avant l’exécution de la requête.</w:t>
-      </w:r>
-    </w:p>
-    <w:p>
-      <w:r>
-        <w:t xml:space="preserve">Une fois la requête exécutée, on </w:t>
-      </w:r>
-      <w:proofErr w:type="gramStart"/>
-      <w:r>
-        <w:t>parcours</w:t>
-      </w:r>
-      <w:proofErr w:type="gramEnd"/>
-      <w:r>
-        <w:t xml:space="preserve"> chaque données de la variable </w:t>
-      </w:r>
-      <w:proofErr w:type="spellStart"/>
-      <w:r>
-        <w:t>dataReader</w:t>
-      </w:r>
-      <w:proofErr w:type="spellEnd"/>
-      <w:r>
-        <w:t xml:space="preserve"> qui est de type « </w:t>
-      </w:r>
-      <w:proofErr w:type="spellStart"/>
-      <w:r>
-        <w:t>MySQLDataReader</w:t>
-      </w:r>
-      <w:proofErr w:type="spellEnd"/>
-      <w:r>
-        <w:t> », en utilisant la fonctionnalité « Read » qui nous permet de lire chaque ligne de résultat.  Grâce au « </w:t>
-      </w:r>
-      <w:proofErr w:type="spellStart"/>
-      <w:r>
-        <w:t>GetString</w:t>
-      </w:r>
-      <w:proofErr w:type="spellEnd"/>
-      <w:r>
-        <w:t> », c’est données sont récupérer selon leur index.</w:t>
-      </w:r>
-    </w:p>
-    <w:p>
-      <w:r>
-        <w:t xml:space="preserve">Quand les données sont simplement exécutées sans besoin de les </w:t>
-      </w:r>
-      <w:proofErr w:type="spellStart"/>
-      <w:r>
-        <w:t>re-utiliser</w:t>
-      </w:r>
-      <w:proofErr w:type="spellEnd"/>
-      <w:r>
-        <w:t xml:space="preserve"> on utilise l’option « </w:t>
-      </w:r>
-      <w:proofErr w:type="spellStart"/>
-      <w:proofErr w:type="gramStart"/>
-      <w:r>
-        <w:t>ExecuteNonQuery</w:t>
-      </w:r>
-      <w:proofErr w:type="spellEnd"/>
-      <w:r>
-        <w:t>(</w:t>
-      </w:r>
-      <w:proofErr w:type="gramEnd"/>
-      <w:r>
-        <w:t>) », sinon « </w:t>
-      </w:r>
-      <w:proofErr w:type="spellStart"/>
-      <w:r>
-        <w:t>ExecuteReader</w:t>
-      </w:r>
-      <w:proofErr w:type="spellEnd"/>
-      <w:r>
-        <w:t>() » .</w:t>
-      </w:r>
-    </w:p>
-    <w:p>
-      <w:r>
-        <w:t>Ces options sont propres au type « </w:t>
-      </w:r>
-      <w:proofErr w:type="spellStart"/>
-      <w:r>
-        <w:t>MySQLCommand</w:t>
-      </w:r>
-      <w:proofErr w:type="spellEnd"/>
-      <w:r>
-        <w:t> ».</w:t>
-      </w:r>
-    </w:p>
     <w:p/>
     <w:p>
       <w:r>
-        <w:t>Dans notre programme il y a une seule requête pour mettre à jour les données, la voici :</w:t>
+        <w:t>Maintenant, un bref aperçu sur l’implémentation des fonctions CRUD :</w:t>
+      </w:r>
+    </w:p>
+    <w:p>
+      <w:r>
+        <w:t>Dans notre programme, nous créons des utilisateurs mais aussi des données de mot de passe à enregistrer.</w:t>
+      </w:r>
+    </w:p>
+    <w:p>
+      <w:r>
+        <w:t>La création de nouvelles données se fait grâce à une classe qui suit cet ordre :</w:t>
       </w:r>
     </w:p>
     <w:p>
@@ -8475,10 +8011,10 @@
         </w:rPr>
         <w:lastRenderedPageBreak/>
         <w:drawing>
-          <wp:inline distT="0" distB="0" distL="0" distR="0" wp14:anchorId="26A6D12D" wp14:editId="68B37DD7">
-            <wp:extent cx="5760720" cy="1811655"/>
-            <wp:effectExtent l="0" t="0" r="5080" b="0"/>
-            <wp:docPr id="8" name="Image 8"/>
+          <wp:inline distT="0" distB="0" distL="0" distR="0" wp14:anchorId="322DA3A6" wp14:editId="1BEBE24F">
+            <wp:extent cx="5760720" cy="1528445"/>
+            <wp:effectExtent l="0" t="0" r="0" b="0"/>
+            <wp:docPr id="15" name="Image 15"/>
             <wp:cNvGraphicFramePr>
               <a:graphicFrameLocks xmlns:a="http://schemas.openxmlformats.org/drawingml/2006/main" noChangeAspect="1"/>
             </wp:cNvGraphicFramePr>
@@ -8498,7 +8034,7 @@
                   <pic:spPr>
                     <a:xfrm>
                       <a:off x="0" y="0"/>
-                      <a:ext cx="5760720" cy="1811655"/>
+                      <a:ext cx="5760720" cy="1528445"/>
                     </a:xfrm>
                     <a:prstGeom prst="rect">
                       <a:avLst/>
@@ -8511,18 +8047,70 @@
         </w:drawing>
       </w:r>
     </w:p>
-    <w:p/>
-    <w:p>
-      <w:r>
-        <w:t>Pour effacer des données, il n’y a également qu’une seule classe qui s’en occupe, « </w:t>
+    <w:p>
+      <w:r>
+        <w:t xml:space="preserve">Si la connexion </w:t>
       </w:r>
       <w:proofErr w:type="spellStart"/>
       <w:r>
-        <w:t>ErasePasswordData</w:t>
+        <w:t>a</w:t>
       </w:r>
       <w:proofErr w:type="spellEnd"/>
       <w:r>
-        <w:t xml:space="preserve"> ». Un bin des paramètres est fait, la commande est préparée avant d’être exécutée. </w:t>
+        <w:t xml:space="preserve"> la base de données est validée (retourne « </w:t>
+      </w:r>
+      <w:proofErr w:type="spellStart"/>
+      <w:r>
+        <w:t>true</w:t>
+      </w:r>
+      <w:proofErr w:type="spellEnd"/>
+      <w:r>
+        <w:t> »), la requête est exécutée.</w:t>
+      </w:r>
+    </w:p>
+    <w:p>
+      <w:r>
+        <w:t xml:space="preserve">Celle-ci suit le pattern « INSERT INTO…  </w:t>
+      </w:r>
+      <w:proofErr w:type="gramStart"/>
+      <w:r>
+        <w:t>VALUES»</w:t>
+      </w:r>
+      <w:proofErr w:type="gramEnd"/>
+      <w:r>
+        <w:t>.</w:t>
+      </w:r>
+    </w:p>
+    <w:p>
+      <w:r>
+        <w:t>Ajout des valeurs sécurisées grâce à la séparation des paramètres de leurs valeurs. Cette méthode permet de protéger nos données en base contre des injections SQL (</w:t>
+      </w:r>
+      <w:r>
+        <w:rPr>
+          <w:color w:val="C00000"/>
+        </w:rPr>
+        <w:t>autres mesures à mettre en place</w:t>
+      </w:r>
+      <w:r>
+        <w:t>).</w:t>
+      </w:r>
+    </w:p>
+    <w:p>
+      <w:r>
+        <w:t>Les données sont ensuite préparées avant d’être exécutées et créés dans la base de données.</w:t>
+      </w:r>
+    </w:p>
+    <w:p>
+      <w:r>
+        <w:t>La classe « </w:t>
+      </w:r>
+      <w:proofErr w:type="spellStart"/>
+      <w:r>
+        <w:t>CheckLogin</w:t>
+      </w:r>
+      <w:proofErr w:type="spellEnd"/>
+      <w:r>
+        <w:t> » nous permet de comprendre comment la lecture des données est réalisée.</w:t>
       </w:r>
     </w:p>
     <w:p>
@@ -8531,10 +8119,10 @@
           <w:noProof/>
         </w:rPr>
         <w:drawing>
-          <wp:inline distT="0" distB="0" distL="0" distR="0" wp14:anchorId="48EFA0C8" wp14:editId="2BF80647">
-            <wp:extent cx="5667375" cy="2266950"/>
-            <wp:effectExtent l="0" t="0" r="9525" b="0"/>
-            <wp:docPr id="17" name="Image 17"/>
+          <wp:inline distT="0" distB="0" distL="0" distR="0" wp14:anchorId="4355C3B8" wp14:editId="4C424D93">
+            <wp:extent cx="5760720" cy="3471545"/>
+            <wp:effectExtent l="0" t="0" r="0" b="0"/>
+            <wp:docPr id="16" name="Image 16"/>
             <wp:cNvGraphicFramePr>
               <a:graphicFrameLocks xmlns:a="http://schemas.openxmlformats.org/drawingml/2006/main" noChangeAspect="1"/>
             </wp:cNvGraphicFramePr>
@@ -8554,7 +8142,7 @@
                   <pic:spPr>
                     <a:xfrm>
                       <a:off x="0" y="0"/>
-                      <a:ext cx="5667375" cy="2266950"/>
+                      <a:ext cx="5760720" cy="3471545"/>
                     </a:xfrm>
                     <a:prstGeom prst="rect">
                       <a:avLst/>
@@ -8569,118 +8157,125 @@
     </w:p>
     <w:p>
       <w:r>
-        <w:t xml:space="preserve">La requête MySQL suit le pattern « DELETE FROM… </w:t>
+        <w:t>Après la validation de la connexion à la base de données, nous avons la requête qui commence par « </w:t>
       </w:r>
       <w:proofErr w:type="gramStart"/>
       <w:r>
-        <w:t>WHERE..</w:t>
+        <w:t>SELECT..</w:t>
       </w:r>
       <w:proofErr w:type="gramEnd"/>
       <w:r>
-        <w:t xml:space="preserve"> ». Les paramètres sont </w:t>
+        <w:t xml:space="preserve"> FROM », ensuite un </w:t>
       </w:r>
       <w:proofErr w:type="spellStart"/>
       <w:r>
-        <w:t>bindés</w:t>
+        <w:t>bind</w:t>
       </w:r>
       <w:proofErr w:type="spellEnd"/>
       <w:r>
-        <w:t>, la commande préparée avant d’être exécutée.</w:t>
+        <w:t xml:space="preserve"> des paramètres avant l’exécution de la requête.</w:t>
+      </w:r>
+    </w:p>
+    <w:p>
+      <w:r>
+        <w:t xml:space="preserve">Une fois la requête exécutée, on </w:t>
+      </w:r>
+      <w:proofErr w:type="gramStart"/>
+      <w:r>
+        <w:t>parcours</w:t>
+      </w:r>
+      <w:proofErr w:type="gramEnd"/>
+      <w:r>
+        <w:t xml:space="preserve"> chaque données de la variable </w:t>
+      </w:r>
+      <w:proofErr w:type="spellStart"/>
+      <w:r>
+        <w:t>dataReader</w:t>
+      </w:r>
+      <w:proofErr w:type="spellEnd"/>
+      <w:r>
+        <w:t xml:space="preserve"> qui est de type « </w:t>
+      </w:r>
+      <w:proofErr w:type="spellStart"/>
+      <w:r>
+        <w:t>MySQLDataReader</w:t>
+      </w:r>
+      <w:proofErr w:type="spellEnd"/>
+      <w:r>
+        <w:t> », en utilisant la fonctionnalité « Read » qui nous permet de lire chaque ligne de résultat.  Grâce au « </w:t>
+      </w:r>
+      <w:proofErr w:type="spellStart"/>
+      <w:r>
+        <w:t>GetString</w:t>
+      </w:r>
+      <w:proofErr w:type="spellEnd"/>
+      <w:r>
+        <w:t> », c’est données sont récupérer selon leur index.</w:t>
+      </w:r>
+    </w:p>
+    <w:p>
+      <w:r>
+        <w:t xml:space="preserve">Quand les données sont simplement exécutées sans besoin de les </w:t>
+      </w:r>
+      <w:proofErr w:type="spellStart"/>
+      <w:r>
+        <w:t>re-utiliser</w:t>
+      </w:r>
+      <w:proofErr w:type="spellEnd"/>
+      <w:r>
+        <w:t xml:space="preserve"> on utilise l’option « </w:t>
+      </w:r>
+      <w:proofErr w:type="spellStart"/>
+      <w:proofErr w:type="gramStart"/>
+      <w:r>
+        <w:t>ExecuteNonQuery</w:t>
+      </w:r>
+      <w:proofErr w:type="spellEnd"/>
+      <w:r>
+        <w:t>(</w:t>
+      </w:r>
+      <w:proofErr w:type="gramEnd"/>
+      <w:r>
+        <w:t>) », sinon « </w:t>
+      </w:r>
+      <w:proofErr w:type="spellStart"/>
+      <w:r>
+        <w:t>ExecuteReader</w:t>
+      </w:r>
+      <w:proofErr w:type="spellEnd"/>
+      <w:r>
+        <w:t>() » .</w:t>
+      </w:r>
+    </w:p>
+    <w:p>
+      <w:r>
+        <w:t>Ces options sont propres au type « </w:t>
+      </w:r>
+      <w:proofErr w:type="spellStart"/>
+      <w:r>
+        <w:t>MySQLCommand</w:t>
+      </w:r>
+      <w:proofErr w:type="spellEnd"/>
+      <w:r>
+        <w:t> ».</w:t>
       </w:r>
     </w:p>
     <w:p/>
     <w:p>
       <w:r>
-        <w:t xml:space="preserve">La structure des classes est </w:t>
-      </w:r>
-      <w:proofErr w:type="gramStart"/>
-      <w:r>
-        <w:t>la mêmes</w:t>
-      </w:r>
-      <w:proofErr w:type="gramEnd"/>
-      <w:r>
-        <w:t xml:space="preserve"> pour 3 des fonctions CRUD, seul la lecture des données nécessite un code légèrement différent.</w:t>
-      </w:r>
-    </w:p>
-    <w:p>
-      <w:pPr>
-        <w:rPr>
-          <w:color w:val="C00000"/>
-        </w:rPr>
-      </w:pPr>
-      <w:r>
-        <w:rPr>
-          <w:color w:val="C00000"/>
-        </w:rPr>
-        <w:t>Gestion des erreurs ?</w:t>
-      </w:r>
-    </w:p>
-    <w:p/>
-    <w:p/>
-    <w:p/>
-    <w:p/>
-    <w:p/>
-    <w:p>
-      <w:pPr>
-        <w:rPr>
-          <w:szCs w:val="14"/>
-        </w:rPr>
-      </w:pPr>
-    </w:p>
-    <w:p>
-      <w:pPr>
-        <w:rPr>
-          <w:szCs w:val="14"/>
-        </w:rPr>
-      </w:pPr>
-      <w:r>
-        <w:rPr>
-          <w:szCs w:val="14"/>
-        </w:rPr>
-        <w:br w:type="page"/>
-      </w:r>
-    </w:p>
-    <w:p>
-      <w:pPr>
-        <w:pStyle w:val="Titre1"/>
-        <w:tabs>
-          <w:tab w:val="num" w:pos="360"/>
-        </w:tabs>
-      </w:pPr>
-      <w:bookmarkStart w:id="57" w:name="_Toc71703264"/>
-      <w:bookmarkStart w:id="58" w:name="_Toc499021848"/>
-      <w:r>
-        <w:lastRenderedPageBreak/>
-        <w:t>Autres</w:t>
-      </w:r>
-    </w:p>
-    <w:p>
-      <w:r>
-        <w:t xml:space="preserve">Demandes à </w:t>
-      </w:r>
-      <w:proofErr w:type="spellStart"/>
-      <w:r>
-        <w:t>ChatGPT</w:t>
-      </w:r>
-      <w:proofErr w:type="spellEnd"/>
-    </w:p>
-    <w:p>
-      <w:r>
-        <w:t xml:space="preserve">12.05.25 - Données de test </w:t>
-      </w:r>
-    </w:p>
-    <w:p/>
-    <w:p/>
+        <w:t>Dans notre programme il y a une seule requête pour mettre à jour les données, la voici :</w:t>
+      </w:r>
+    </w:p>
     <w:p>
       <w:r>
         <w:rPr>
           <w:noProof/>
         </w:rPr>
         <w:drawing>
-          <wp:inline distT="0" distB="0" distL="0" distR="0" wp14:anchorId="75A056B8" wp14:editId="232BCBF4">
-            <wp:extent cx="5760720" cy="2729230"/>
-            <wp:effectExtent l="0" t="0" r="0" b="0"/>
-            <wp:docPr id="1" name="Image 1"/>
+          <wp:inline distT="0" distB="0" distL="0" distR="0" wp14:anchorId="26A6D12D" wp14:editId="68B37DD7">
+            <wp:extent cx="5760720" cy="1811655"/>
+            <wp:effectExtent l="0" t="0" r="5080" b="0"/>
+            <wp:docPr id="8" name="Image 8"/>
             <wp:cNvGraphicFramePr>
               <a:graphicFrameLocks xmlns:a="http://schemas.openxmlformats.org/drawingml/2006/main" noChangeAspect="1"/>
             </wp:cNvGraphicFramePr>
@@ -8700,7 +8295,7 @@
                   <pic:spPr>
                     <a:xfrm>
                       <a:off x="0" y="0"/>
-                      <a:ext cx="5760720" cy="2729230"/>
+                      <a:ext cx="5760720" cy="1811655"/>
                     </a:xfrm>
                     <a:prstGeom prst="rect">
                       <a:avLst/>
@@ -8713,16 +8308,30 @@
         </w:drawing>
       </w:r>
     </w:p>
+    <w:p/>
+    <w:p>
+      <w:r>
+        <w:t>Pour effacer des données, il n’y a également qu’une seule classe qui s’en occupe, « </w:t>
+      </w:r>
+      <w:proofErr w:type="spellStart"/>
+      <w:r>
+        <w:t>ErasePasswordData</w:t>
+      </w:r>
+      <w:proofErr w:type="spellEnd"/>
+      <w:r>
+        <w:t xml:space="preserve"> ». Un bin des paramètres est fait, la commande est préparée avant d’être exécutée. </w:t>
+      </w:r>
+    </w:p>
     <w:p>
       <w:r>
         <w:rPr>
           <w:noProof/>
         </w:rPr>
         <w:drawing>
-          <wp:inline distT="0" distB="0" distL="0" distR="0" wp14:anchorId="623C13E6" wp14:editId="35D44A9A">
-            <wp:extent cx="5760720" cy="2696210"/>
-            <wp:effectExtent l="0" t="0" r="0" b="8890"/>
-            <wp:docPr id="3" name="Image 3"/>
+          <wp:inline distT="0" distB="0" distL="0" distR="0" wp14:anchorId="48EFA0C8" wp14:editId="2BF80647">
+            <wp:extent cx="5667375" cy="2266950"/>
+            <wp:effectExtent l="0" t="0" r="9525" b="0"/>
+            <wp:docPr id="17" name="Image 17"/>
             <wp:cNvGraphicFramePr>
               <a:graphicFrameLocks xmlns:a="http://schemas.openxmlformats.org/drawingml/2006/main" noChangeAspect="1"/>
             </wp:cNvGraphicFramePr>
@@ -8742,6 +8351,1468 @@
                   <pic:spPr>
                     <a:xfrm>
                       <a:off x="0" y="0"/>
+                      <a:ext cx="5667375" cy="2266950"/>
+                    </a:xfrm>
+                    <a:prstGeom prst="rect">
+                      <a:avLst/>
+                    </a:prstGeom>
+                  </pic:spPr>
+                </pic:pic>
+              </a:graphicData>
+            </a:graphic>
+          </wp:inline>
+        </w:drawing>
+      </w:r>
+    </w:p>
+    <w:p>
+      <w:r>
+        <w:t xml:space="preserve">La requête MySQL suit le pattern « DELETE FROM… </w:t>
+      </w:r>
+      <w:proofErr w:type="gramStart"/>
+      <w:r>
+        <w:t>WHERE..</w:t>
+      </w:r>
+      <w:proofErr w:type="gramEnd"/>
+      <w:r>
+        <w:t xml:space="preserve"> ». Les paramètres sont </w:t>
+      </w:r>
+      <w:proofErr w:type="spellStart"/>
+      <w:r>
+        <w:t>bindés</w:t>
+      </w:r>
+      <w:proofErr w:type="spellEnd"/>
+      <w:r>
+        <w:t>, la commande préparée avant d’être exécutée.</w:t>
+      </w:r>
+    </w:p>
+    <w:p/>
+    <w:p>
+      <w:r>
+        <w:t xml:space="preserve">La structure des classes est </w:t>
+      </w:r>
+      <w:proofErr w:type="gramStart"/>
+      <w:r>
+        <w:t>la mêmes</w:t>
+      </w:r>
+      <w:proofErr w:type="gramEnd"/>
+      <w:r>
+        <w:t xml:space="preserve"> pour 3 des fonctions CRUD, seul la lecture des données nécessite un code légèrement différent.</w:t>
+      </w:r>
+    </w:p>
+    <w:p>
+      <w:pPr>
+        <w:rPr>
+          <w:color w:val="C00000"/>
+        </w:rPr>
+      </w:pPr>
+      <w:r>
+        <w:rPr>
+          <w:color w:val="C00000"/>
+        </w:rPr>
+        <w:t>Gestion des erreurs ?</w:t>
+      </w:r>
+    </w:p>
+    <w:p/>
+    <w:p>
+      <w:pPr>
+        <w:pStyle w:val="Titre2"/>
+      </w:pPr>
+      <w:r>
+        <w:t xml:space="preserve">Options de sécurité </w:t>
+      </w:r>
+    </w:p>
+    <w:p>
+      <w:r>
+        <w:t>Pour garantir la sécurité des données de l’utilisateur, le mot de passe enregistré dans la base de données devra être haché et salé.</w:t>
+      </w:r>
+    </w:p>
+    <w:p/>
+    <w:p>
+      <w:pPr>
+        <w:pStyle w:val="Paragraphedeliste"/>
+        <w:numPr>
+          <w:ilvl w:val="0"/>
+          <w:numId w:val="17"/>
+        </w:numPr>
+      </w:pPr>
+      <w:r>
+        <w:t>Authentification de l’utilisateur (ou le cas échéant « création de compte »)</w:t>
+      </w:r>
+    </w:p>
+    <w:p>
+      <w:pPr>
+        <w:pStyle w:val="Paragraphedeliste"/>
+        <w:numPr>
+          <w:ilvl w:val="0"/>
+          <w:numId w:val="17"/>
+        </w:numPr>
+      </w:pPr>
+      <w:r>
+        <w:t>Protection contre les injections SQL</w:t>
+      </w:r>
+    </w:p>
+    <w:p>
+      <w:pPr>
+        <w:pStyle w:val="Paragraphedeliste"/>
+        <w:numPr>
+          <w:ilvl w:val="0"/>
+          <w:numId w:val="17"/>
+        </w:numPr>
+      </w:pPr>
+      <w:r>
+        <w:t xml:space="preserve">Mots de passe cachés </w:t>
+      </w:r>
+    </w:p>
+    <w:p>
+      <w:pPr>
+        <w:pStyle w:val="Paragraphedeliste"/>
+        <w:numPr>
+          <w:ilvl w:val="0"/>
+          <w:numId w:val="17"/>
+        </w:numPr>
+      </w:pPr>
+      <w:r>
+        <w:t xml:space="preserve">Validation du mot de passe s’il </w:t>
+      </w:r>
+    </w:p>
+    <w:p>
+      <w:pPr>
+        <w:pStyle w:val="Paragraphedeliste"/>
+        <w:numPr>
+          <w:ilvl w:val="0"/>
+          <w:numId w:val="17"/>
+        </w:numPr>
+      </w:pPr>
+      <w:r>
+        <w:t>Absence de pattern pour la génération de mot de passe et pour la validation de mot de passe lors de la création de compte</w:t>
+      </w:r>
+    </w:p>
+    <w:p>
+      <w:pPr>
+        <w:pStyle w:val="Paragraphedeliste"/>
+        <w:numPr>
+          <w:ilvl w:val="0"/>
+          <w:numId w:val="17"/>
+        </w:numPr>
+      </w:pPr>
+      <w:r>
+        <w:lastRenderedPageBreak/>
+        <w:t>Gestion des erreurs avec messages d’erreurs expliquant à l’utilisateur la raison de l’erreur</w:t>
+      </w:r>
+    </w:p>
+    <w:p/>
+    <w:p/>
+    <w:p>
+      <w:r>
+        <w:t>Génération du mot de passe</w:t>
+      </w:r>
+    </w:p>
+    <w:p>
+      <w:r>
+        <w:t xml:space="preserve">La génération de mot de passe est adaptée </w:t>
+      </w:r>
+      <w:r>
+        <w:t>à la demande de l’utilisateur.</w:t>
+      </w:r>
+    </w:p>
+    <w:p>
+      <w:r>
+        <w:t xml:space="preserve"> La classe du contrôleur chargée de vérifier ses données prend en paramètres le nombre de caractères qu’il aurait choisi, des variables booléennes pour savoir s’il veut ou non : des chiffres, des lettres majuscules et des caractères spéciaux dans la solution générée. A partir de là, il série de conditions pour savoir les caractères à considérer dans la randomisation.</w:t>
+      </w:r>
+    </w:p>
+    <w:p/>
+    <w:p>
+      <w:r>
+        <w:t>… position du curseur.</w:t>
+      </w:r>
+    </w:p>
+    <w:p>
+      <w:r>
+        <w:t>… calcul derrière la position du curseur.</w:t>
+      </w:r>
+    </w:p>
+    <w:p>
+      <w:r>
+        <w:t>… utilisateur a la possibilité de changer la donnée du champ.</w:t>
+      </w:r>
+    </w:p>
+    <w:p>
+      <w:r>
+        <w:t>… modification du champ qui fait foi.</w:t>
+      </w:r>
+    </w:p>
+    <w:p>
+      <w:r>
+        <w:rPr>
+          <w:noProof/>
+          <w14:ligatures w14:val="standardContextual"/>
+        </w:rPr>
+        <w:drawing>
+          <wp:inline distT="0" distB="0" distL="0" distR="0" wp14:anchorId="3A8C98B3" wp14:editId="4BE306EE">
+            <wp:extent cx="5759450" cy="2858135"/>
+            <wp:effectExtent l="0" t="0" r="0" b="0"/>
+            <wp:docPr id="18" name="Image 18"/>
+            <wp:cNvGraphicFramePr>
+              <a:graphicFrameLocks xmlns:a="http://schemas.openxmlformats.org/drawingml/2006/main" noChangeAspect="1"/>
+            </wp:cNvGraphicFramePr>
+            <a:graphic xmlns:a="http://schemas.openxmlformats.org/drawingml/2006/main">
+              <a:graphicData uri="http://schemas.openxmlformats.org/drawingml/2006/picture">
+                <pic:pic xmlns:pic="http://schemas.openxmlformats.org/drawingml/2006/picture">
+                  <pic:nvPicPr>
+                    <pic:cNvPr id="1" name=""/>
+                    <pic:cNvPicPr/>
+                  </pic:nvPicPr>
+                  <pic:blipFill>
+                    <a:blip r:embed="rId14"/>
+                    <a:stretch>
+                      <a:fillRect/>
+                    </a:stretch>
+                  </pic:blipFill>
+                  <pic:spPr>
+                    <a:xfrm>
+                      <a:off x="0" y="0"/>
+                      <a:ext cx="5759450" cy="2858135"/>
+                    </a:xfrm>
+                    <a:prstGeom prst="rect">
+                      <a:avLst/>
+                    </a:prstGeom>
+                  </pic:spPr>
+                </pic:pic>
+              </a:graphicData>
+            </a:graphic>
+          </wp:inline>
+        </w:drawing>
+      </w:r>
+    </w:p>
+    <w:p/>
+    <w:p>
+      <w:r>
+        <w:t>La force du mot de passe est calculée en…</w:t>
+      </w:r>
+    </w:p>
+    <w:p/>
+    <w:p>
+      <w:pPr>
+        <w:rPr>
+          <w:szCs w:val="14"/>
+        </w:rPr>
+      </w:pPr>
+      <w:r>
+        <w:rPr>
+          <w:szCs w:val="14"/>
+        </w:rPr>
+        <w:t>Chiffrement des données</w:t>
+      </w:r>
+    </w:p>
+    <w:p>
+      <w:pPr>
+        <w:rPr>
+          <w:szCs w:val="14"/>
+        </w:rPr>
+      </w:pPr>
+      <w:r>
+        <w:rPr>
+          <w:szCs w:val="14"/>
+        </w:rPr>
+        <w:t>… librairie utilisée.</w:t>
+      </w:r>
+    </w:p>
+    <w:p>
+      <w:pPr>
+        <w:rPr>
+          <w:szCs w:val="14"/>
+        </w:rPr>
+      </w:pPr>
+    </w:p>
+    <w:p>
+      <w:pPr>
+        <w:rPr>
+          <w:szCs w:val="14"/>
+        </w:rPr>
+      </w:pPr>
+      <w:r>
+        <w:rPr>
+          <w:szCs w:val="14"/>
+          <w:highlight w:val="yellow"/>
+        </w:rPr>
+        <w:t>Explication du modèle MVC</w:t>
+      </w:r>
+    </w:p>
+    <w:p>
+      <w:pPr>
+        <w:rPr>
+          <w:szCs w:val="14"/>
+        </w:rPr>
+      </w:pPr>
+      <w:r>
+        <w:rPr>
+          <w:szCs w:val="14"/>
+        </w:rPr>
+        <w:t>3 dossiers.</w:t>
+      </w:r>
+    </w:p>
+    <w:p>
+      <w:pPr>
+        <w:rPr>
+          <w:noProof/>
+          <w14:ligatures w14:val="standardContextual"/>
+        </w:rPr>
+      </w:pPr>
+    </w:p>
+    <w:p>
+      <w:pPr>
+        <w:rPr>
+          <w:szCs w:val="14"/>
+        </w:rPr>
+      </w:pPr>
+      <w:r>
+        <w:rPr>
+          <w:noProof/>
+          <w14:ligatures w14:val="standardContextual"/>
+        </w:rPr>
+        <w:lastRenderedPageBreak/>
+        <w:drawing>
+          <wp:inline distT="0" distB="0" distL="0" distR="0" wp14:anchorId="1C28DD04" wp14:editId="1CF690F4">
+            <wp:extent cx="4243352" cy="3994702"/>
+            <wp:effectExtent l="0" t="0" r="5080" b="6350"/>
+            <wp:docPr id="20" name="Image 20"/>
+            <wp:cNvGraphicFramePr>
+              <a:graphicFrameLocks xmlns:a="http://schemas.openxmlformats.org/drawingml/2006/main" noChangeAspect="1"/>
+            </wp:cNvGraphicFramePr>
+            <a:graphic xmlns:a="http://schemas.openxmlformats.org/drawingml/2006/main">
+              <a:graphicData uri="http://schemas.openxmlformats.org/drawingml/2006/picture">
+                <pic:pic xmlns:pic="http://schemas.openxmlformats.org/drawingml/2006/picture">
+                  <pic:nvPicPr>
+                    <pic:cNvPr id="1" name=""/>
+                    <pic:cNvPicPr/>
+                  </pic:nvPicPr>
+                  <pic:blipFill rotWithShape="1">
+                    <a:blip r:embed="rId15"/>
+                    <a:srcRect l="4979" t="2976" r="6435" b="11591"/>
+                    <a:stretch/>
+                  </pic:blipFill>
+                  <pic:spPr bwMode="auto">
+                    <a:xfrm>
+                      <a:off x="0" y="0"/>
+                      <a:ext cx="4244203" cy="3995503"/>
+                    </a:xfrm>
+                    <a:prstGeom prst="rect">
+                      <a:avLst/>
+                    </a:prstGeom>
+                    <a:ln>
+                      <a:noFill/>
+                    </a:ln>
+                    <a:extLst>
+                      <a:ext uri="{53640926-AAD7-44D8-BBD7-CCE9431645EC}">
+                        <a14:shadowObscured xmlns:a14="http://schemas.microsoft.com/office/drawing/2010/main"/>
+                      </a:ext>
+                    </a:extLst>
+                  </pic:spPr>
+                </pic:pic>
+              </a:graphicData>
+            </a:graphic>
+          </wp:inline>
+        </w:drawing>
+      </w:r>
+    </w:p>
+    <w:p>
+      <w:pPr>
+        <w:rPr>
+          <w:szCs w:val="14"/>
+        </w:rPr>
+      </w:pPr>
+      <w:r>
+        <w:rPr>
+          <w:szCs w:val="14"/>
+        </w:rPr>
+        <w:t>Les dossiers « </w:t>
+      </w:r>
+      <w:proofErr w:type="spellStart"/>
+      <w:r>
+        <w:rPr>
+          <w:szCs w:val="14"/>
+        </w:rPr>
+        <w:t>Controllers</w:t>
+      </w:r>
+      <w:proofErr w:type="spellEnd"/>
+      <w:r>
+        <w:rPr>
+          <w:szCs w:val="14"/>
+        </w:rPr>
+        <w:t> » et « </w:t>
+      </w:r>
+      <w:proofErr w:type="spellStart"/>
+      <w:r>
+        <w:rPr>
+          <w:szCs w:val="14"/>
+        </w:rPr>
+        <w:t>Models</w:t>
+      </w:r>
+      <w:proofErr w:type="spellEnd"/>
+      <w:r>
+        <w:rPr>
+          <w:szCs w:val="14"/>
+        </w:rPr>
+        <w:t> », contiennent tous deux un fichier de type classe. Le « </w:t>
+      </w:r>
+      <w:proofErr w:type="spellStart"/>
+      <w:r>
+        <w:rPr>
+          <w:szCs w:val="14"/>
+        </w:rPr>
+        <w:t>Views</w:t>
+      </w:r>
+      <w:proofErr w:type="spellEnd"/>
+      <w:r>
+        <w:rPr>
+          <w:szCs w:val="14"/>
+        </w:rPr>
+        <w:t xml:space="preserve"> » contient 5 fichiers </w:t>
+      </w:r>
+      <w:r>
+        <w:rPr>
+          <w:szCs w:val="14"/>
+        </w:rPr>
+        <w:t xml:space="preserve">de type </w:t>
+      </w:r>
+      <w:proofErr w:type="spellStart"/>
+      <w:r>
+        <w:rPr>
+          <w:szCs w:val="14"/>
+        </w:rPr>
+        <w:t>form</w:t>
+      </w:r>
+      <w:proofErr w:type="spellEnd"/>
+      <w:r>
+        <w:rPr>
+          <w:szCs w:val="14"/>
+        </w:rPr>
+        <w:t>.</w:t>
+      </w:r>
+      <w:r>
+        <w:rPr>
+          <w:szCs w:val="14"/>
+        </w:rPr>
+        <w:t xml:space="preserve"> </w:t>
+      </w:r>
+    </w:p>
+    <w:p>
+      <w:pPr>
+        <w:rPr>
+          <w:szCs w:val="14"/>
+        </w:rPr>
+      </w:pPr>
+    </w:p>
+    <w:p>
+      <w:pPr>
+        <w:rPr>
+          <w:szCs w:val="14"/>
+        </w:rPr>
+      </w:pPr>
+      <w:r>
+        <w:rPr>
+          <w:szCs w:val="14"/>
+        </w:rPr>
+        <w:t>Le modèle MVC si l’on regarde au code de la page d’accueil (1</w:t>
+      </w:r>
+      <w:r>
+        <w:rPr>
+          <w:szCs w:val="14"/>
+          <w:vertAlign w:val="superscript"/>
+        </w:rPr>
+        <w:t>ère</w:t>
+      </w:r>
+      <w:r>
+        <w:rPr>
+          <w:szCs w:val="14"/>
+        </w:rPr>
+        <w:t xml:space="preserve"> vue de l’application)</w:t>
+      </w:r>
+    </w:p>
+    <w:p>
+      <w:pPr>
+        <w:rPr>
+          <w:noProof/>
+          <w14:ligatures w14:val="standardContextual"/>
+        </w:rPr>
+      </w:pPr>
+    </w:p>
+    <w:p>
+      <w:pPr>
+        <w:rPr>
+          <w:szCs w:val="14"/>
+        </w:rPr>
+      </w:pPr>
+      <w:r>
+        <w:rPr>
+          <w:noProof/>
+          <w14:ligatures w14:val="standardContextual"/>
+        </w:rPr>
+        <w:lastRenderedPageBreak/>
+        <w:drawing>
+          <wp:inline distT="0" distB="0" distL="0" distR="0" wp14:anchorId="7D94BA7E" wp14:editId="2A13190C">
+            <wp:extent cx="5759450" cy="5039140"/>
+            <wp:effectExtent l="0" t="0" r="0" b="9525"/>
+            <wp:docPr id="21" name="Image 21"/>
+            <wp:cNvGraphicFramePr>
+              <a:graphicFrameLocks xmlns:a="http://schemas.openxmlformats.org/drawingml/2006/main" noChangeAspect="1"/>
+            </wp:cNvGraphicFramePr>
+            <a:graphic xmlns:a="http://schemas.openxmlformats.org/drawingml/2006/main">
+              <a:graphicData uri="http://schemas.openxmlformats.org/drawingml/2006/picture">
+                <pic:pic xmlns:pic="http://schemas.openxmlformats.org/drawingml/2006/picture">
+                  <pic:nvPicPr>
+                    <pic:cNvPr id="1" name=""/>
+                    <pic:cNvPicPr/>
+                  </pic:nvPicPr>
+                  <pic:blipFill rotWithShape="1">
+                    <a:blip r:embed="rId16"/>
+                    <a:srcRect b="2234"/>
+                    <a:stretch/>
+                  </pic:blipFill>
+                  <pic:spPr bwMode="auto">
+                    <a:xfrm>
+                      <a:off x="0" y="0"/>
+                      <a:ext cx="5759450" cy="5039140"/>
+                    </a:xfrm>
+                    <a:prstGeom prst="rect">
+                      <a:avLst/>
+                    </a:prstGeom>
+                    <a:ln>
+                      <a:noFill/>
+                    </a:ln>
+                    <a:extLst>
+                      <a:ext uri="{53640926-AAD7-44D8-BBD7-CCE9431645EC}">
+                        <a14:shadowObscured xmlns:a14="http://schemas.microsoft.com/office/drawing/2010/main"/>
+                      </a:ext>
+                    </a:extLst>
+                  </pic:spPr>
+                </pic:pic>
+              </a:graphicData>
+            </a:graphic>
+          </wp:inline>
+        </w:drawing>
+      </w:r>
+    </w:p>
+    <w:p>
+      <w:pPr>
+        <w:rPr>
+          <w:szCs w:val="14"/>
+        </w:rPr>
+      </w:pPr>
+    </w:p>
+    <w:p>
+      <w:pPr>
+        <w:spacing w:line="480" w:lineRule="auto"/>
+        <w:rPr>
+          <w:szCs w:val="14"/>
+        </w:rPr>
+      </w:pPr>
+      <w:r>
+        <w:rPr>
+          <w:szCs w:val="14"/>
+        </w:rPr>
+        <w:t xml:space="preserve">Quand une action est effectuée sur un élément du </w:t>
+      </w:r>
+      <w:proofErr w:type="spellStart"/>
+      <w:r>
+        <w:rPr>
+          <w:szCs w:val="14"/>
+        </w:rPr>
+        <w:t>form</w:t>
+      </w:r>
+      <w:proofErr w:type="spellEnd"/>
+      <w:r>
+        <w:rPr>
+          <w:szCs w:val="14"/>
+        </w:rPr>
+        <w:t xml:space="preserve"> (charge de celui-ci, clic sur le bouton d’aide, sur le bouton de connexion ou pour aller à la page « créer un compte »), le code est bref et redirige vers la classe « Controller ». Cette page contient différentes méthodes.</w:t>
+      </w:r>
+    </w:p>
+    <w:p>
+      <w:pPr>
+        <w:spacing w:line="480" w:lineRule="auto"/>
+        <w:rPr>
+          <w:szCs w:val="14"/>
+        </w:rPr>
+      </w:pPr>
+      <w:r>
+        <w:rPr>
+          <w:szCs w:val="14"/>
+        </w:rPr>
+        <w:t>Ces méthodes contrairement aux méthodes de la page d’accueil comme c’est le cas pour toutes les vues, sont de type privé, donc inaccessibles en dehors de la classe du formulaire.</w:t>
+      </w:r>
+    </w:p>
+    <w:p>
+      <w:pPr>
+        <w:spacing w:line="480" w:lineRule="auto"/>
+        <w:rPr>
+          <w:szCs w:val="14"/>
+        </w:rPr>
+      </w:pPr>
+      <w:r>
+        <w:rPr>
+          <w:szCs w:val="14"/>
+        </w:rPr>
+        <w:t>Les méthodes du contrôleur peuvent soit directement modifier des données (Voir « </w:t>
+      </w:r>
+      <w:proofErr w:type="spellStart"/>
+      <w:r>
+        <w:rPr>
+          <w:szCs w:val="14"/>
+        </w:rPr>
+        <w:t>ShareAppID</w:t>
+      </w:r>
+      <w:proofErr w:type="spellEnd"/>
+      <w:r>
+        <w:rPr>
+          <w:szCs w:val="14"/>
+        </w:rPr>
+        <w:t> ») :</w:t>
+      </w:r>
+    </w:p>
+    <w:p>
+      <w:pPr>
+        <w:spacing w:line="480" w:lineRule="auto"/>
+        <w:rPr>
+          <w:szCs w:val="14"/>
+        </w:rPr>
+      </w:pPr>
+      <w:r>
+        <w:rPr>
+          <w:noProof/>
+          <w14:ligatures w14:val="standardContextual"/>
+        </w:rPr>
+        <w:lastRenderedPageBreak/>
+        <w:drawing>
+          <wp:inline distT="0" distB="0" distL="0" distR="0" wp14:anchorId="788F8723" wp14:editId="35404306">
+            <wp:extent cx="4495800" cy="2428875"/>
+            <wp:effectExtent l="0" t="0" r="0" b="9525"/>
+            <wp:docPr id="25" name="Image 25"/>
+            <wp:cNvGraphicFramePr>
+              <a:graphicFrameLocks xmlns:a="http://schemas.openxmlformats.org/drawingml/2006/main" noChangeAspect="1"/>
+            </wp:cNvGraphicFramePr>
+            <a:graphic xmlns:a="http://schemas.openxmlformats.org/drawingml/2006/main">
+              <a:graphicData uri="http://schemas.openxmlformats.org/drawingml/2006/picture">
+                <pic:pic xmlns:pic="http://schemas.openxmlformats.org/drawingml/2006/picture">
+                  <pic:nvPicPr>
+                    <pic:cNvPr id="1" name=""/>
+                    <pic:cNvPicPr/>
+                  </pic:nvPicPr>
+                  <pic:blipFill>
+                    <a:blip r:embed="rId17"/>
+                    <a:stretch>
+                      <a:fillRect/>
+                    </a:stretch>
+                  </pic:blipFill>
+                  <pic:spPr>
+                    <a:xfrm>
+                      <a:off x="0" y="0"/>
+                      <a:ext cx="4495800" cy="2428875"/>
+                    </a:xfrm>
+                    <a:prstGeom prst="rect">
+                      <a:avLst/>
+                    </a:prstGeom>
+                  </pic:spPr>
+                </pic:pic>
+              </a:graphicData>
+            </a:graphic>
+          </wp:inline>
+        </w:drawing>
+      </w:r>
+    </w:p>
+    <w:p>
+      <w:pPr>
+        <w:spacing w:line="480" w:lineRule="auto"/>
+        <w:rPr>
+          <w:szCs w:val="14"/>
+        </w:rPr>
+      </w:pPr>
+      <w:r>
+        <w:rPr>
+          <w:szCs w:val="14"/>
+        </w:rPr>
+        <w:t>Soit faire appel à une méthode du modèle qui se chargera d’exécuter des données.</w:t>
+      </w:r>
+    </w:p>
+    <w:p>
+      <w:pPr>
+        <w:spacing w:line="480" w:lineRule="auto"/>
+        <w:rPr>
+          <w:szCs w:val="14"/>
+        </w:rPr>
+      </w:pPr>
+      <w:r>
+        <w:rPr>
+          <w:noProof/>
+          <w14:ligatures w14:val="standardContextual"/>
+        </w:rPr>
+        <w:drawing>
+          <wp:inline distT="0" distB="0" distL="0" distR="0" wp14:anchorId="51BF5AF8" wp14:editId="29A105B3">
+            <wp:extent cx="5759450" cy="2216150"/>
+            <wp:effectExtent l="0" t="0" r="0" b="0"/>
+            <wp:docPr id="27" name="Image 27"/>
+            <wp:cNvGraphicFramePr>
+              <a:graphicFrameLocks xmlns:a="http://schemas.openxmlformats.org/drawingml/2006/main" noChangeAspect="1"/>
+            </wp:cNvGraphicFramePr>
+            <a:graphic xmlns:a="http://schemas.openxmlformats.org/drawingml/2006/main">
+              <a:graphicData uri="http://schemas.openxmlformats.org/drawingml/2006/picture">
+                <pic:pic xmlns:pic="http://schemas.openxmlformats.org/drawingml/2006/picture">
+                  <pic:nvPicPr>
+                    <pic:cNvPr id="1" name=""/>
+                    <pic:cNvPicPr/>
+                  </pic:nvPicPr>
+                  <pic:blipFill>
+                    <a:blip r:embed="rId18"/>
+                    <a:stretch>
+                      <a:fillRect/>
+                    </a:stretch>
+                  </pic:blipFill>
+                  <pic:spPr>
+                    <a:xfrm>
+                      <a:off x="0" y="0"/>
+                      <a:ext cx="5759450" cy="2216150"/>
+                    </a:xfrm>
+                    <a:prstGeom prst="rect">
+                      <a:avLst/>
+                    </a:prstGeom>
+                  </pic:spPr>
+                </pic:pic>
+              </a:graphicData>
+            </a:graphic>
+          </wp:inline>
+        </w:drawing>
+      </w:r>
+    </w:p>
+    <w:p>
+      <w:pPr>
+        <w:spacing w:line="480" w:lineRule="auto"/>
+        <w:rPr>
+          <w:szCs w:val="14"/>
+        </w:rPr>
+      </w:pPr>
+      <w:r>
+        <w:rPr>
+          <w:szCs w:val="14"/>
+        </w:rPr>
+        <w:t>Il gère aussi les erreurs et affiche les messages appropriés selon les erreurs rencontrées.</w:t>
+      </w:r>
+    </w:p>
+    <w:p>
+      <w:pPr>
+        <w:spacing w:line="480" w:lineRule="auto"/>
+        <w:rPr>
+          <w:szCs w:val="14"/>
+        </w:rPr>
+      </w:pPr>
+      <w:r>
+        <w:rPr>
+          <w:szCs w:val="14"/>
+        </w:rPr>
+        <w:t>Et le modèle comme vu précédemment :</w:t>
+      </w:r>
+    </w:p>
+    <w:p>
+      <w:pPr>
+        <w:spacing w:line="480" w:lineRule="auto"/>
+        <w:rPr>
+          <w:szCs w:val="14"/>
+        </w:rPr>
+      </w:pPr>
+      <w:r>
+        <w:rPr>
+          <w:noProof/>
+          <w14:ligatures w14:val="standardContextual"/>
+        </w:rPr>
+        <w:lastRenderedPageBreak/>
+        <w:drawing>
+          <wp:inline distT="0" distB="0" distL="0" distR="0" wp14:anchorId="62E9ECF0" wp14:editId="1211A0C4">
+            <wp:extent cx="5759450" cy="3792220"/>
+            <wp:effectExtent l="0" t="0" r="0" b="0"/>
+            <wp:docPr id="28" name="Image 28"/>
+            <wp:cNvGraphicFramePr>
+              <a:graphicFrameLocks xmlns:a="http://schemas.openxmlformats.org/drawingml/2006/main" noChangeAspect="1"/>
+            </wp:cNvGraphicFramePr>
+            <a:graphic xmlns:a="http://schemas.openxmlformats.org/drawingml/2006/main">
+              <a:graphicData uri="http://schemas.openxmlformats.org/drawingml/2006/picture">
+                <pic:pic xmlns:pic="http://schemas.openxmlformats.org/drawingml/2006/picture">
+                  <pic:nvPicPr>
+                    <pic:cNvPr id="1" name=""/>
+                    <pic:cNvPicPr/>
+                  </pic:nvPicPr>
+                  <pic:blipFill>
+                    <a:blip r:embed="rId19"/>
+                    <a:stretch>
+                      <a:fillRect/>
+                    </a:stretch>
+                  </pic:blipFill>
+                  <pic:spPr>
+                    <a:xfrm>
+                      <a:off x="0" y="0"/>
+                      <a:ext cx="5759450" cy="3792220"/>
+                    </a:xfrm>
+                    <a:prstGeom prst="rect">
+                      <a:avLst/>
+                    </a:prstGeom>
+                  </pic:spPr>
+                </pic:pic>
+              </a:graphicData>
+            </a:graphic>
+          </wp:inline>
+        </w:drawing>
+      </w:r>
+    </w:p>
+    <w:p>
+      <w:pPr>
+        <w:spacing w:line="480" w:lineRule="auto"/>
+        <w:rPr>
+          <w:szCs w:val="14"/>
+        </w:rPr>
+      </w:pPr>
+      <w:r>
+        <w:rPr>
+          <w:szCs w:val="14"/>
+        </w:rPr>
+        <w:t>L’initialisation du modèle MVC cependant commence dans la classe « Program »</w:t>
+      </w:r>
+      <w:r>
+        <w:rPr>
+          <w:szCs w:val="14"/>
+        </w:rPr>
+        <w:t> :</w:t>
+      </w:r>
+    </w:p>
+    <w:p>
+      <w:pPr>
+        <w:spacing w:line="480" w:lineRule="auto"/>
+        <w:rPr>
+          <w:szCs w:val="14"/>
+        </w:rPr>
+      </w:pPr>
+      <w:r>
+        <w:rPr>
+          <w:noProof/>
+          <w14:ligatures w14:val="standardContextual"/>
+        </w:rPr>
+        <w:lastRenderedPageBreak/>
+        <w:drawing>
+          <wp:inline distT="0" distB="0" distL="0" distR="0" wp14:anchorId="04A578CE" wp14:editId="28C88DE4">
+            <wp:extent cx="5759450" cy="6479540"/>
+            <wp:effectExtent l="0" t="0" r="0" b="0"/>
+            <wp:docPr id="24" name="Image 24"/>
+            <wp:cNvGraphicFramePr>
+              <a:graphicFrameLocks xmlns:a="http://schemas.openxmlformats.org/drawingml/2006/main" noChangeAspect="1"/>
+            </wp:cNvGraphicFramePr>
+            <a:graphic xmlns:a="http://schemas.openxmlformats.org/drawingml/2006/main">
+              <a:graphicData uri="http://schemas.openxmlformats.org/drawingml/2006/picture">
+                <pic:pic xmlns:pic="http://schemas.openxmlformats.org/drawingml/2006/picture">
+                  <pic:nvPicPr>
+                    <pic:cNvPr id="1" name=""/>
+                    <pic:cNvPicPr/>
+                  </pic:nvPicPr>
+                  <pic:blipFill>
+                    <a:blip r:embed="rId20"/>
+                    <a:stretch>
+                      <a:fillRect/>
+                    </a:stretch>
+                  </pic:blipFill>
+                  <pic:spPr>
+                    <a:xfrm>
+                      <a:off x="0" y="0"/>
+                      <a:ext cx="5759450" cy="6479540"/>
+                    </a:xfrm>
+                    <a:prstGeom prst="rect">
+                      <a:avLst/>
+                    </a:prstGeom>
+                  </pic:spPr>
+                </pic:pic>
+              </a:graphicData>
+            </a:graphic>
+          </wp:inline>
+        </w:drawing>
+      </w:r>
+    </w:p>
+    <w:p>
+      <w:pPr>
+        <w:spacing w:line="480" w:lineRule="auto"/>
+        <w:rPr>
+          <w:szCs w:val="14"/>
+        </w:rPr>
+      </w:pPr>
+    </w:p>
+    <w:p>
+      <w:pPr>
+        <w:rPr>
+          <w:szCs w:val="14"/>
+        </w:rPr>
+      </w:pPr>
+    </w:p>
+    <w:p>
+      <w:pPr>
+        <w:rPr>
+          <w:szCs w:val="14"/>
+        </w:rPr>
+      </w:pPr>
+      <w:r>
+        <w:rPr>
+          <w:szCs w:val="14"/>
+        </w:rPr>
+        <w:t>Déclencheurs suppression</w:t>
+      </w:r>
+    </w:p>
+    <w:p>
+      <w:pPr>
+        <w:rPr>
+          <w:szCs w:val="14"/>
+        </w:rPr>
+      </w:pPr>
+    </w:p>
+    <w:p>
+      <w:pPr>
+        <w:rPr>
+          <w:szCs w:val="14"/>
+        </w:rPr>
+      </w:pPr>
+    </w:p>
+    <w:p>
+      <w:pPr>
+        <w:rPr>
+          <w:szCs w:val="14"/>
+        </w:rPr>
+      </w:pPr>
+      <w:r>
+        <w:rPr>
+          <w:szCs w:val="14"/>
+        </w:rPr>
+        <w:t>Gestion des versions (</w:t>
+      </w:r>
+      <w:proofErr w:type="spellStart"/>
+      <w:r>
+        <w:rPr>
+          <w:szCs w:val="14"/>
+        </w:rPr>
+        <w:t>versionning</w:t>
+      </w:r>
+      <w:proofErr w:type="spellEnd"/>
+      <w:r>
+        <w:rPr>
+          <w:szCs w:val="14"/>
+        </w:rPr>
+        <w:t>) se fait grâce à git, par les commit on peut récupérer et suivre l’évolution du projet.</w:t>
+      </w:r>
+      <w:r>
+        <w:rPr>
+          <w:szCs w:val="14"/>
+        </w:rPr>
+        <w:t xml:space="preserve"> Le message des commit est explicite pour faciliter la compréhension </w:t>
+      </w:r>
+      <w:r>
+        <w:rPr>
+          <w:szCs w:val="14"/>
+        </w:rPr>
+        <w:t>sur l’évolution du travail réalisé.</w:t>
+      </w:r>
+    </w:p>
+    <w:p>
+      <w:pPr>
+        <w:rPr>
+          <w:szCs w:val="14"/>
+        </w:rPr>
+      </w:pPr>
+      <w:r>
+        <w:rPr>
+          <w:szCs w:val="14"/>
+        </w:rPr>
+        <w:t xml:space="preserve">Le git comprend un fichier README et un </w:t>
+      </w:r>
+      <w:proofErr w:type="gramStart"/>
+      <w:r>
+        <w:rPr>
+          <w:szCs w:val="14"/>
+        </w:rPr>
+        <w:t>fichier .</w:t>
+      </w:r>
+      <w:proofErr w:type="spellStart"/>
+      <w:r>
+        <w:rPr>
+          <w:szCs w:val="14"/>
+        </w:rPr>
+        <w:t>gitignore</w:t>
+      </w:r>
+      <w:proofErr w:type="spellEnd"/>
+      <w:proofErr w:type="gramEnd"/>
+      <w:r>
+        <w:rPr>
+          <w:szCs w:val="14"/>
+        </w:rPr>
+        <w:t xml:space="preserve"> pour éviter le </w:t>
+      </w:r>
+      <w:proofErr w:type="spellStart"/>
+      <w:r>
+        <w:rPr>
+          <w:szCs w:val="14"/>
+        </w:rPr>
+        <w:t>versionning</w:t>
+      </w:r>
+      <w:proofErr w:type="spellEnd"/>
+      <w:r>
+        <w:rPr>
+          <w:szCs w:val="14"/>
+        </w:rPr>
+        <w:t xml:space="preserve"> d’éléments parasites comme des dossiers vides. Des tags existent également pour </w:t>
+      </w:r>
+      <w:r>
+        <w:rPr>
+          <w:szCs w:val="14"/>
+        </w:rPr>
+        <w:lastRenderedPageBreak/>
+        <w:t xml:space="preserve">mettre en avant les </w:t>
+      </w:r>
+      <w:proofErr w:type="spellStart"/>
+      <w:r>
+        <w:rPr>
+          <w:szCs w:val="14"/>
+        </w:rPr>
+        <w:t>commits</w:t>
+      </w:r>
+      <w:proofErr w:type="spellEnd"/>
+      <w:r>
+        <w:rPr>
+          <w:szCs w:val="14"/>
+        </w:rPr>
+        <w:t xml:space="preserve"> importants du projet. Ce</w:t>
+      </w:r>
+      <w:r>
+        <w:rPr>
+          <w:szCs w:val="14"/>
+        </w:rPr>
+        <w:t>s</w:t>
+      </w:r>
+      <w:r>
+        <w:rPr>
+          <w:szCs w:val="14"/>
+        </w:rPr>
+        <w:t xml:space="preserve"> tags sont nommés en utilisant le n° de version.</w:t>
+      </w:r>
+    </w:p>
+    <w:p>
+      <w:pPr>
+        <w:rPr>
+          <w:szCs w:val="14"/>
+        </w:rPr>
+      </w:pPr>
+    </w:p>
+    <w:p>
+      <w:pPr>
+        <w:rPr>
+          <w:szCs w:val="14"/>
+        </w:rPr>
+      </w:pPr>
+      <w:r>
+        <w:rPr>
+          <w:szCs w:val="14"/>
+        </w:rPr>
+        <w:t>Limites de l’environnement</w:t>
+      </w:r>
+    </w:p>
+    <w:p>
+      <w:pPr>
+        <w:rPr>
+          <w:szCs w:val="14"/>
+        </w:rPr>
+      </w:pPr>
+      <w:r>
+        <w:rPr>
+          <w:szCs w:val="14"/>
+        </w:rPr>
+        <w:t>L’application</w:t>
+      </w:r>
+      <w:r>
+        <w:rPr>
+          <w:szCs w:val="14"/>
+        </w:rPr>
+        <w:t xml:space="preserve"> ayant été créée pour répondre aux besoins de l’entreprise, celle-ci n’est disponible qu’en local et ne pourra pas être utilisée hors du cadre </w:t>
+      </w:r>
+      <w:r>
+        <w:rPr>
+          <w:szCs w:val="14"/>
+        </w:rPr>
+        <w:t>pr</w:t>
+      </w:r>
+      <w:r>
+        <w:rPr>
+          <w:szCs w:val="14"/>
+        </w:rPr>
+        <w:t>ofessionnel.</w:t>
+      </w:r>
+    </w:p>
+    <w:p>
+      <w:pPr>
+        <w:rPr>
+          <w:szCs w:val="14"/>
+        </w:rPr>
+      </w:pPr>
+      <w:r>
+        <w:rPr>
+          <w:szCs w:val="14"/>
+        </w:rPr>
+        <w:t>Les données enregistrées devront être de type p</w:t>
+      </w:r>
+      <w:r>
+        <w:rPr>
+          <w:szCs w:val="14"/>
+        </w:rPr>
+        <w:t>rofessionnel, aucun compte personnel ne devra être enregistré ici.</w:t>
+      </w:r>
+    </w:p>
+    <w:p>
+      <w:pPr>
+        <w:rPr>
+          <w:szCs w:val="14"/>
+        </w:rPr>
+      </w:pPr>
+    </w:p>
+    <w:p>
+      <w:pPr>
+        <w:rPr>
+          <w:szCs w:val="14"/>
+        </w:rPr>
+      </w:pPr>
+      <w:r>
+        <w:rPr>
+          <w:szCs w:val="14"/>
+        </w:rPr>
+        <w:t xml:space="preserve">Résumé : </w:t>
+      </w:r>
+    </w:p>
+    <w:p>
+      <w:pPr>
+        <w:rPr>
+          <w:szCs w:val="14"/>
+        </w:rPr>
+      </w:pPr>
+      <w:r>
+        <w:rPr>
+          <w:szCs w:val="14"/>
+        </w:rPr>
+        <w:t>Situation de départ – Ce logiciel a été créé pour répondre aux besoins d’une entreprise en matière de gestion de mots de passe. Le but du logiciel est de réduire le risque en matière</w:t>
+      </w:r>
+      <w:r>
+        <w:rPr>
+          <w:szCs w:val="14"/>
+        </w:rPr>
+        <w:t xml:space="preserve"> de sécurité des mots de passe. Et grâce au guide des bonnes pratiques l’utilisateur comprendra mieux les enjeux derrière.</w:t>
+      </w:r>
+    </w:p>
+    <w:p>
+      <w:pPr>
+        <w:rPr>
+          <w:szCs w:val="14"/>
+        </w:rPr>
+      </w:pPr>
+      <w:r>
+        <w:rPr>
+          <w:szCs w:val="14"/>
+        </w:rPr>
+        <w:t xml:space="preserve">Mise en œuvre – La réalisation de cette application nécessite un environnement… </w:t>
+      </w:r>
+    </w:p>
+    <w:p>
+      <w:pPr>
+        <w:rPr>
+          <w:szCs w:val="14"/>
+        </w:rPr>
+      </w:pPr>
+      <w:r>
+        <w:rPr>
+          <w:szCs w:val="14"/>
+        </w:rPr>
+        <w:t>Résultat – L’application finale permet à l’utilisateur de s’authe</w:t>
+      </w:r>
+      <w:r>
+        <w:rPr>
+          <w:szCs w:val="14"/>
+        </w:rPr>
+        <w:t>ntifier</w:t>
+      </w:r>
+      <w:r>
+        <w:rPr>
+          <w:szCs w:val="14"/>
+        </w:rPr>
+        <w:t>, de créer un compte, d’ajouter des données de mot de passe, de les afficher, de les gérer et de générer des mots de passe si nécessaire, le tout de manière sécurisé grâce au cryptage de ses données sensibles, à la confidentialité du logiciel dans son ensemble.</w:t>
+      </w:r>
+    </w:p>
+    <w:p>
+      <w:pPr>
+        <w:rPr>
+          <w:szCs w:val="14"/>
+        </w:rPr>
+      </w:pPr>
+    </w:p>
+    <w:p>
+      <w:pPr>
+        <w:rPr>
+          <w:szCs w:val="14"/>
+        </w:rPr>
+      </w:pPr>
+    </w:p>
+    <w:p>
+      <w:pPr>
+        <w:rPr>
+          <w:szCs w:val="14"/>
+        </w:rPr>
+      </w:pPr>
+      <w:r>
+        <w:rPr>
+          <w:szCs w:val="14"/>
+        </w:rPr>
+        <w:t>Planification</w:t>
+      </w:r>
+      <w:r>
+        <w:rPr>
+          <w:szCs w:val="14"/>
+        </w:rPr>
+        <w:t xml:space="preserve"> </w:t>
+      </w:r>
+    </w:p>
+    <w:p>
+      <w:pPr>
+        <w:rPr>
+          <w:szCs w:val="14"/>
+        </w:rPr>
+      </w:pPr>
+      <w:r>
+        <w:rPr>
+          <w:szCs w:val="14"/>
+        </w:rPr>
+        <w:t>La planification a été segmentée en différentes tâches, chacune servant un objectif à atteindre pour la réalisation du projet dans sa globalité. Le total de 28 séquences réparties sur une durée comprise entre le 08.05.25 et le 02.06.25, comprend</w:t>
+      </w:r>
+      <w:r>
+        <w:rPr>
+          <w:szCs w:val="14"/>
+        </w:rPr>
+        <w:t>.</w:t>
+      </w:r>
+    </w:p>
+    <w:p>
+      <w:pPr>
+        <w:rPr>
+          <w:szCs w:val="14"/>
+        </w:rPr>
+      </w:pPr>
+    </w:p>
+    <w:p>
+      <w:pPr>
+        <w:rPr>
+          <w:szCs w:val="14"/>
+        </w:rPr>
+      </w:pPr>
+      <w:r>
+        <w:rPr>
+          <w:szCs w:val="14"/>
+        </w:rPr>
+        <w:t>Journal de travail</w:t>
+      </w:r>
+    </w:p>
+    <w:p>
+      <w:pPr>
+        <w:rPr>
+          <w:szCs w:val="14"/>
+        </w:rPr>
+      </w:pPr>
+      <w:r>
+        <w:rPr>
+          <w:szCs w:val="14"/>
+        </w:rPr>
+        <w:t>Le journal de travail diffère en bien des points de la planification initiale.</w:t>
+      </w:r>
+    </w:p>
+    <w:p>
+      <w:pPr>
+        <w:rPr>
+          <w:szCs w:val="14"/>
+        </w:rPr>
+      </w:pPr>
+      <w:r>
+        <w:rPr>
+          <w:szCs w:val="14"/>
+        </w:rPr>
+        <w:t>Cela vient sans doute d’une envie de bien faire, au point de repartir de quasi zéro alors que des bouts de code avaient déjà été réalisées. Le manque de vérification des différentes pages et de leur</w:t>
+      </w:r>
+      <w:r>
+        <w:rPr>
+          <w:szCs w:val="14"/>
+        </w:rPr>
+        <w:t>s</w:t>
+      </w:r>
+      <w:r>
+        <w:rPr>
+          <w:szCs w:val="14"/>
+        </w:rPr>
+        <w:t xml:space="preserve"> fonctionnalités de façon progressive a également ralenti mon avancée de même que mon environnement de travail et des problèmes personnels.</w:t>
+      </w:r>
+    </w:p>
+    <w:p>
+      <w:pPr>
+        <w:rPr>
+          <w:szCs w:val="14"/>
+        </w:rPr>
+      </w:pPr>
+    </w:p>
+    <w:p>
+      <w:pPr>
+        <w:rPr>
+          <w:szCs w:val="14"/>
+        </w:rPr>
+      </w:pPr>
+    </w:p>
+    <w:p>
+      <w:pPr>
+        <w:rPr>
+          <w:szCs w:val="14"/>
+        </w:rPr>
+      </w:pPr>
+    </w:p>
+    <w:p>
+      <w:pPr>
+        <w:rPr>
+          <w:szCs w:val="14"/>
+        </w:rPr>
+      </w:pPr>
+      <w:r>
+        <w:rPr>
+          <w:szCs w:val="14"/>
+        </w:rPr>
+        <w:t>Bilan</w:t>
+      </w:r>
+    </w:p>
+    <w:p>
+      <w:pPr>
+        <w:rPr>
+          <w:szCs w:val="14"/>
+        </w:rPr>
+      </w:pPr>
+      <w:r>
+        <w:rPr>
+          <w:szCs w:val="14"/>
+        </w:rPr>
+        <w:t xml:space="preserve">Difficultés à exécuter les tâches de manière routinière, sans trop réfléchir, par peur de simplicité, de </w:t>
+      </w:r>
+    </w:p>
+    <w:p>
+      <w:pPr>
+        <w:rPr>
+          <w:szCs w:val="14"/>
+        </w:rPr>
+      </w:pPr>
+      <w:r>
+        <w:rPr>
+          <w:szCs w:val="14"/>
+        </w:rPr>
+        <w:br w:type="page"/>
+      </w:r>
+    </w:p>
+    <w:p>
+      <w:pPr>
+        <w:pStyle w:val="Titre1"/>
+        <w:tabs>
+          <w:tab w:val="num" w:pos="360"/>
+        </w:tabs>
+      </w:pPr>
+      <w:bookmarkStart w:id="57" w:name="_Toc71703264"/>
+      <w:bookmarkStart w:id="58" w:name="_Toc499021848"/>
+      <w:r>
+        <w:lastRenderedPageBreak/>
+        <w:t>Autres</w:t>
+      </w:r>
+    </w:p>
+    <w:p>
+      <w:r>
+        <w:t xml:space="preserve">Demandes à </w:t>
+      </w:r>
+      <w:proofErr w:type="spellStart"/>
+      <w:r>
+        <w:t>ChatGPT</w:t>
+      </w:r>
+      <w:proofErr w:type="spellEnd"/>
+    </w:p>
+    <w:p>
+      <w:r>
+        <w:t xml:space="preserve">12.05.25 - Données de test </w:t>
+      </w:r>
+    </w:p>
+    <w:p/>
+    <w:p/>
+    <w:p>
+      <w:r>
+        <w:rPr>
+          <w:noProof/>
+        </w:rPr>
+        <w:drawing>
+          <wp:inline distT="0" distB="0" distL="0" distR="0" wp14:anchorId="75A056B8" wp14:editId="232BCBF4">
+            <wp:extent cx="5760720" cy="2729230"/>
+            <wp:effectExtent l="0" t="0" r="0" b="0"/>
+            <wp:docPr id="1" name="Image 1"/>
+            <wp:cNvGraphicFramePr>
+              <a:graphicFrameLocks xmlns:a="http://schemas.openxmlformats.org/drawingml/2006/main" noChangeAspect="1"/>
+            </wp:cNvGraphicFramePr>
+            <a:graphic xmlns:a="http://schemas.openxmlformats.org/drawingml/2006/main">
+              <a:graphicData uri="http://schemas.openxmlformats.org/drawingml/2006/picture">
+                <pic:pic xmlns:pic="http://schemas.openxmlformats.org/drawingml/2006/picture">
+                  <pic:nvPicPr>
+                    <pic:cNvPr id="1" name=""/>
+                    <pic:cNvPicPr/>
+                  </pic:nvPicPr>
+                  <pic:blipFill>
+                    <a:blip r:embed="rId21"/>
+                    <a:stretch>
+                      <a:fillRect/>
+                    </a:stretch>
+                  </pic:blipFill>
+                  <pic:spPr>
+                    <a:xfrm>
+                      <a:off x="0" y="0"/>
+                      <a:ext cx="5760720" cy="2729230"/>
+                    </a:xfrm>
+                    <a:prstGeom prst="rect">
+                      <a:avLst/>
+                    </a:prstGeom>
+                  </pic:spPr>
+                </pic:pic>
+              </a:graphicData>
+            </a:graphic>
+          </wp:inline>
+        </w:drawing>
+      </w:r>
+    </w:p>
+    <w:p>
+      <w:r>
+        <w:rPr>
+          <w:noProof/>
+        </w:rPr>
+        <w:drawing>
+          <wp:inline distT="0" distB="0" distL="0" distR="0" wp14:anchorId="623C13E6" wp14:editId="35D44A9A">
+            <wp:extent cx="5760720" cy="2696210"/>
+            <wp:effectExtent l="0" t="0" r="0" b="8890"/>
+            <wp:docPr id="3" name="Image 3"/>
+            <wp:cNvGraphicFramePr>
+              <a:graphicFrameLocks xmlns:a="http://schemas.openxmlformats.org/drawingml/2006/main" noChangeAspect="1"/>
+            </wp:cNvGraphicFramePr>
+            <a:graphic xmlns:a="http://schemas.openxmlformats.org/drawingml/2006/main">
+              <a:graphicData uri="http://schemas.openxmlformats.org/drawingml/2006/picture">
+                <pic:pic xmlns:pic="http://schemas.openxmlformats.org/drawingml/2006/picture">
+                  <pic:nvPicPr>
+                    <pic:cNvPr id="1" name=""/>
+                    <pic:cNvPicPr/>
+                  </pic:nvPicPr>
+                  <pic:blipFill>
+                    <a:blip r:embed="rId22"/>
+                    <a:stretch>
+                      <a:fillRect/>
+                    </a:stretch>
+                  </pic:blipFill>
+                  <pic:spPr>
+                    <a:xfrm>
+                      <a:off x="0" y="0"/>
                       <a:ext cx="5760720" cy="2696210"/>
                     </a:xfrm>
                     <a:prstGeom prst="rect">
@@ -8800,7 +9871,7 @@
                     <pic:cNvPicPr/>
                   </pic:nvPicPr>
                   <pic:blipFill>
-                    <a:blip r:embed="rId14"/>
+                    <a:blip r:embed="rId23"/>
                     <a:stretch>
                       <a:fillRect/>
                     </a:stretch>
@@ -8895,7 +9966,7 @@
                           <pic:cNvPicPr/>
                         </pic:nvPicPr>
                         <pic:blipFill>
-                          <a:blip r:embed="rId15"/>
+                          <a:blip r:embed="rId24"/>
                           <a:stretch>
                             <a:fillRect/>
                           </a:stretch>
@@ -8958,7 +10029,7 @@
                           <pic:cNvPicPr/>
                         </pic:nvPicPr>
                         <pic:blipFill>
-                          <a:blip r:embed="rId16"/>
+                          <a:blip r:embed="rId25"/>
                           <a:stretch>
                             <a:fillRect/>
                           </a:stretch>
@@ -9005,7 +10076,7 @@
                     <pic:cNvPicPr/>
                   </pic:nvPicPr>
                   <pic:blipFill>
-                    <a:blip r:embed="rId17"/>
+                    <a:blip r:embed="rId26"/>
                     <a:stretch>
                       <a:fillRect/>
                     </a:stretch>
@@ -9048,7 +10119,7 @@
                     <pic:cNvPicPr/>
                   </pic:nvPicPr>
                   <pic:blipFill>
-                    <a:blip r:embed="rId18"/>
+                    <a:blip r:embed="rId27"/>
                     <a:stretch>
                       <a:fillRect/>
                     </a:stretch>
@@ -9211,7 +10282,7 @@
         </w:rPr>
         <w:t xml:space="preserve">, </w:t>
       </w:r>
-      <w:hyperlink r:id="rId19" w:history="1">
+      <w:hyperlink r:id="rId28" w:history="1">
         <w:r>
           <w:rPr>
             <w:rStyle w:val="Lienhypertexte"/>
@@ -9234,7 +10305,7 @@
           <w:i/>
         </w:rPr>
       </w:pPr>
-      <w:hyperlink r:id="rId20" w:history="1">
+      <w:hyperlink r:id="rId29" w:history="1">
         <w:r>
           <w:rPr>
             <w:rStyle w:val="Lienhypertexte"/>
@@ -9257,7 +10328,7 @@
           <w:i/>
         </w:rPr>
       </w:pPr>
-      <w:hyperlink r:id="rId21" w:history="1">
+      <w:hyperlink r:id="rId30" w:history="1">
         <w:r>
           <w:rPr>
             <w:rStyle w:val="Lienhypertexte"/>
@@ -9294,7 +10365,7 @@
         </w:rPr>
         <w:t xml:space="preserve">, </w:t>
       </w:r>
-      <w:hyperlink r:id="rId22" w:history="1">
+      <w:hyperlink r:id="rId31" w:history="1">
         <w:r>
           <w:rPr>
             <w:rStyle w:val="Lienhypertexte"/>
@@ -9317,7 +10388,7 @@
           <w:i/>
         </w:rPr>
       </w:pPr>
-      <w:hyperlink r:id="rId23" w:history="1">
+      <w:hyperlink r:id="rId32" w:history="1">
         <w:r>
           <w:rPr>
             <w:rStyle w:val="Lienhypertexte"/>
@@ -9354,7 +10425,7 @@
         </w:rPr>
         <w:t xml:space="preserve">, </w:t>
       </w:r>
-      <w:hyperlink r:id="rId24" w:history="1">
+      <w:hyperlink r:id="rId33" w:history="1">
         <w:r>
           <w:rPr>
             <w:rStyle w:val="Lienhypertexte"/>
@@ -9377,7 +10448,7 @@
           <w:i/>
         </w:rPr>
       </w:pPr>
-      <w:hyperlink r:id="rId25" w:history="1">
+      <w:hyperlink r:id="rId34" w:history="1">
         <w:r>
           <w:rPr>
             <w:rStyle w:val="Lienhypertexte"/>
@@ -9400,7 +10471,7 @@
           <w:i/>
         </w:rPr>
       </w:pPr>
-      <w:hyperlink r:id="rId26" w:history="1">
+      <w:hyperlink r:id="rId35" w:history="1">
         <w:r>
           <w:rPr>
             <w:rStyle w:val="Lienhypertexte"/>
@@ -9423,7 +10494,7 @@
           <w:i/>
         </w:rPr>
       </w:pPr>
-      <w:hyperlink r:id="rId27" w:history="1">
+      <w:hyperlink r:id="rId36" w:history="1">
         <w:r>
           <w:rPr>
             <w:rStyle w:val="Lienhypertexte"/>
@@ -9463,7 +10534,7 @@
         </w:rPr>
         <w:t xml:space="preserve">, </w:t>
       </w:r>
-      <w:hyperlink r:id="rId28" w:history="1">
+      <w:hyperlink r:id="rId37" w:history="1">
         <w:r>
           <w:rPr>
             <w:rStyle w:val="Lienhypertexte"/>
@@ -9489,7 +10560,7 @@
           <w:lang w:val="en-US"/>
         </w:rPr>
       </w:pPr>
-      <w:hyperlink r:id="rId29" w:history="1">
+      <w:hyperlink r:id="rId38" w:history="1">
         <w:r>
           <w:rPr>
             <w:rStyle w:val="Lienhypertexte"/>
@@ -9515,7 +10586,7 @@
           <w:lang w:val="en-US"/>
         </w:rPr>
       </w:pPr>
-      <w:hyperlink r:id="rId30" w:history="1">
+      <w:hyperlink r:id="rId39" w:history="1">
         <w:r>
           <w:rPr>
             <w:rStyle w:val="Lienhypertexte"/>
@@ -9541,7 +10612,7 @@
           <w:lang w:val="en-US"/>
         </w:rPr>
       </w:pPr>
-      <w:hyperlink r:id="rId31" w:history="1">
+      <w:hyperlink r:id="rId40" w:history="1">
         <w:r>
           <w:rPr>
             <w:rStyle w:val="Lienhypertexte"/>
@@ -9574,7 +10645,7 @@
         </w:rPr>
         <w:t>Free</w:t>
       </w:r>
-      <w:hyperlink r:id="rId32" w:history="1">
+      <w:hyperlink r:id="rId41" w:history="1">
         <w:r>
           <w:rPr>
             <w:rStyle w:val="Lienhypertexte"/>
@@ -9600,7 +10671,7 @@
           <w:lang w:val="en-US"/>
         </w:rPr>
       </w:pPr>
-      <w:hyperlink r:id="rId33" w:history="1">
+      <w:hyperlink r:id="rId42" w:history="1">
         <w:r>
           <w:rPr>
             <w:rStyle w:val="Lienhypertexte"/>
@@ -9626,7 +10697,7 @@
           <w:lang w:val="en-US"/>
         </w:rPr>
       </w:pPr>
-      <w:hyperlink r:id="rId34" w:history="1">
+      <w:hyperlink r:id="rId43" w:history="1">
         <w:r>
           <w:rPr>
             <w:rStyle w:val="Lienhypertexte"/>
@@ -9668,7 +10739,7 @@
         </w:rPr>
         <w:t xml:space="preserve">, </w:t>
       </w:r>
-      <w:hyperlink r:id="rId35" w:history="1">
+      <w:hyperlink r:id="rId44" w:history="1">
         <w:r>
           <w:rPr>
             <w:rStyle w:val="Lienhypertexte"/>
@@ -9701,7 +10772,7 @@
         </w:rPr>
         <w:t xml:space="preserve">Looping, </w:t>
       </w:r>
-      <w:hyperlink r:id="rId36" w:history="1">
+      <w:hyperlink r:id="rId45" w:history="1">
         <w:r>
           <w:rPr>
             <w:rStyle w:val="Lienhypertexte"/>
@@ -9727,7 +10798,7 @@
           <w:lang w:val="en-US"/>
         </w:rPr>
       </w:pPr>
-      <w:hyperlink r:id="rId37" w:history="1">
+      <w:hyperlink r:id="rId46" w:history="1">
         <w:r>
           <w:rPr>
             <w:rStyle w:val="Lienhypertexte"/>
@@ -9769,7 +10840,7 @@
         </w:rPr>
         <w:t xml:space="preserve">, </w:t>
       </w:r>
-      <w:hyperlink r:id="rId38" w:history="1">
+      <w:hyperlink r:id="rId47" w:history="1">
         <w:r>
           <w:rPr>
             <w:rStyle w:val="Lienhypertexte"/>
@@ -9809,7 +10880,7 @@
         </w:rPr>
         <w:t xml:space="preserve">Gantt, </w:t>
       </w:r>
-      <w:hyperlink r:id="rId39" w:history="1">
+      <w:hyperlink r:id="rId48" w:history="1">
         <w:r>
           <w:rPr>
             <w:rStyle w:val="Lienhypertexte"/>
@@ -9851,7 +10922,7 @@
         </w:rPr>
         <w:t xml:space="preserve">, </w:t>
       </w:r>
-      <w:hyperlink r:id="rId40" w:history="1">
+      <w:hyperlink r:id="rId49" w:history="1">
         <w:r>
           <w:rPr>
             <w:rStyle w:val="Lienhypertexte"/>
@@ -9893,7 +10964,7 @@
         </w:rPr>
         <w:t xml:space="preserve">, </w:t>
       </w:r>
-      <w:hyperlink r:id="rId41" w:history="1">
+      <w:hyperlink r:id="rId50" w:history="1">
         <w:r>
           <w:rPr>
             <w:rStyle w:val="Lienhypertexte"/>
@@ -9928,7 +10999,7 @@
           <w:lang w:val="en-US"/>
         </w:rPr>
       </w:pPr>
-      <w:hyperlink r:id="rId42" w:history="1">
+      <w:hyperlink r:id="rId51" w:history="1">
         <w:r>
           <w:rPr>
             <w:rStyle w:val="Lienhypertexte"/>
@@ -9970,7 +11041,7 @@
         </w:rPr>
         <w:t>Pngall,</w:t>
       </w:r>
-      <w:hyperlink r:id="rId43" w:history="1">
+      <w:hyperlink r:id="rId52" w:history="1">
         <w:r>
           <w:rPr>
             <w:rStyle w:val="Lienhypertexte"/>
@@ -10026,7 +11097,7 @@
         </w:rPr>
         <w:t xml:space="preserve">, </w:t>
       </w:r>
-      <w:hyperlink r:id="rId44" w:history="1">
+      <w:hyperlink r:id="rId53" w:history="1">
         <w:r>
           <w:rPr>
             <w:rStyle w:val="Lienhypertexte"/>
@@ -10068,7 +11139,7 @@
         </w:rPr>
         <w:t xml:space="preserve">, </w:t>
       </w:r>
-      <w:hyperlink r:id="rId45" w:history="1">
+      <w:hyperlink r:id="rId54" w:history="1">
         <w:r>
           <w:rPr>
             <w:rStyle w:val="Lienhypertexte"/>
@@ -10101,7 +11172,7 @@
         </w:rPr>
         <w:t xml:space="preserve">Archive </w:t>
       </w:r>
-      <w:hyperlink r:id="rId46" w:history="1">
+      <w:hyperlink r:id="rId55" w:history="1">
         <w:r>
           <w:rPr>
             <w:rStyle w:val="Lienhypertexte"/>
@@ -10143,7 +11214,7 @@
         </w:rPr>
         <w:t xml:space="preserve">, </w:t>
       </w:r>
-      <w:hyperlink r:id="rId47" w:history="1">
+      <w:hyperlink r:id="rId56" w:history="1">
         <w:r>
           <w:rPr>
             <w:rStyle w:val="Lienhypertexte"/>
@@ -10176,7 +11247,7 @@
         </w:rPr>
         <w:t xml:space="preserve">Dev FAQ, </w:t>
       </w:r>
-      <w:hyperlink r:id="rId48" w:history="1">
+      <w:hyperlink r:id="rId57" w:history="1">
         <w:r>
           <w:rPr>
             <w:rStyle w:val="Lienhypertexte"/>
@@ -10216,7 +11287,7 @@
         </w:rPr>
         <w:t xml:space="preserve">SQL, </w:t>
       </w:r>
-      <w:hyperlink r:id="rId49" w:history="1">
+      <w:hyperlink r:id="rId58" w:history="1">
         <w:r>
           <w:rPr>
             <w:rStyle w:val="Lienhypertexte"/>
@@ -10242,7 +11313,7 @@
         </w:rPr>
         <w:t xml:space="preserve">ChatGPT, </w:t>
       </w:r>
-      <w:hyperlink r:id="rId50" w:history="1">
+      <w:hyperlink r:id="rId59" w:history="1">
         <w:r>
           <w:rPr>
             <w:rStyle w:val="Lienhypertexte"/>
@@ -10298,7 +11369,7 @@
         </w:rPr>
         <w:t xml:space="preserve">, </w:t>
       </w:r>
-      <w:hyperlink r:id="rId51" w:history="1">
+      <w:hyperlink r:id="rId60" w:history="1">
         <w:r>
           <w:rPr>
             <w:rStyle w:val="Lienhypertexte"/>
@@ -10340,7 +11411,7 @@
         </w:rPr>
         <w:t xml:space="preserve">, </w:t>
       </w:r>
-      <w:hyperlink r:id="rId52" w:history="1">
+      <w:hyperlink r:id="rId61" w:history="1">
         <w:r>
           <w:rPr>
             <w:rStyle w:val="Lienhypertexte"/>
@@ -10382,7 +11453,7 @@
         </w:rPr>
         <w:t xml:space="preserve">, </w:t>
       </w:r>
-      <w:hyperlink r:id="rId53" w:history="1">
+      <w:hyperlink r:id="rId62" w:history="1">
         <w:r>
           <w:rPr>
             <w:rStyle w:val="Lienhypertexte"/>
@@ -10422,7 +11493,7 @@
         </w:rPr>
         <w:t xml:space="preserve">VD, </w:t>
       </w:r>
-      <w:hyperlink r:id="rId54" w:history="1">
+      <w:hyperlink r:id="rId63" w:history="1">
         <w:r>
           <w:rPr>
             <w:rStyle w:val="Lienhypertexte"/>
@@ -10824,7 +11895,7 @@
                     <pic:cNvPicPr/>
                   </pic:nvPicPr>
                   <pic:blipFill>
-                    <a:blip r:embed="rId55"/>
+                    <a:blip r:embed="rId64"/>
                     <a:stretch>
                       <a:fillRect/>
                     </a:stretch>
@@ -10870,7 +11941,7 @@
                     <pic:cNvPicPr/>
                   </pic:nvPicPr>
                   <pic:blipFill>
-                    <a:blip r:embed="rId56"/>
+                    <a:blip r:embed="rId65"/>
                     <a:stretch>
                       <a:fillRect/>
                     </a:stretch>
@@ -10944,7 +12015,7 @@
                     <pic:cNvPicPr/>
                   </pic:nvPicPr>
                   <pic:blipFill>
-                    <a:blip r:embed="rId57"/>
+                    <a:blip r:embed="rId66"/>
                     <a:stretch>
                       <a:fillRect/>
                     </a:stretch>
@@ -10966,8 +12037,8 @@
       </w:r>
     </w:p>
     <w:sectPr>
-      <w:headerReference w:type="default" r:id="rId58"/>
-      <w:footerReference w:type="default" r:id="rId59"/>
+      <w:headerReference w:type="default" r:id="rId67"/>
+      <w:footerReference w:type="default" r:id="rId68"/>
       <w:pgSz w:w="11906" w:h="16838" w:code="9"/>
       <w:pgMar w:top="1418" w:right="1418" w:bottom="1418" w:left="1418" w:header="720" w:footer="720" w:gutter="0"/>
       <w:cols w:space="720"/>
@@ -10975,6 +12046,25 @@
     </w:sectPr>
   </w:body>
 </w:document>
+</file>
+
+<file path=word/endnotes.xml><?xml version="1.0" encoding="utf-8"?>
+<w:endnotes xmlns:wpc="http://schemas.microsoft.com/office/word/2010/wordprocessingCanvas" xmlns:cx="http://schemas.microsoft.com/office/drawing/2014/chartex" xmlns:cx1="http://schemas.microsoft.com/office/drawing/2015/9/8/chartex" xmlns:cx2="http://schemas.microsoft.com/office/drawing/2015/10/21/chartex" xmlns:cx3="http://schemas.microsoft.com/office/drawing/2016/5/9/chartex" xmlns:cx4="http://schemas.microsoft.com/office/drawing/2016/5/10/chartex" xmlns:cx5="http://schemas.microsoft.com/office/drawing/2016/5/11/chartex" xmlns:cx6="http://schemas.microsoft.com/office/drawing/2016/5/12/chartex" xmlns:cx7="http://schemas.microsoft.com/office/drawing/2016/5/13/chartex" xmlns:cx8="http://schemas.microsoft.com/office/drawing/2016/5/14/chartex" xmlns:mc="http://schemas.openxmlformats.org/markup-compatibility/2006" xmlns:aink="http://schemas.microsoft.com/office/drawing/2016/ink" xmlns:am3d="http://schemas.microsoft.com/office/drawing/2017/model3d" xmlns:o="urn:schemas-microsoft-com:office:office" xmlns:oel="http://schemas.microsoft.com/office/2019/extlst" xmlns:r="http://schemas.openxmlformats.org/officeDocument/2006/relationships" xmlns:m="http://schemas.openxmlformats.org/officeDocument/2006/math" xmlns:v="urn:schemas-microsoft-com:vml" xmlns:wp14="http://schemas.microsoft.com/office/word/2010/wordprocessingDrawing" xmlns:wp="http://schemas.openxmlformats.org/drawingml/2006/wordprocessingDrawing" xmlns:w10="urn:schemas-microsoft-com:office:word" xmlns:w="http://schemas.openxmlformats.org/wordprocessingml/2006/main" xmlns:w14="http://schemas.microsoft.com/office/word/2010/wordml" xmlns:w15="http://schemas.microsoft.com/office/word/2012/wordml" xmlns:w16cex="http://schemas.microsoft.com/office/word/2018/wordml/cex" xmlns:w16cid="http://schemas.microsoft.com/office/word/2016/wordml/cid" xmlns:w16="http://schemas.microsoft.com/office/word/2018/wordml" xmlns:w16sdtdh="http://schemas.microsoft.com/office/word/2020/wordml/sdtdatahash" xmlns:w16se="http://schemas.microsoft.com/office/word/2015/wordml/symex" xmlns:wpg="http://schemas.microsoft.com/office/word/2010/wordprocessingGroup" xmlns:wpi="http://schemas.microsoft.com/office/word/2010/wordprocessingInk" xmlns:wne="http://schemas.microsoft.com/office/word/2006/wordml" xmlns:wps="http://schemas.microsoft.com/office/word/2010/wordprocessingShape" mc:Ignorable="w14 w15 w16se w16cid w16 w16cex w16sdtdh wp14">
+  <w:endnote w:type="separator" w:id="-1">
+    <w:p>
+      <w:r>
+        <w:separator/>
+      </w:r>
+    </w:p>
+  </w:endnote>
+  <w:endnote w:type="continuationSeparator" w:id="0">
+    <w:p>
+      <w:r>
+        <w:continuationSeparator/>
+      </w:r>
+    </w:p>
+  </w:endnote>
+</w:endnotes>
 </file>
 
 <file path=word/footer1.xml><?xml version="1.0" encoding="utf-8"?>
@@ -11060,12 +12150,6 @@
         <w:szCs w:val="16"/>
       </w:rPr>
       <w:tab/>
-    </w:r>
-    <w:r>
-      <w:rPr>
-        <w:sz w:val="16"/>
-        <w:szCs w:val="16"/>
-      </w:rPr>
       <w:t xml:space="preserve">Dernière </w:t>
     </w:r>
     <w:proofErr w:type="spellStart"/>
@@ -11094,6 +12178,25 @@
     </w:r>
   </w:p>
 </w:ftr>
+</file>
+
+<file path=word/footnotes.xml><?xml version="1.0" encoding="utf-8"?>
+<w:footnotes xmlns:wpc="http://schemas.microsoft.com/office/word/2010/wordprocessingCanvas" xmlns:cx="http://schemas.microsoft.com/office/drawing/2014/chartex" xmlns:cx1="http://schemas.microsoft.com/office/drawing/2015/9/8/chartex" xmlns:cx2="http://schemas.microsoft.com/office/drawing/2015/10/21/chartex" xmlns:cx3="http://schemas.microsoft.com/office/drawing/2016/5/9/chartex" xmlns:cx4="http://schemas.microsoft.com/office/drawing/2016/5/10/chartex" xmlns:cx5="http://schemas.microsoft.com/office/drawing/2016/5/11/chartex" xmlns:cx6="http://schemas.microsoft.com/office/drawing/2016/5/12/chartex" xmlns:cx7="http://schemas.microsoft.com/office/drawing/2016/5/13/chartex" xmlns:cx8="http://schemas.microsoft.com/office/drawing/2016/5/14/chartex" xmlns:mc="http://schemas.openxmlformats.org/markup-compatibility/2006" xmlns:aink="http://schemas.microsoft.com/office/drawing/2016/ink" xmlns:am3d="http://schemas.microsoft.com/office/drawing/2017/model3d" xmlns:o="urn:schemas-microsoft-com:office:office" xmlns:oel="http://schemas.microsoft.com/office/2019/extlst" xmlns:r="http://schemas.openxmlformats.org/officeDocument/2006/relationships" xmlns:m="http://schemas.openxmlformats.org/officeDocument/2006/math" xmlns:v="urn:schemas-microsoft-com:vml" xmlns:wp14="http://schemas.microsoft.com/office/word/2010/wordprocessingDrawing" xmlns:wp="http://schemas.openxmlformats.org/drawingml/2006/wordprocessingDrawing" xmlns:w10="urn:schemas-microsoft-com:office:word" xmlns:w="http://schemas.openxmlformats.org/wordprocessingml/2006/main" xmlns:w14="http://schemas.microsoft.com/office/word/2010/wordml" xmlns:w15="http://schemas.microsoft.com/office/word/2012/wordml" xmlns:w16cex="http://schemas.microsoft.com/office/word/2018/wordml/cex" xmlns:w16cid="http://schemas.microsoft.com/office/word/2016/wordml/cid" xmlns:w16="http://schemas.microsoft.com/office/word/2018/wordml" xmlns:w16sdtdh="http://schemas.microsoft.com/office/word/2020/wordml/sdtdatahash" xmlns:w16se="http://schemas.microsoft.com/office/word/2015/wordml/symex" xmlns:wpg="http://schemas.microsoft.com/office/word/2010/wordprocessingGroup" xmlns:wpi="http://schemas.microsoft.com/office/word/2010/wordprocessingInk" xmlns:wne="http://schemas.microsoft.com/office/word/2006/wordml" xmlns:wps="http://schemas.microsoft.com/office/word/2010/wordprocessingShape" mc:Ignorable="w14 w15 w16se w16cid w16 w16cex w16sdtdh wp14">
+  <w:footnote w:type="separator" w:id="-1">
+    <w:p>
+      <w:r>
+        <w:separator/>
+      </w:r>
+    </w:p>
+  </w:footnote>
+  <w:footnote w:type="continuationSeparator" w:id="0">
+    <w:p>
+      <w:r>
+        <w:continuationSeparator/>
+      </w:r>
+    </w:p>
+  </w:footnote>
+</w:footnotes>
 </file>
 
 <file path=word/header1.xml><?xml version="1.0" encoding="utf-8"?>
@@ -14253,7 +15356,6 @@
   <w:style w:type="character" w:default="1" w:styleId="Policepardfaut">
     <w:name w:val="Default Paragraph Font"/>
     <w:uiPriority w:val="1"/>
-    <w:semiHidden/>
     <w:unhideWhenUsed/>
   </w:style>
   <w:style w:type="table" w:default="1" w:styleId="TableauNormal">

</xml_diff>

<commit_message>
fix : switch from textBoxes to label in passwordVaultPage; docs : report corrected, new doc created for explaining app id shares and security measures
</commit_message>
<xml_diff>
--- a/documents/Rapport.docx
+++ b/documents/Rapport.docx
@@ -150,7 +150,7 @@
       <w:pPr>
         <w:pStyle w:val="TM1"/>
         <w:rPr>
-          <w:rFonts w:asciiTheme="minorHAnsi" w:eastAsiaTheme="minorEastAsia" w:hAnsiTheme="minorHAnsi" w:cstheme="minorBidi"/>
+          <w:rFonts w:eastAsiaTheme="minorEastAsia" w:cstheme="minorBidi"/>
           <w:sz w:val="22"/>
           <w:szCs w:val="22"/>
           <w:lang w:val="fr-CH" w:eastAsia="fr-CH"/>
@@ -174,7 +174,7 @@
         </w:r>
         <w:r>
           <w:rPr>
-            <w:rFonts w:asciiTheme="minorHAnsi" w:eastAsiaTheme="minorEastAsia" w:hAnsiTheme="minorHAnsi" w:cstheme="minorBidi"/>
+            <w:rFonts w:eastAsiaTheme="minorEastAsia" w:cstheme="minorBidi"/>
             <w:sz w:val="22"/>
             <w:szCs w:val="22"/>
             <w:lang w:val="fr-CH" w:eastAsia="fr-CH"/>
@@ -238,7 +238,7 @@
           <w:tab w:val="right" w:leader="dot" w:pos="9060"/>
         </w:tabs>
         <w:rPr>
-          <w:rFonts w:asciiTheme="minorHAnsi" w:eastAsiaTheme="minorEastAsia" w:hAnsiTheme="minorHAnsi" w:cstheme="minorBidi"/>
+          <w:rFonts w:eastAsiaTheme="minorEastAsia" w:cstheme="minorBidi"/>
           <w:noProof/>
           <w:sz w:val="22"/>
           <w:szCs w:val="22"/>
@@ -255,7 +255,7 @@
         </w:r>
         <w:r>
           <w:rPr>
-            <w:rFonts w:asciiTheme="minorHAnsi" w:eastAsiaTheme="minorEastAsia" w:hAnsiTheme="minorHAnsi" w:cstheme="minorBidi"/>
+            <w:rFonts w:eastAsiaTheme="minorEastAsia" w:cstheme="minorBidi"/>
             <w:noProof/>
             <w:sz w:val="22"/>
             <w:szCs w:val="22"/>
@@ -328,7 +328,7 @@
           <w:tab w:val="right" w:leader="dot" w:pos="9060"/>
         </w:tabs>
         <w:rPr>
-          <w:rFonts w:asciiTheme="minorHAnsi" w:eastAsiaTheme="minorEastAsia" w:hAnsiTheme="minorHAnsi" w:cstheme="minorBidi"/>
+          <w:rFonts w:eastAsiaTheme="minorEastAsia" w:cstheme="minorBidi"/>
           <w:noProof/>
           <w:sz w:val="22"/>
           <w:szCs w:val="22"/>
@@ -345,7 +345,7 @@
         </w:r>
         <w:r>
           <w:rPr>
-            <w:rFonts w:asciiTheme="minorHAnsi" w:eastAsiaTheme="minorEastAsia" w:hAnsiTheme="minorHAnsi" w:cstheme="minorBidi"/>
+            <w:rFonts w:eastAsiaTheme="minorEastAsia" w:cstheme="minorBidi"/>
             <w:noProof/>
             <w:sz w:val="22"/>
             <w:szCs w:val="22"/>
@@ -418,7 +418,7 @@
           <w:tab w:val="right" w:leader="dot" w:pos="9060"/>
         </w:tabs>
         <w:rPr>
-          <w:rFonts w:asciiTheme="minorHAnsi" w:eastAsiaTheme="minorEastAsia" w:hAnsiTheme="minorHAnsi" w:cstheme="minorBidi"/>
+          <w:rFonts w:eastAsiaTheme="minorEastAsia" w:cstheme="minorBidi"/>
           <w:noProof/>
           <w:sz w:val="22"/>
           <w:szCs w:val="22"/>
@@ -435,7 +435,7 @@
         </w:r>
         <w:r>
           <w:rPr>
-            <w:rFonts w:asciiTheme="minorHAnsi" w:eastAsiaTheme="minorEastAsia" w:hAnsiTheme="minorHAnsi" w:cstheme="minorBidi"/>
+            <w:rFonts w:eastAsiaTheme="minorEastAsia" w:cstheme="minorBidi"/>
             <w:noProof/>
             <w:sz w:val="22"/>
             <w:szCs w:val="22"/>
@@ -504,7 +504,7 @@
       <w:pPr>
         <w:pStyle w:val="TM1"/>
         <w:rPr>
-          <w:rFonts w:asciiTheme="minorHAnsi" w:eastAsiaTheme="minorEastAsia" w:hAnsiTheme="minorHAnsi" w:cstheme="minorBidi"/>
+          <w:rFonts w:eastAsiaTheme="minorEastAsia" w:cstheme="minorBidi"/>
           <w:sz w:val="22"/>
           <w:szCs w:val="22"/>
           <w:lang w:val="fr-CH" w:eastAsia="fr-CH"/>
@@ -519,7 +519,7 @@
         </w:r>
         <w:r>
           <w:rPr>
-            <w:rFonts w:asciiTheme="minorHAnsi" w:eastAsiaTheme="minorEastAsia" w:hAnsiTheme="minorHAnsi" w:cstheme="minorBidi"/>
+            <w:rFonts w:eastAsiaTheme="minorEastAsia" w:cstheme="minorBidi"/>
             <w:sz w:val="22"/>
             <w:szCs w:val="22"/>
             <w:lang w:val="fr-CH" w:eastAsia="fr-CH"/>
@@ -583,7 +583,7 @@
           <w:tab w:val="right" w:leader="dot" w:pos="9060"/>
         </w:tabs>
         <w:rPr>
-          <w:rFonts w:asciiTheme="minorHAnsi" w:eastAsiaTheme="minorEastAsia" w:hAnsiTheme="minorHAnsi" w:cstheme="minorBidi"/>
+          <w:rFonts w:eastAsiaTheme="minorEastAsia" w:cstheme="minorBidi"/>
           <w:noProof/>
           <w:sz w:val="22"/>
           <w:szCs w:val="22"/>
@@ -600,7 +600,7 @@
         </w:r>
         <w:r>
           <w:rPr>
-            <w:rFonts w:asciiTheme="minorHAnsi" w:eastAsiaTheme="minorEastAsia" w:hAnsiTheme="minorHAnsi" w:cstheme="minorBidi"/>
+            <w:rFonts w:eastAsiaTheme="minorEastAsia" w:cstheme="minorBidi"/>
             <w:noProof/>
             <w:sz w:val="22"/>
             <w:szCs w:val="22"/>
@@ -673,7 +673,7 @@
           <w:tab w:val="right" w:leader="dot" w:pos="9060"/>
         </w:tabs>
         <w:rPr>
-          <w:rFonts w:asciiTheme="minorHAnsi" w:eastAsiaTheme="minorEastAsia" w:hAnsiTheme="minorHAnsi" w:cstheme="minorBidi"/>
+          <w:rFonts w:eastAsiaTheme="minorEastAsia" w:cstheme="minorBidi"/>
           <w:noProof/>
           <w:sz w:val="22"/>
           <w:szCs w:val="22"/>
@@ -690,7 +690,7 @@
         </w:r>
         <w:r>
           <w:rPr>
-            <w:rFonts w:asciiTheme="minorHAnsi" w:eastAsiaTheme="minorEastAsia" w:hAnsiTheme="minorHAnsi" w:cstheme="minorBidi"/>
+            <w:rFonts w:eastAsiaTheme="minorEastAsia" w:cstheme="minorBidi"/>
             <w:noProof/>
             <w:sz w:val="22"/>
             <w:szCs w:val="22"/>
@@ -763,7 +763,7 @@
           <w:tab w:val="right" w:leader="dot" w:pos="9060"/>
         </w:tabs>
         <w:rPr>
-          <w:rFonts w:asciiTheme="minorHAnsi" w:eastAsiaTheme="minorEastAsia" w:hAnsiTheme="minorHAnsi" w:cstheme="minorBidi"/>
+          <w:rFonts w:eastAsiaTheme="minorEastAsia" w:cstheme="minorBidi"/>
           <w:noProof/>
           <w:sz w:val="22"/>
           <w:szCs w:val="22"/>
@@ -780,7 +780,7 @@
         </w:r>
         <w:r>
           <w:rPr>
-            <w:rFonts w:asciiTheme="minorHAnsi" w:eastAsiaTheme="minorEastAsia" w:hAnsiTheme="minorHAnsi" w:cstheme="minorBidi"/>
+            <w:rFonts w:eastAsiaTheme="minorEastAsia" w:cstheme="minorBidi"/>
             <w:noProof/>
             <w:sz w:val="22"/>
             <w:szCs w:val="22"/>
@@ -854,7 +854,7 @@
           <w:tab w:val="right" w:leader="dot" w:pos="9060"/>
         </w:tabs>
         <w:rPr>
-          <w:rFonts w:asciiTheme="minorHAnsi" w:eastAsiaTheme="minorEastAsia" w:hAnsiTheme="minorHAnsi" w:cstheme="minorBidi"/>
+          <w:rFonts w:eastAsiaTheme="minorEastAsia" w:cstheme="minorBidi"/>
           <w:noProof/>
           <w:sz w:val="22"/>
           <w:szCs w:val="22"/>
@@ -871,7 +871,7 @@
         </w:r>
         <w:r>
           <w:rPr>
-            <w:rFonts w:asciiTheme="minorHAnsi" w:eastAsiaTheme="minorEastAsia" w:hAnsiTheme="minorHAnsi" w:cstheme="minorBidi"/>
+            <w:rFonts w:eastAsiaTheme="minorEastAsia" w:cstheme="minorBidi"/>
             <w:noProof/>
             <w:sz w:val="22"/>
             <w:szCs w:val="22"/>
@@ -944,7 +944,7 @@
           <w:tab w:val="right" w:leader="dot" w:pos="9060"/>
         </w:tabs>
         <w:rPr>
-          <w:rFonts w:asciiTheme="minorHAnsi" w:eastAsiaTheme="minorEastAsia" w:hAnsiTheme="minorHAnsi" w:cstheme="minorBidi"/>
+          <w:rFonts w:eastAsiaTheme="minorEastAsia" w:cstheme="minorBidi"/>
           <w:noProof/>
           <w:sz w:val="22"/>
           <w:szCs w:val="22"/>
@@ -961,7 +961,7 @@
         </w:r>
         <w:r>
           <w:rPr>
-            <w:rFonts w:asciiTheme="minorHAnsi" w:eastAsiaTheme="minorEastAsia" w:hAnsiTheme="minorHAnsi" w:cstheme="minorBidi"/>
+            <w:rFonts w:eastAsiaTheme="minorEastAsia" w:cstheme="minorBidi"/>
             <w:noProof/>
             <w:sz w:val="22"/>
             <w:szCs w:val="22"/>
@@ -1030,7 +1030,7 @@
       <w:pPr>
         <w:pStyle w:val="TM1"/>
         <w:rPr>
-          <w:rFonts w:asciiTheme="minorHAnsi" w:eastAsiaTheme="minorEastAsia" w:hAnsiTheme="minorHAnsi" w:cstheme="minorBidi"/>
+          <w:rFonts w:eastAsiaTheme="minorEastAsia" w:cstheme="minorBidi"/>
           <w:sz w:val="22"/>
           <w:szCs w:val="22"/>
           <w:lang w:val="fr-CH" w:eastAsia="fr-CH"/>
@@ -1045,7 +1045,7 @@
         </w:r>
         <w:r>
           <w:rPr>
-            <w:rFonts w:asciiTheme="minorHAnsi" w:eastAsiaTheme="minorEastAsia" w:hAnsiTheme="minorHAnsi" w:cstheme="minorBidi"/>
+            <w:rFonts w:eastAsiaTheme="minorEastAsia" w:cstheme="minorBidi"/>
             <w:sz w:val="22"/>
             <w:szCs w:val="22"/>
             <w:lang w:val="fr-CH" w:eastAsia="fr-CH"/>
@@ -1109,7 +1109,7 @@
           <w:tab w:val="right" w:leader="dot" w:pos="9060"/>
         </w:tabs>
         <w:rPr>
-          <w:rFonts w:asciiTheme="minorHAnsi" w:eastAsiaTheme="minorEastAsia" w:hAnsiTheme="minorHAnsi" w:cstheme="minorBidi"/>
+          <w:rFonts w:eastAsiaTheme="minorEastAsia" w:cstheme="minorBidi"/>
           <w:noProof/>
           <w:sz w:val="22"/>
           <w:szCs w:val="22"/>
@@ -1126,7 +1126,7 @@
         </w:r>
         <w:r>
           <w:rPr>
-            <w:rFonts w:asciiTheme="minorHAnsi" w:eastAsiaTheme="minorEastAsia" w:hAnsiTheme="minorHAnsi" w:cstheme="minorBidi"/>
+            <w:rFonts w:eastAsiaTheme="minorEastAsia" w:cstheme="minorBidi"/>
             <w:noProof/>
             <w:sz w:val="22"/>
             <w:szCs w:val="22"/>
@@ -1199,7 +1199,7 @@
           <w:tab w:val="right" w:leader="dot" w:pos="9060"/>
         </w:tabs>
         <w:rPr>
-          <w:rFonts w:asciiTheme="minorHAnsi" w:eastAsiaTheme="minorEastAsia" w:hAnsiTheme="minorHAnsi" w:cstheme="minorBidi"/>
+          <w:rFonts w:eastAsiaTheme="minorEastAsia" w:cstheme="minorBidi"/>
           <w:noProof/>
           <w:sz w:val="22"/>
           <w:szCs w:val="22"/>
@@ -1216,7 +1216,7 @@
         </w:r>
         <w:r>
           <w:rPr>
-            <w:rFonts w:asciiTheme="minorHAnsi" w:eastAsiaTheme="minorEastAsia" w:hAnsiTheme="minorHAnsi" w:cstheme="minorBidi"/>
+            <w:rFonts w:eastAsiaTheme="minorEastAsia" w:cstheme="minorBidi"/>
             <w:noProof/>
             <w:sz w:val="22"/>
             <w:szCs w:val="22"/>
@@ -1289,7 +1289,7 @@
           <w:tab w:val="right" w:leader="dot" w:pos="9060"/>
         </w:tabs>
         <w:rPr>
-          <w:rFonts w:asciiTheme="minorHAnsi" w:eastAsiaTheme="minorEastAsia" w:hAnsiTheme="minorHAnsi" w:cstheme="minorBidi"/>
+          <w:rFonts w:eastAsiaTheme="minorEastAsia" w:cstheme="minorBidi"/>
           <w:noProof/>
           <w:sz w:val="22"/>
           <w:szCs w:val="22"/>
@@ -1306,7 +1306,7 @@
         </w:r>
         <w:r>
           <w:rPr>
-            <w:rFonts w:asciiTheme="minorHAnsi" w:eastAsiaTheme="minorEastAsia" w:hAnsiTheme="minorHAnsi" w:cstheme="minorBidi"/>
+            <w:rFonts w:eastAsiaTheme="minorEastAsia" w:cstheme="minorBidi"/>
             <w:noProof/>
             <w:sz w:val="22"/>
             <w:szCs w:val="22"/>
@@ -1379,7 +1379,7 @@
           <w:tab w:val="right" w:leader="dot" w:pos="9060"/>
         </w:tabs>
         <w:rPr>
-          <w:rFonts w:asciiTheme="minorHAnsi" w:eastAsiaTheme="minorEastAsia" w:hAnsiTheme="minorHAnsi" w:cstheme="minorBidi"/>
+          <w:rFonts w:eastAsiaTheme="minorEastAsia" w:cstheme="minorBidi"/>
           <w:noProof/>
           <w:sz w:val="22"/>
           <w:szCs w:val="22"/>
@@ -1396,7 +1396,7 @@
         </w:r>
         <w:r>
           <w:rPr>
-            <w:rFonts w:asciiTheme="minorHAnsi" w:eastAsiaTheme="minorEastAsia" w:hAnsiTheme="minorHAnsi" w:cstheme="minorBidi"/>
+            <w:rFonts w:eastAsiaTheme="minorEastAsia" w:cstheme="minorBidi"/>
             <w:noProof/>
             <w:sz w:val="22"/>
             <w:szCs w:val="22"/>
@@ -1465,7 +1465,7 @@
       <w:pPr>
         <w:pStyle w:val="TM1"/>
         <w:rPr>
-          <w:rFonts w:asciiTheme="minorHAnsi" w:eastAsiaTheme="minorEastAsia" w:hAnsiTheme="minorHAnsi" w:cstheme="minorBidi"/>
+          <w:rFonts w:eastAsiaTheme="minorEastAsia" w:cstheme="minorBidi"/>
           <w:sz w:val="22"/>
           <w:szCs w:val="22"/>
           <w:lang w:val="fr-CH" w:eastAsia="fr-CH"/>
@@ -1480,7 +1480,7 @@
         </w:r>
         <w:r>
           <w:rPr>
-            <w:rFonts w:asciiTheme="minorHAnsi" w:eastAsiaTheme="minorEastAsia" w:hAnsiTheme="minorHAnsi" w:cstheme="minorBidi"/>
+            <w:rFonts w:eastAsiaTheme="minorEastAsia" w:cstheme="minorBidi"/>
             <w:sz w:val="22"/>
             <w:szCs w:val="22"/>
             <w:lang w:val="fr-CH" w:eastAsia="fr-CH"/>
@@ -1540,7 +1540,7 @@
       <w:pPr>
         <w:pStyle w:val="TM1"/>
         <w:rPr>
-          <w:rFonts w:asciiTheme="minorHAnsi" w:eastAsiaTheme="minorEastAsia" w:hAnsiTheme="minorHAnsi" w:cstheme="minorBidi"/>
+          <w:rFonts w:eastAsiaTheme="minorEastAsia" w:cstheme="minorBidi"/>
           <w:sz w:val="22"/>
           <w:szCs w:val="22"/>
           <w:lang w:val="fr-CH" w:eastAsia="fr-CH"/>
@@ -1555,7 +1555,7 @@
         </w:r>
         <w:r>
           <w:rPr>
-            <w:rFonts w:asciiTheme="minorHAnsi" w:eastAsiaTheme="minorEastAsia" w:hAnsiTheme="minorHAnsi" w:cstheme="minorBidi"/>
+            <w:rFonts w:eastAsiaTheme="minorEastAsia" w:cstheme="minorBidi"/>
             <w:sz w:val="22"/>
             <w:szCs w:val="22"/>
             <w:lang w:val="fr-CH" w:eastAsia="fr-CH"/>
@@ -1619,7 +1619,7 @@
           <w:tab w:val="right" w:leader="dot" w:pos="9060"/>
         </w:tabs>
         <w:rPr>
-          <w:rFonts w:asciiTheme="minorHAnsi" w:eastAsiaTheme="minorEastAsia" w:hAnsiTheme="minorHAnsi" w:cstheme="minorBidi"/>
+          <w:rFonts w:eastAsiaTheme="minorEastAsia" w:cstheme="minorBidi"/>
           <w:noProof/>
           <w:sz w:val="22"/>
           <w:szCs w:val="22"/>
@@ -1636,7 +1636,7 @@
         </w:r>
         <w:r>
           <w:rPr>
-            <w:rFonts w:asciiTheme="minorHAnsi" w:eastAsiaTheme="minorEastAsia" w:hAnsiTheme="minorHAnsi" w:cstheme="minorBidi"/>
+            <w:rFonts w:eastAsiaTheme="minorEastAsia" w:cstheme="minorBidi"/>
             <w:noProof/>
             <w:sz w:val="22"/>
             <w:szCs w:val="22"/>
@@ -1709,7 +1709,7 @@
           <w:tab w:val="right" w:leader="dot" w:pos="9060"/>
         </w:tabs>
         <w:rPr>
-          <w:rFonts w:asciiTheme="minorHAnsi" w:eastAsiaTheme="minorEastAsia" w:hAnsiTheme="minorHAnsi" w:cstheme="minorBidi"/>
+          <w:rFonts w:eastAsiaTheme="minorEastAsia" w:cstheme="minorBidi"/>
           <w:noProof/>
           <w:sz w:val="22"/>
           <w:szCs w:val="22"/>
@@ -1726,7 +1726,7 @@
         </w:r>
         <w:r>
           <w:rPr>
-            <w:rFonts w:asciiTheme="minorHAnsi" w:eastAsiaTheme="minorEastAsia" w:hAnsiTheme="minorHAnsi" w:cstheme="minorBidi"/>
+            <w:rFonts w:eastAsiaTheme="minorEastAsia" w:cstheme="minorBidi"/>
             <w:noProof/>
             <w:sz w:val="22"/>
             <w:szCs w:val="22"/>
@@ -1799,7 +1799,7 @@
           <w:tab w:val="right" w:leader="dot" w:pos="9060"/>
         </w:tabs>
         <w:rPr>
-          <w:rFonts w:asciiTheme="minorHAnsi" w:eastAsiaTheme="minorEastAsia" w:hAnsiTheme="minorHAnsi" w:cstheme="minorBidi"/>
+          <w:rFonts w:eastAsiaTheme="minorEastAsia" w:cstheme="minorBidi"/>
           <w:noProof/>
           <w:sz w:val="22"/>
           <w:szCs w:val="22"/>
@@ -1816,7 +1816,7 @@
         </w:r>
         <w:r>
           <w:rPr>
-            <w:rFonts w:asciiTheme="minorHAnsi" w:eastAsiaTheme="minorEastAsia" w:hAnsiTheme="minorHAnsi" w:cstheme="minorBidi"/>
+            <w:rFonts w:eastAsiaTheme="minorEastAsia" w:cstheme="minorBidi"/>
             <w:noProof/>
             <w:sz w:val="22"/>
             <w:szCs w:val="22"/>
@@ -1889,7 +1889,7 @@
           <w:tab w:val="right" w:leader="dot" w:pos="9060"/>
         </w:tabs>
         <w:rPr>
-          <w:rFonts w:asciiTheme="minorHAnsi" w:eastAsiaTheme="minorEastAsia" w:hAnsiTheme="minorHAnsi" w:cstheme="minorBidi"/>
+          <w:rFonts w:eastAsiaTheme="minorEastAsia" w:cstheme="minorBidi"/>
           <w:noProof/>
           <w:sz w:val="22"/>
           <w:szCs w:val="22"/>
@@ -1906,7 +1906,7 @@
         </w:r>
         <w:r>
           <w:rPr>
-            <w:rFonts w:asciiTheme="minorHAnsi" w:eastAsiaTheme="minorEastAsia" w:hAnsiTheme="minorHAnsi" w:cstheme="minorBidi"/>
+            <w:rFonts w:eastAsiaTheme="minorEastAsia" w:cstheme="minorBidi"/>
             <w:noProof/>
             <w:sz w:val="22"/>
             <w:szCs w:val="22"/>
@@ -1979,7 +1979,7 @@
           <w:tab w:val="right" w:leader="dot" w:pos="9060"/>
         </w:tabs>
         <w:rPr>
-          <w:rFonts w:asciiTheme="minorHAnsi" w:eastAsiaTheme="minorEastAsia" w:hAnsiTheme="minorHAnsi" w:cstheme="minorBidi"/>
+          <w:rFonts w:eastAsiaTheme="minorEastAsia" w:cstheme="minorBidi"/>
           <w:noProof/>
           <w:sz w:val="22"/>
           <w:szCs w:val="22"/>
@@ -1996,7 +1996,7 @@
         </w:r>
         <w:r>
           <w:rPr>
-            <w:rFonts w:asciiTheme="minorHAnsi" w:eastAsiaTheme="minorEastAsia" w:hAnsiTheme="minorHAnsi" w:cstheme="minorBidi"/>
+            <w:rFonts w:eastAsiaTheme="minorEastAsia" w:cstheme="minorBidi"/>
             <w:noProof/>
             <w:sz w:val="22"/>
             <w:szCs w:val="22"/>
@@ -2069,7 +2069,7 @@
           <w:tab w:val="right" w:leader="dot" w:pos="9060"/>
         </w:tabs>
         <w:rPr>
-          <w:rFonts w:asciiTheme="minorHAnsi" w:eastAsiaTheme="minorEastAsia" w:hAnsiTheme="minorHAnsi" w:cstheme="minorBidi"/>
+          <w:rFonts w:eastAsiaTheme="minorEastAsia" w:cstheme="minorBidi"/>
           <w:noProof/>
           <w:sz w:val="22"/>
           <w:szCs w:val="22"/>
@@ -2086,7 +2086,7 @@
         </w:r>
         <w:r>
           <w:rPr>
-            <w:rFonts w:asciiTheme="minorHAnsi" w:eastAsiaTheme="minorEastAsia" w:hAnsiTheme="minorHAnsi" w:cstheme="minorBidi"/>
+            <w:rFonts w:eastAsiaTheme="minorEastAsia" w:cstheme="minorBidi"/>
             <w:noProof/>
             <w:sz w:val="22"/>
             <w:szCs w:val="22"/>
@@ -2177,11 +2177,6 @@
     </w:p>
     <w:p>
       <w:pPr>
-        <w:pStyle w:val="Corpsdetexte"/>
-      </w:pPr>
-    </w:p>
-    <w:p>
-      <w:pPr>
         <w:pStyle w:val="Titre2"/>
       </w:pPr>
       <w:bookmarkStart w:id="4" w:name="_Toc308526317"/>
@@ -2196,11 +2191,22 @@
       </w:pPr>
       <w:proofErr w:type="spellStart"/>
       <w:r>
+        <w:rPr>
+          <w:b/>
+          <w:bCs/>
+        </w:rPr>
         <w:t>Password</w:t>
       </w:r>
       <w:proofErr w:type="spellEnd"/>
       <w:r>
-        <w:t xml:space="preserve"> Manager ou en français, « g</w:t>
+        <w:rPr>
+          <w:b/>
+          <w:bCs/>
+        </w:rPr>
+        <w:t xml:space="preserve"> Manager</w:t>
+      </w:r>
+      <w:r>
+        <w:t xml:space="preserve"> ou en français, « g</w:t>
       </w:r>
       <w:r>
         <w:t xml:space="preserve">estionnaire de </w:t>
@@ -2214,11 +2220,6 @@
     </w:p>
     <w:p>
       <w:pPr>
-        <w:pStyle w:val="Retraitcorpsdetexte"/>
-      </w:pPr>
-    </w:p>
-    <w:p>
-      <w:pPr>
         <w:pStyle w:val="Titre2"/>
       </w:pPr>
       <w:bookmarkStart w:id="5" w:name="_Toc308526318"/>
@@ -2227,101 +2228,27 @@
       </w:r>
       <w:bookmarkEnd w:id="5"/>
     </w:p>
-    <w:p>
-      <w:pPr>
-        <w:pStyle w:val="Retraitcorpsdetexte"/>
-      </w:pPr>
+    <w:p/>
+    <w:p>
+      <w:pPr>
+        <w:shd w:val="clear" w:color="auto" w:fill="FFC000" w:themeFill="accent4"/>
+      </w:pPr>
+      <w:r>
+        <w:t>Application desktop permettant de gérer les mots de passe de manière sécurisée et centralisée pour une petite PME.</w:t>
+      </w:r>
+    </w:p>
+    <w:p>
+      <w:pPr>
+        <w:shd w:val="clear" w:color="auto" w:fill="FFC000" w:themeFill="accent4"/>
+      </w:pPr>
+      <w:r>
+        <w:t>Bonnes pratiques</w:t>
+      </w:r>
     </w:p>
     <w:p>
       <w:pPr>
         <w:pStyle w:val="Informations"/>
-      </w:pPr>
-      <w:r>
-        <w:t xml:space="preserve">A </w:t>
-      </w:r>
-      <w:proofErr w:type="spellStart"/>
-      <w:proofErr w:type="gramStart"/>
-      <w:r>
-        <w:t>compléter,par</w:t>
-      </w:r>
-      <w:proofErr w:type="spellEnd"/>
-      <w:proofErr w:type="gramEnd"/>
-      <w:r>
-        <w:t xml:space="preserve"> une explication du contexte, de la situation, des raisons générales de la mise en route d’un tel projet. Le lecteur doit pouvoir comprendre les motivations du lancement du projet… </w:t>
-      </w:r>
-    </w:p>
-    <w:p>
-      <w:pPr>
-        <w:pStyle w:val="Informations"/>
-      </w:pPr>
-    </w:p>
-    <w:p>
-      <w:r>
-        <w:t xml:space="preserve">La gestion de mot de passe représente un enjeu important au quotidien. En effet, les mots de passe sont là pour protéger des données en ligne, limiter l’accès à celles-ci, qu’importe leur niveau de sensibilité, le but principal est de garantir que seul une personne ou une poignée de personne puissent lire ces données. </w:t>
-      </w:r>
-    </w:p>
-    <w:p/>
-    <w:p>
-      <w:r>
-        <w:t>Les logiciels, applications, forums et autres plateformes en ligne, nous offrent pour la majeure partie d’eux cette option : « créer un compte » pour revenir sur nos données personnelles, les modifier ou les supprimer si on le souhaite. De ce fait, une personne peut se retrouver avec une multitude de comptes en ligne, dont il devra se rappeler les identifiants de login pour l’utiliser.</w:t>
-      </w:r>
-    </w:p>
-    <w:p/>
-    <w:p>
-      <w:r>
-        <w:t>Notre logiciel a pour but, d’alléger l’utilisateur de cette tâche de mémorisation de mots de passe</w:t>
-      </w:r>
-      <w:r>
-        <w:t xml:space="preserve"> (demande entreprise pour ses employés).</w:t>
-      </w:r>
-    </w:p>
-    <w:p>
-      <w:r>
-        <w:t>En plus de servir à centraliser les mots de passe des différents sites internet consultés par l’utilisateur au sein d’une entreprise.</w:t>
-      </w:r>
-    </w:p>
-    <w:p>
-      <w:r>
-        <w:t>G</w:t>
-      </w:r>
-      <w:r>
-        <w:t>râce à ce projet l’utilisateur</w:t>
-      </w:r>
-      <w:r>
-        <w:t xml:space="preserve"> en apprendra plus sur les recommandations pour gérer ses mots de passe</w:t>
-      </w:r>
-      <w:r>
-        <w:t xml:space="preserve">. </w:t>
-      </w:r>
-    </w:p>
-    <w:p/>
-    <w:p>
-      <w:r>
-        <w:t>Contexte : problème de mots de passe récurrent dans une PME (notation sur post-</w:t>
-      </w:r>
-      <w:proofErr w:type="spellStart"/>
-      <w:r>
-        <w:t>its</w:t>
-      </w:r>
-      <w:proofErr w:type="spellEnd"/>
-      <w:r>
-        <w:t>)</w:t>
-      </w:r>
-    </w:p>
-    <w:p>
-      <w:r>
-        <w:t xml:space="preserve">Plus : centralisation mots de passe, génération mots de passe et authentification. </w:t>
-      </w:r>
-    </w:p>
-    <w:p/>
-    <w:p>
-      <w:r>
-        <w:t>L’authentification impliquant un compte, nous laissons la possibilité de créer un compte.</w:t>
-      </w:r>
-    </w:p>
-    <w:p>
-      <w:pPr>
-        <w:pStyle w:val="Informations"/>
+        <w:shd w:val="clear" w:color="auto" w:fill="FFC000" w:themeFill="accent4"/>
         <w:rPr>
           <w:color w:val="000000" w:themeColor="text1"/>
           <w:sz w:val="20"/>
@@ -2330,8 +2257,87 @@
     </w:p>
     <w:p>
       <w:pPr>
-        <w:pStyle w:val="Retraitcorpsdetexte"/>
-      </w:pPr>
+        <w:pStyle w:val="Informations"/>
+        <w:shd w:val="clear" w:color="auto" w:fill="FFC000" w:themeFill="accent4"/>
+        <w:rPr>
+          <w:color w:val="000000" w:themeColor="text1"/>
+          <w:sz w:val="20"/>
+        </w:rPr>
+      </w:pPr>
+    </w:p>
+    <w:p>
+      <w:pPr>
+        <w:pStyle w:val="Informations"/>
+        <w:shd w:val="clear" w:color="auto" w:fill="FFC000" w:themeFill="accent4"/>
+        <w:rPr>
+          <w:color w:val="000000" w:themeColor="text1"/>
+          <w:sz w:val="20"/>
+        </w:rPr>
+      </w:pPr>
+      <w:r>
+        <w:rPr>
+          <w:color w:val="000000" w:themeColor="text1"/>
+          <w:sz w:val="20"/>
+        </w:rPr>
+        <w:t>Explication du contexte</w:t>
+      </w:r>
+      <w:r>
+        <w:rPr>
+          <w:color w:val="000000" w:themeColor="text1"/>
+          <w:sz w:val="20"/>
+        </w:rPr>
+        <w:t xml:space="preserve"> – mauvaise gestion des mots de passe (problème sécurité, confidentialité, sensibilité des données, confiance en l’entreprise)</w:t>
+      </w:r>
+    </w:p>
+    <w:p>
+      <w:pPr>
+        <w:pStyle w:val="Informations"/>
+        <w:shd w:val="clear" w:color="auto" w:fill="FFC000" w:themeFill="accent4"/>
+        <w:rPr>
+          <w:color w:val="000000" w:themeColor="text1"/>
+          <w:sz w:val="20"/>
+        </w:rPr>
+      </w:pPr>
+      <w:r>
+        <w:rPr>
+          <w:color w:val="000000" w:themeColor="text1"/>
+          <w:sz w:val="20"/>
+        </w:rPr>
+        <w:t>Explication de la situation</w:t>
+      </w:r>
+    </w:p>
+    <w:p>
+      <w:pPr>
+        <w:pStyle w:val="Informations"/>
+        <w:shd w:val="clear" w:color="auto" w:fill="FFC000" w:themeFill="accent4"/>
+        <w:rPr>
+          <w:color w:val="000000" w:themeColor="text1"/>
+          <w:sz w:val="20"/>
+        </w:rPr>
+      </w:pPr>
+      <w:r>
+        <w:rPr>
+          <w:color w:val="000000" w:themeColor="text1"/>
+          <w:sz w:val="20"/>
+        </w:rPr>
+        <w:t>Raisons du projet (</w:t>
+      </w:r>
+      <w:proofErr w:type="spellStart"/>
+      <w:r>
+        <w:rPr>
+          <w:color w:val="000000" w:themeColor="text1"/>
+          <w:sz w:val="20"/>
+        </w:rPr>
+        <w:t>moivations</w:t>
+      </w:r>
+      <w:proofErr w:type="spellEnd"/>
+      <w:r>
+        <w:rPr>
+          <w:color w:val="000000" w:themeColor="text1"/>
+          <w:sz w:val="20"/>
+        </w:rPr>
+        <w:t>)</w:t>
+      </w:r>
     </w:p>
     <w:p>
       <w:pPr>
@@ -2345,347 +2351,484 @@
     </w:p>
     <w:p>
       <w:pPr>
-        <w:pStyle w:val="Retraitcorpsdetexte"/>
+        <w:pStyle w:val="Paragraphedeliste"/>
+        <w:numPr>
+          <w:ilvl w:val="0"/>
+          <w:numId w:val="21"/>
+        </w:numPr>
+      </w:pPr>
+      <w:r>
+        <w:t xml:space="preserve">1 ordinateur type de la section informatique (Windows 10, </w:t>
+      </w:r>
+      <w:r>
+        <w:t xml:space="preserve">avec </w:t>
+      </w:r>
+      <w:r>
+        <w:t>suite Office)</w:t>
+      </w:r>
+    </w:p>
+    <w:p>
+      <w:pPr>
+        <w:pStyle w:val="Paragraphedeliste"/>
+        <w:numPr>
+          <w:ilvl w:val="0"/>
+          <w:numId w:val="21"/>
+        </w:numPr>
+        <w:rPr>
+          <w:lang w:val="en-US"/>
+        </w:rPr>
+      </w:pPr>
+      <w:r>
+        <w:rPr>
+          <w:lang w:val="en-US"/>
+        </w:rPr>
+        <w:t>Microsoft Visual Studio 20</w:t>
+      </w:r>
+      <w:r>
+        <w:rPr>
+          <w:lang w:val="en-US"/>
+        </w:rPr>
+        <w:t>22</w:t>
+      </w:r>
+    </w:p>
+    <w:p>
+      <w:pPr>
+        <w:pStyle w:val="Titre2"/>
+      </w:pPr>
+      <w:bookmarkStart w:id="7" w:name="_Toc308526320"/>
+      <w:r>
+        <w:t>Prérequis</w:t>
+      </w:r>
+      <w:bookmarkEnd w:id="7"/>
+    </w:p>
+    <w:p>
+      <w:r>
+        <w:t xml:space="preserve">La réalisation de ce projet nécessite la connaissance et la maîtrise des modules ICT </w:t>
+      </w:r>
+      <w:r>
+        <w:t>ci-dessous, enseignés à l’ETML</w:t>
+      </w:r>
+      <w:r>
+        <w:t> :</w:t>
+      </w:r>
+    </w:p>
+    <w:p>
+      <w:pPr>
+        <w:pStyle w:val="Paragraphedeliste"/>
+        <w:numPr>
+          <w:ilvl w:val="0"/>
+          <w:numId w:val="22"/>
+        </w:numPr>
+      </w:pPr>
+      <w:r>
+        <w:t>104</w:t>
+      </w:r>
+      <w:r>
+        <w:t xml:space="preserve"> </w:t>
+      </w:r>
+      <w:r>
+        <w:t xml:space="preserve">: </w:t>
+      </w:r>
+      <w:r>
+        <w:t>I</w:t>
+      </w:r>
+      <w:r>
+        <w:t>mplémenter un modèle de données</w:t>
+      </w:r>
+    </w:p>
+    <w:p>
+      <w:pPr>
+        <w:pStyle w:val="Paragraphedeliste"/>
+        <w:numPr>
+          <w:ilvl w:val="0"/>
+          <w:numId w:val="22"/>
+        </w:numPr>
+      </w:pPr>
+      <w:r>
+        <w:t>105</w:t>
+      </w:r>
+      <w:r>
+        <w:t xml:space="preserve"> </w:t>
+      </w:r>
+      <w:r>
+        <w:t>: Tra</w:t>
+      </w:r>
+      <w:r>
+        <w:t>i</w:t>
+      </w:r>
+      <w:r>
+        <w:t>ter</w:t>
+      </w:r>
+      <w:r>
+        <w:t xml:space="preserve"> </w:t>
+      </w:r>
+      <w:r>
+        <w:t>une base de données avec SQL</w:t>
+      </w:r>
+    </w:p>
+    <w:p>
+      <w:pPr>
+        <w:pStyle w:val="Paragraphedeliste"/>
+        <w:numPr>
+          <w:ilvl w:val="0"/>
+          <w:numId w:val="22"/>
+        </w:numPr>
+      </w:pPr>
+      <w:r>
+        <w:t>114</w:t>
+      </w:r>
+      <w:r>
+        <w:t xml:space="preserve"> </w:t>
+      </w:r>
+      <w:r>
+        <w:t>: Met</w:t>
+      </w:r>
+      <w:r>
+        <w:t>t</w:t>
+      </w:r>
+      <w:r>
+        <w:t>re en œuvre des systèmes de codification, de compression et d'encryptage</w:t>
+      </w:r>
+    </w:p>
+    <w:p>
+      <w:pPr>
+        <w:pStyle w:val="Paragraphedeliste"/>
+        <w:numPr>
+          <w:ilvl w:val="0"/>
+          <w:numId w:val="22"/>
+        </w:numPr>
+      </w:pPr>
+      <w:r>
+        <w:t>120 : Développer et implémenter des interfaces graphiques d'utilisateurs pour une application en tenant comptes des exigences ergonomiques et des standards.</w:t>
+      </w:r>
+    </w:p>
+    <w:p>
+      <w:pPr>
+        <w:pStyle w:val="Paragraphedeliste"/>
+        <w:numPr>
+          <w:ilvl w:val="0"/>
+          <w:numId w:val="22"/>
+        </w:numPr>
+      </w:pPr>
+      <w:r>
+        <w:t>226A : Mettre en œuvre sans hérédité les exigences dans un design de classes, implémenter, documenter et tester avec un langage orienté obje</w:t>
+      </w:r>
+      <w:r>
+        <w:t>t</w:t>
+      </w:r>
+      <w:r>
+        <w:t>s.</w:t>
+      </w:r>
+    </w:p>
+    <w:p>
+      <w:r>
+        <w:t>Ces différentes notions servent à attester des différentes compétences acquises</w:t>
+      </w:r>
+      <w:r>
+        <w:t xml:space="preserve"> </w:t>
+      </w:r>
+      <w:r>
+        <w:t xml:space="preserve">tout au long de la formation suivie entre juillet 2023 et mars 2025. </w:t>
+      </w:r>
+    </w:p>
+    <w:p>
+      <w:pPr>
+        <w:pStyle w:val="Titre2"/>
+      </w:pPr>
+      <w:bookmarkStart w:id="8" w:name="_Toc308526321"/>
+      <w:r>
+        <w:t>Cahier des charges</w:t>
+      </w:r>
+      <w:bookmarkEnd w:id="8"/>
+    </w:p>
+    <w:p>
+      <w:pPr>
+        <w:pStyle w:val="Titre3"/>
+      </w:pPr>
+      <w:bookmarkStart w:id="9" w:name="_Toc308526322"/>
+      <w:r>
+        <w:t>Objectifs et portée du projet (objectifs SMART</w:t>
+      </w:r>
+      <w:r>
+        <w:t>)</w:t>
+      </w:r>
+      <w:bookmarkEnd w:id="9"/>
+    </w:p>
+    <w:p>
+      <w:pPr>
+        <w:pStyle w:val="Retraitcorpsdetexte3"/>
       </w:pPr>
     </w:p>
     <w:p>
       <w:pPr>
         <w:pStyle w:val="Informations"/>
-      </w:pPr>
-      <w:r>
-        <w:t xml:space="preserve">A compléter par ce qui est nécessaire pour le démarrage … </w:t>
-      </w:r>
+        <w:shd w:val="clear" w:color="auto" w:fill="FFC000" w:themeFill="accent4"/>
+      </w:pPr>
+      <w:r>
+        <w:t>A compléter. Il s’agit d’ébaucher des réponses aux questions de l’acronyme CQQCOQP (Combien, Quoi, Qui, Comment, Où, Quand, Pourquoi)</w:t>
+      </w:r>
+    </w:p>
+    <w:p>
+      <w:pPr>
+        <w:pStyle w:val="Retraitcorpsdetexte3"/>
+      </w:pPr>
+      <w:r>
+        <w:t>Combien</w:t>
+      </w:r>
+    </w:p>
+    <w:p>
+      <w:pPr>
+        <w:pStyle w:val="Retraitcorpsdetexte3"/>
+      </w:pPr>
+      <w:r>
+        <w:t>Quoi</w:t>
+      </w:r>
+    </w:p>
+    <w:p>
+      <w:pPr>
+        <w:pStyle w:val="Retraitcorpsdetexte3"/>
+      </w:pPr>
+      <w:r>
+        <w:t xml:space="preserve">Qui </w:t>
+      </w:r>
+    </w:p>
+    <w:p>
+      <w:pPr>
+        <w:pStyle w:val="Retraitcorpsdetexte3"/>
+      </w:pPr>
+      <w:r>
+        <w:t>Comment</w:t>
+      </w:r>
+    </w:p>
+    <w:p>
+      <w:pPr>
+        <w:pStyle w:val="Retraitcorpsdetexte3"/>
+      </w:pPr>
+      <w:r>
+        <w:t>Où</w:t>
+      </w:r>
+    </w:p>
+    <w:p>
+      <w:pPr>
+        <w:pStyle w:val="Retraitcorpsdetexte3"/>
+      </w:pPr>
+      <w:r>
+        <w:t xml:space="preserve">Quand </w:t>
+      </w:r>
+    </w:p>
+    <w:p>
+      <w:pPr>
+        <w:pStyle w:val="Retraitcorpsdetexte3"/>
+      </w:pPr>
+      <w:r>
+        <w:t>Pourquoi</w:t>
+      </w:r>
+    </w:p>
+    <w:p>
+      <w:pPr>
+        <w:pStyle w:val="Titre3"/>
+      </w:pPr>
+      <w:bookmarkStart w:id="10" w:name="_Toc308526323"/>
+      <w:r>
+        <w:lastRenderedPageBreak/>
+        <w:t xml:space="preserve">Caractéristiques des utilisateurs et </w:t>
+      </w:r>
+      <w:r>
+        <w:t>impacts</w:t>
+      </w:r>
+      <w:bookmarkEnd w:id="10"/>
+    </w:p>
+    <w:p>
+      <w:pPr>
+        <w:pStyle w:val="Retraitcorpsdetexte3"/>
+      </w:pPr>
     </w:p>
     <w:p>
       <w:pPr>
         <w:pStyle w:val="Informations"/>
-      </w:pPr>
-    </w:p>
-    <w:p>
-      <w:r>
-        <w:t>Windows – pour le travail global</w:t>
-      </w:r>
-    </w:p>
-    <w:p>
-      <w:r>
-        <w:t xml:space="preserve">Docker – pour démarrer nos conteneurs </w:t>
+        <w:shd w:val="clear" w:color="auto" w:fill="FFC000" w:themeFill="accent4"/>
+      </w:pPr>
+      <w:r>
+        <w:t>A compléter… Il s’agit d’identifier le(s) profil(s) de(s) utilisateur-</w:t>
       </w:r>
       <w:proofErr w:type="spellStart"/>
       <w:r>
-        <w:t>phpmyadmin</w:t>
+        <w:t>trice</w:t>
       </w:r>
       <w:proofErr w:type="spellEnd"/>
       <w:r>
-        <w:t xml:space="preserve"> et </w:t>
+        <w:t>(s) type, et les conséquences que cela va avoir sur la conception (couleurs, ergonomie, utilisation, etc.)</w:t>
+      </w:r>
+    </w:p>
+    <w:p>
+      <w:pPr>
+        <w:pStyle w:val="Informations"/>
+        <w:shd w:val="clear" w:color="auto" w:fill="FFC000" w:themeFill="accent4"/>
+      </w:pPr>
+      <w:r>
+        <w:t xml:space="preserve">Cette application étant conçue pour les employés d’une petite PME, </w:t>
+      </w:r>
+    </w:p>
+    <w:p>
+      <w:pPr>
+        <w:pStyle w:val="Retraitcorpsdetexte3"/>
+      </w:pPr>
+    </w:p>
+    <w:p>
+      <w:pPr>
+        <w:pStyle w:val="Titre3"/>
+      </w:pPr>
+      <w:bookmarkStart w:id="11" w:name="_Toc308526324"/>
+      <w:r>
+        <w:t>Fonctionnalités requises (du point de vue de l’utilisateur)</w:t>
+      </w:r>
+      <w:bookmarkEnd w:id="11"/>
+    </w:p>
+    <w:p>
+      <w:r>
+        <w:t>L’utilisateur devra pouvoir :</w:t>
+      </w:r>
+    </w:p>
+    <w:p>
+      <w:pPr>
+        <w:pStyle w:val="Paragraphedeliste"/>
+        <w:numPr>
+          <w:ilvl w:val="0"/>
+          <w:numId w:val="27"/>
+        </w:numPr>
+      </w:pPr>
+      <w:r>
+        <w:t>S’authentifier</w:t>
+      </w:r>
+    </w:p>
+    <w:p>
+      <w:pPr>
+        <w:pStyle w:val="Paragraphedeliste"/>
+        <w:numPr>
+          <w:ilvl w:val="0"/>
+          <w:numId w:val="27"/>
+        </w:numPr>
+      </w:pPr>
+      <w:r>
+        <w:t>Créer un compte</w:t>
+      </w:r>
+    </w:p>
+    <w:p>
+      <w:pPr>
+        <w:pStyle w:val="Paragraphedeliste"/>
+        <w:numPr>
+          <w:ilvl w:val="0"/>
+          <w:numId w:val="27"/>
+        </w:numPr>
+      </w:pPr>
+      <w:r>
+        <w:t>Accéder à ses données enregistrées</w:t>
+      </w:r>
+    </w:p>
+    <w:p>
+      <w:pPr>
+        <w:pStyle w:val="Paragraphedeliste"/>
+        <w:numPr>
+          <w:ilvl w:val="0"/>
+          <w:numId w:val="27"/>
+        </w:numPr>
+      </w:pPr>
+      <w:r>
+        <w:t>Sauvegarder de nouvelles données de mot de passe</w:t>
+      </w:r>
+    </w:p>
+    <w:p>
+      <w:pPr>
+        <w:pStyle w:val="Paragraphedeliste"/>
+        <w:numPr>
+          <w:ilvl w:val="0"/>
+          <w:numId w:val="27"/>
+        </w:numPr>
+      </w:pPr>
+      <w:r>
+        <w:t>Générer un mot de passe aléatoire</w:t>
+      </w:r>
+    </w:p>
+    <w:p>
+      <w:pPr>
+        <w:pStyle w:val="Paragraphedeliste"/>
+        <w:numPr>
+          <w:ilvl w:val="0"/>
+          <w:numId w:val="27"/>
+        </w:numPr>
+      </w:pPr>
+      <w:r>
+        <w:t>Obtenir de l’aide s’il a besoin d’être guidé</w:t>
+      </w:r>
+    </w:p>
+    <w:p>
+      <w:pPr>
+        <w:pStyle w:val="Retraitcorpsdetexte3"/>
+      </w:pPr>
+    </w:p>
+    <w:p>
+      <w:pPr>
+        <w:pStyle w:val="Titre3"/>
+      </w:pPr>
+      <w:bookmarkStart w:id="12" w:name="_Toc308526325"/>
+      <w:r>
+        <w:t>Contraintes</w:t>
+      </w:r>
+      <w:bookmarkEnd w:id="12"/>
+    </w:p>
+    <w:p>
+      <w:pPr>
+        <w:pStyle w:val="Retraitcorpsdetexte3"/>
+      </w:pPr>
+    </w:p>
+    <w:p>
+      <w:pPr>
+        <w:pStyle w:val="Informations"/>
+        <w:shd w:val="clear" w:color="auto" w:fill="FFC000" w:themeFill="accent4"/>
+      </w:pPr>
+      <w:r>
+        <w:t>S</w:t>
+      </w:r>
+      <w:r>
+        <w:t>écurité,</w:t>
+      </w:r>
+      <w:r>
+        <w:t xml:space="preserve"> backups, disponibilité,</w:t>
+      </w:r>
+      <w:r>
+        <w:t xml:space="preserve"> système utilisé, interfa</w:t>
+      </w:r>
+      <w:r>
+        <w:t>ces avec autres logiciels, etc.</w:t>
+      </w:r>
+    </w:p>
+    <w:p>
+      <w:pPr>
+        <w:pStyle w:val="Informations"/>
+        <w:shd w:val="clear" w:color="auto" w:fill="FFC000" w:themeFill="accent4"/>
+      </w:pPr>
+    </w:p>
+    <w:p>
+      <w:pPr>
+        <w:shd w:val="clear" w:color="auto" w:fill="FFC000" w:themeFill="accent4"/>
+      </w:pPr>
+      <w:r>
+        <w:t xml:space="preserve">Git régulier pour sauvegarder le travail en cours, avoir du </w:t>
       </w:r>
       <w:proofErr w:type="spellStart"/>
       <w:r>
-        <w:t>mysql</w:t>
+        <w:t>versionning</w:t>
       </w:r>
       <w:proofErr w:type="spellEnd"/>
       <w:r>
-        <w:t>.</w:t>
-      </w:r>
-    </w:p>
-    <w:p>
-      <w:r>
-        <w:t>Visual Studio 2022 – pour implémenter notre code.</w:t>
-      </w:r>
-    </w:p>
-    <w:p>
-      <w:r>
-        <w:t>Word – Pour documenter le rapport.</w:t>
-      </w:r>
-    </w:p>
-    <w:p>
-      <w:r>
-        <w:t xml:space="preserve">Excel – pour la planification, </w:t>
-      </w:r>
-    </w:p>
-    <w:p>
-      <w:pPr>
-        <w:pStyle w:val="Informations"/>
-      </w:pPr>
-    </w:p>
-    <w:p>
-      <w:r>
-        <w:t>Un utilisateur peut être admin ou utilisateur lambda.</w:t>
-      </w:r>
-    </w:p>
-    <w:p>
-      <w:r>
-        <w:t>En tant qu’admin, l’utilisateur a la possibilité d’accéder aux mots de passe de tous les employés de l’entreprise. Ceux-ci en cas d’oubli de leur mot de passe peuvent le contacter pour récupérer celui-ci mais celui-ci devra ensuite être modifié. On peut imaginer que l’administrateur bien qu’ayant accès à toutes les données des utilisateurs, ne peut en réalité les voir que si un employé lui a fait une requête pour récupérer son mot de passe et c’est le ticket de celui-ci qui créerait.</w:t>
-      </w:r>
-    </w:p>
-    <w:p>
-      <w:pPr>
-        <w:pStyle w:val="Titre2"/>
-      </w:pPr>
-      <w:bookmarkStart w:id="7" w:name="_Toc308526320"/>
-      <w:r>
-        <w:t>Prérequis</w:t>
-      </w:r>
-      <w:bookmarkEnd w:id="7"/>
-    </w:p>
-    <w:p>
-      <w:pPr>
-        <w:pStyle w:val="Retraitcorpsdetexte"/>
-      </w:pPr>
-    </w:p>
-    <w:p>
-      <w:pPr>
-        <w:pStyle w:val="Informations"/>
-      </w:pPr>
-      <w:r>
-        <w:t xml:space="preserve">A compléter par une description des compétences, des connaissances et de la formation minimum pour être à même de réaliser le projet … </w:t>
-      </w:r>
-    </w:p>
-    <w:p>
-      <w:pPr>
-        <w:pStyle w:val="Informations"/>
-      </w:pPr>
-    </w:p>
-    <w:p>
-      <w:r>
-        <w:t xml:space="preserve">La réalisation de ce projet nécessite la connaissance et la maîtrise des modules ICT </w:t>
-      </w:r>
-      <w:r>
-        <w:t xml:space="preserve">ci-dessous </w:t>
-      </w:r>
-      <w:r>
-        <w:t>vus au cours de ma formation :</w:t>
-      </w:r>
-    </w:p>
-    <w:p>
-      <w:r>
-        <w:t>104</w:t>
-      </w:r>
-      <w:r>
-        <w:t xml:space="preserve"> </w:t>
-      </w:r>
-      <w:r>
-        <w:t>: implémenter un modèle de données</w:t>
-      </w:r>
-    </w:p>
-    <w:p>
-      <w:r>
-        <w:t>105</w:t>
-      </w:r>
-      <w:r>
-        <w:t xml:space="preserve"> </w:t>
-      </w:r>
-      <w:r>
-        <w:t>: Tra</w:t>
-      </w:r>
-      <w:r>
-        <w:t>i</w:t>
-      </w:r>
-      <w:r>
-        <w:t>ter</w:t>
-      </w:r>
-      <w:r>
-        <w:t xml:space="preserve"> </w:t>
-      </w:r>
-      <w:r>
-        <w:t>une base de données avec SQL</w:t>
-      </w:r>
-    </w:p>
-    <w:p>
-      <w:r>
-        <w:t>114</w:t>
-      </w:r>
-      <w:r>
-        <w:t xml:space="preserve"> </w:t>
-      </w:r>
-      <w:r>
-        <w:t>: Met</w:t>
-      </w:r>
-      <w:r>
-        <w:t>t</w:t>
-      </w:r>
-      <w:r>
-        <w:t>re en œuvre des systèmes de codification, de compression et d'encryptage</w:t>
-      </w:r>
-    </w:p>
-    <w:p/>
-    <w:p>
-      <w:r>
-        <w:t>120 : Développer et implémenter des interfaces graphiques d'utilisateurs pour une application en tenant comptes des exigences ergonomiques et des standards.</w:t>
-      </w:r>
-    </w:p>
-    <w:p>
-      <w:r>
-        <w:t>226A : Mettre en œuvre sans hérédité les exigences dans un design de classes, implémenter, documenter et tester avec un langage orienté obje</w:t>
-      </w:r>
-      <w:r>
-        <w:t>t</w:t>
-      </w:r>
-      <w:r>
-        <w:t>s.</w:t>
-      </w:r>
-    </w:p>
-    <w:p/>
-    <w:p>
-      <w:r>
-        <w:t>Ces différentes notions devront s’accorder au. Grâce à la préparation au TPI, la réalisation de ce projet me semble atteignable.</w:t>
-      </w:r>
-    </w:p>
-    <w:p>
-      <w:pPr>
-        <w:pStyle w:val="Retraitcorpsdetexte"/>
-      </w:pPr>
-    </w:p>
-    <w:p>
-      <w:pPr>
-        <w:pStyle w:val="Titre2"/>
-      </w:pPr>
-      <w:bookmarkStart w:id="8" w:name="_Toc308526321"/>
-      <w:r>
-        <w:t>Cahier des charges</w:t>
-      </w:r>
-      <w:bookmarkEnd w:id="8"/>
-    </w:p>
-    <w:p>
-      <w:pPr>
-        <w:pStyle w:val="Titre3"/>
-      </w:pPr>
-      <w:bookmarkStart w:id="9" w:name="_Toc308526322"/>
-      <w:r>
-        <w:t>Objectifs et portée du projet (objectifs SMART</w:t>
-      </w:r>
-      <w:r>
-        <w:t>)</w:t>
-      </w:r>
-      <w:bookmarkEnd w:id="9"/>
-    </w:p>
-    <w:p>
-      <w:pPr>
-        <w:pStyle w:val="Retraitcorpsdetexte3"/>
-      </w:pPr>
-    </w:p>
-    <w:p>
-      <w:pPr>
-        <w:pStyle w:val="Informations"/>
-      </w:pPr>
-      <w:r>
-        <w:t>A compléter. Il s’agit d’ébaucher des réponses aux questions de l’acronyme CQQCOQP (Combien, Quoi, Qui, Comment, Où, Quand, Pourquoi)</w:t>
-      </w:r>
-    </w:p>
-    <w:p>
-      <w:pPr>
-        <w:pStyle w:val="Retraitcorpsdetexte3"/>
-      </w:pPr>
-    </w:p>
-    <w:p>
-      <w:pPr>
-        <w:pStyle w:val="Titre3"/>
-      </w:pPr>
-      <w:bookmarkStart w:id="10" w:name="_Toc308526323"/>
-      <w:r>
-        <w:t xml:space="preserve">Caractéristiques des utilisateurs et </w:t>
-      </w:r>
-      <w:r>
-        <w:t>impacts</w:t>
-      </w:r>
-      <w:bookmarkEnd w:id="10"/>
-    </w:p>
-    <w:p>
-      <w:pPr>
-        <w:pStyle w:val="Retraitcorpsdetexte3"/>
-      </w:pPr>
-    </w:p>
-    <w:p>
-      <w:pPr>
-        <w:pStyle w:val="Informations"/>
-      </w:pPr>
-      <w:r>
-        <w:t>A compléter… Il s’agit d’identifier le(s) profil(s) de(s) utilisateur-</w:t>
-      </w:r>
-      <w:proofErr w:type="spellStart"/>
-      <w:r>
-        <w:t>trice</w:t>
-      </w:r>
-      <w:proofErr w:type="spellEnd"/>
-      <w:r>
-        <w:t>(s) type, et les conséquences que cela va avoir sur la conception (couleurs, ergonomie, utilisation, etc.)</w:t>
-      </w:r>
-    </w:p>
-    <w:p>
-      <w:pPr>
-        <w:pStyle w:val="Retraitcorpsdetexte3"/>
-      </w:pPr>
-    </w:p>
-    <w:p>
-      <w:pPr>
-        <w:pStyle w:val="Titre3"/>
-      </w:pPr>
-      <w:bookmarkStart w:id="11" w:name="_Toc308526324"/>
-      <w:r>
-        <w:t>Fonctionnalités requises (du point de vue de l’utilisateur)</w:t>
-      </w:r>
-      <w:bookmarkEnd w:id="11"/>
-    </w:p>
-    <w:p>
-      <w:pPr>
-        <w:pStyle w:val="Retraitcorpsdetexte3"/>
-      </w:pPr>
-    </w:p>
-    <w:p>
-      <w:pPr>
-        <w:pStyle w:val="Informations"/>
-      </w:pPr>
-      <w:r>
-        <w:t xml:space="preserve">A compléter par une espèce de mode d’emploi du produit. S’il s’agissait d’une montre, décrire qu’à part l’heure, il y aura la possibilité d’utiliser un chronomètre, un réveil, … </w:t>
-      </w:r>
-    </w:p>
-    <w:p>
-      <w:pPr>
-        <w:pStyle w:val="Retraitcorpsdetexte3"/>
-      </w:pPr>
-    </w:p>
-    <w:p>
-      <w:pPr>
-        <w:pStyle w:val="Titre3"/>
-      </w:pPr>
-      <w:bookmarkStart w:id="12" w:name="_Toc308526325"/>
-      <w:r>
-        <w:t>Contraintes</w:t>
-      </w:r>
-      <w:bookmarkEnd w:id="12"/>
-    </w:p>
-    <w:p>
-      <w:pPr>
-        <w:pStyle w:val="Retraitcorpsdetexte3"/>
-      </w:pPr>
-    </w:p>
-    <w:p>
-      <w:pPr>
-        <w:pStyle w:val="Informations"/>
-      </w:pPr>
-      <w:r>
-        <w:t>S</w:t>
-      </w:r>
-      <w:r>
-        <w:t>écurité,</w:t>
-      </w:r>
-      <w:r>
-        <w:t xml:space="preserve"> backups, disponibilité,</w:t>
-      </w:r>
-      <w:r>
-        <w:t xml:space="preserve"> système utilisé, interfa</w:t>
-      </w:r>
-      <w:r>
-        <w:t>ces avec autres logiciels, etc.</w:t>
-      </w:r>
-    </w:p>
-    <w:p>
-      <w:pPr>
-        <w:pStyle w:val="Informations"/>
-      </w:pPr>
-    </w:p>
-    <w:p>
-      <w:r>
-        <w:lastRenderedPageBreak/>
+        <w:t xml:space="preserve">. </w:t>
+      </w:r>
+    </w:p>
+    <w:p>
+      <w:pPr>
+        <w:shd w:val="clear" w:color="auto" w:fill="FFC000" w:themeFill="accent4"/>
+      </w:pPr>
+      <w:r>
         <w:t>Ce projet étant fondamentalement basé sur la sécurité. Les données devront être sauvegardées de manière sécure, les interactions avec la base de données devront être précautionneusement exécutées, l’accès aux données d’un utilisateur devra faire l’objet d’une authentification.</w:t>
       </w:r>
     </w:p>
@@ -2706,218 +2849,208 @@
       <w:bookmarkEnd w:id="13"/>
     </w:p>
     <w:p>
+      <w:r>
+        <w:t xml:space="preserve">En plus d’une application permettant de gérer les mots de passe pour les employés d’une petite PME, le travail rendu comprendra un document décrivant la politique de mot de passe choisi pour l’entreprise et un mode d’emploi pour faciliter l’utilisation de l’application par l’utilisateur. </w:t>
+      </w:r>
+    </w:p>
+    <w:p/>
+    <w:p>
+      <w:pPr>
+        <w:pStyle w:val="Titre3"/>
+      </w:pPr>
+      <w:bookmarkStart w:id="14" w:name="_Toc308526327"/>
+      <w:r>
+        <w:t>Si le temps le permet …</w:t>
+      </w:r>
+      <w:bookmarkEnd w:id="14"/>
+    </w:p>
+    <w:p>
+      <w:r>
+        <w:t xml:space="preserve">Lors de la </w:t>
+      </w:r>
+      <w:r>
+        <w:t>validation</w:t>
+      </w:r>
+      <w:r>
+        <w:t xml:space="preserve"> du cahier des charges, </w:t>
+      </w:r>
+      <w:r>
+        <w:t xml:space="preserve">ces éléments ont été proposés et finalement </w:t>
+      </w:r>
+      <w:r>
+        <w:t xml:space="preserve">validés </w:t>
+      </w:r>
+      <w:r>
+        <w:t xml:space="preserve">: </w:t>
+      </w:r>
+    </w:p>
+    <w:p>
+      <w:pPr>
+        <w:pStyle w:val="Paragraphedeliste"/>
+        <w:numPr>
+          <w:ilvl w:val="0"/>
+          <w:numId w:val="26"/>
+        </w:numPr>
+      </w:pPr>
+      <w:r>
+        <w:t>La mise en place une option d’aide pour permettre à l’utilisateur de comprendre le but de l’application et l’utilité de chaque page sur lesquelles il naviguera.</w:t>
+      </w:r>
+    </w:p>
+    <w:p>
+      <w:pPr>
+        <w:pStyle w:val="Paragraphedeliste"/>
+        <w:numPr>
+          <w:ilvl w:val="0"/>
+          <w:numId w:val="26"/>
+        </w:numPr>
+      </w:pPr>
+      <w:r>
+        <w:t>La mise en place une option pour se déconnecter.</w:t>
+      </w:r>
+    </w:p>
+    <w:p>
+      <w:pPr>
+        <w:pStyle w:val="Paragraphedeliste"/>
+        <w:numPr>
+          <w:ilvl w:val="0"/>
+          <w:numId w:val="26"/>
+        </w:numPr>
+      </w:pPr>
+      <w:r>
+        <w:t>La mise en place d’une option pour supprimer une ligne de données du tableau qui affiche les données de mots de passe sauvegardées.</w:t>
+      </w:r>
+    </w:p>
+    <w:p>
+      <w:r>
+        <w:t>Lors de la conception des maquettes, il a été jugé plus judicieux d’avoir un bouton menu qui faciliterait la navigation entre les pages de l’application et d’ajouter l’option de déconnection dans ce menu.</w:t>
+      </w:r>
+    </w:p>
+    <w:p>
+      <w:r>
+        <w:t xml:space="preserve">Si le temps le permet, </w:t>
+      </w:r>
+      <w:r>
+        <w:t xml:space="preserve">il serait </w:t>
+      </w:r>
+      <w:r>
+        <w:t>utile d’ajouter des flèches aux bas de la page intitulé « Mon coffre »</w:t>
+      </w:r>
+      <w:r>
+        <w:t xml:space="preserve">. Cela permettrait de gérer un plus grand volume d’identifiants, </w:t>
+      </w:r>
+      <w:r>
+        <w:rPr>
+          <w:highlight w:val="yellow"/>
+        </w:rPr>
+        <w:t xml:space="preserve">si l’entreprise venait </w:t>
+      </w:r>
+      <w:r>
+        <w:rPr>
+          <w:highlight w:val="yellow"/>
+        </w:rPr>
+        <w:lastRenderedPageBreak/>
+        <w:t>à densifier ses activités.</w:t>
+      </w:r>
+      <w:r>
+        <w:t xml:space="preserve"> Et de permettre à l’utilisateur lors de son authentification et de la création de son compte de gérer la visibilité de son mot de passe.</w:t>
+      </w:r>
+    </w:p>
+    <w:p>
       <w:pPr>
         <w:pStyle w:val="Retraitcorpsdetexte3"/>
       </w:pPr>
     </w:p>
     <w:p>
       <w:pPr>
+        <w:pStyle w:val="Titre3"/>
+      </w:pPr>
+      <w:bookmarkStart w:id="15" w:name="_Toc308526328"/>
+      <w:r>
+        <w:t>Méthodes de validation des solutions</w:t>
+      </w:r>
+      <w:bookmarkEnd w:id="15"/>
+    </w:p>
+    <w:p>
+      <w:pPr>
+        <w:pStyle w:val="Retraitcorpsdetexte3"/>
+      </w:pPr>
+    </w:p>
+    <w:p>
+      <w:pPr>
         <w:pStyle w:val="Informations"/>
-      </w:pPr>
-      <w:r>
-        <w:t xml:space="preserve">Décrire à quoi doit ressembler le travail produit, ce qu’il faudra rendre … </w:t>
+        <w:shd w:val="clear" w:color="auto" w:fill="FFC000" w:themeFill="accent4"/>
+      </w:pPr>
+      <w:r>
+        <w:t xml:space="preserve">Comment </w:t>
+      </w:r>
+      <w:r>
+        <w:t xml:space="preserve">les </w:t>
+      </w:r>
+      <w:r>
+        <w:t>tests</w:t>
+      </w:r>
+      <w:r>
+        <w:t xml:space="preserve"> vont être entrepris</w:t>
+      </w:r>
+      <w:r>
+        <w:t xml:space="preserve">, quels tests </w:t>
+      </w:r>
+      <w:r>
+        <w:t>doivent être entrepris</w:t>
+      </w:r>
+      <w:r>
+        <w:t>, etc.</w:t>
+      </w:r>
+      <w:r>
+        <w:t xml:space="preserve">… </w:t>
       </w:r>
     </w:p>
     <w:p>
       <w:pPr>
         <w:pStyle w:val="Informations"/>
-      </w:pPr>
+        <w:shd w:val="clear" w:color="auto" w:fill="FFC000" w:themeFill="accent4"/>
+        <w:ind w:left="0"/>
+      </w:pPr>
+      <w:r>
+        <w:t>Les tests suivants ont été définis :</w:t>
+      </w:r>
     </w:p>
     <w:p>
       <w:pPr>
         <w:pStyle w:val="Informations"/>
-        <w:rPr>
-          <w:color w:val="000000" w:themeColor="text1"/>
-          <w:sz w:val="20"/>
-        </w:rPr>
-      </w:pPr>
-      <w:r>
-        <w:rPr>
-          <w:color w:val="000000" w:themeColor="text1"/>
-          <w:sz w:val="20"/>
-        </w:rPr>
-        <w:t xml:space="preserve">Le produit attendu est un logiciel qui centralise </w:t>
-      </w:r>
-    </w:p>
-    <w:p>
-      <w:pPr>
-        <w:pStyle w:val="Retraitcorpsdetexte3"/>
-      </w:pPr>
-    </w:p>
-    <w:p>
-      <w:pPr>
-        <w:pStyle w:val="Titre3"/>
-      </w:pPr>
-      <w:bookmarkStart w:id="14" w:name="_Toc308526327"/>
-      <w:r>
-        <w:t>Si le temps le permet …</w:t>
-      </w:r>
-      <w:bookmarkEnd w:id="14"/>
-    </w:p>
-    <w:p>
-      <w:pPr>
-        <w:pStyle w:val="Retraitcorpsdetexte3"/>
-      </w:pPr>
+        <w:shd w:val="clear" w:color="auto" w:fill="FFC000" w:themeFill="accent4"/>
+        <w:ind w:left="0"/>
+      </w:pPr>
+      <w:r>
+        <w:t>Pour l’authentification :</w:t>
+      </w:r>
     </w:p>
     <w:p>
       <w:pPr>
         <w:pStyle w:val="Informations"/>
-      </w:pPr>
-      <w:r>
-        <w:t xml:space="preserve">Objectifs </w:t>
-      </w:r>
-      <w:proofErr w:type="spellStart"/>
-      <w:r>
-        <w:t>complémentairesau</w:t>
-      </w:r>
-      <w:proofErr w:type="spellEnd"/>
-      <w:r>
-        <w:t xml:space="preserve"> cas où le projet n’est pas assez ambitieux dans le temps imparti… </w:t>
-      </w:r>
+        <w:shd w:val="clear" w:color="auto" w:fill="FFC000" w:themeFill="accent4"/>
+        <w:ind w:left="0"/>
+      </w:pPr>
     </w:p>
     <w:p>
       <w:pPr>
         <w:pStyle w:val="Informations"/>
+        <w:shd w:val="clear" w:color="auto" w:fill="FFC000" w:themeFill="accent4"/>
         <w:ind w:left="0"/>
       </w:pPr>
-    </w:p>
-    <w:p/>
-    <w:p>
-      <w:pPr>
-        <w:rPr>
-          <w:color w:val="000000" w:themeColor="text1"/>
-          <w:sz w:val="20"/>
-        </w:rPr>
-      </w:pPr>
-      <w:r>
-        <w:rPr>
-          <w:color w:val="000000" w:themeColor="text1"/>
-          <w:sz w:val="20"/>
-        </w:rPr>
-        <w:t xml:space="preserve">En plus des éléments demandés à la base dans le cahier des charges, avant validation, ces éléments ont été proposés et finalement acceptés : </w:t>
-      </w:r>
-    </w:p>
-    <w:p>
-      <w:pPr>
-        <w:rPr>
-          <w:color w:val="000000" w:themeColor="text1"/>
-          <w:sz w:val="20"/>
-        </w:rPr>
-      </w:pPr>
-      <w:r>
-        <w:rPr>
-          <w:color w:val="000000" w:themeColor="text1"/>
-          <w:sz w:val="20"/>
-        </w:rPr>
-        <w:t>La mise en place une option d’aide pour permettre à l’utilisateur de comprendre le but de l’application et l’utilité de chaque page sur lesquelles il naviguera.</w:t>
-      </w:r>
-    </w:p>
-    <w:p>
-      <w:pPr>
-        <w:rPr>
-          <w:color w:val="000000" w:themeColor="text1"/>
-          <w:sz w:val="20"/>
-        </w:rPr>
-      </w:pPr>
-      <w:r>
-        <w:rPr>
-          <w:color w:val="000000" w:themeColor="text1"/>
-          <w:sz w:val="20"/>
-        </w:rPr>
-        <w:t>La mise en place une option pour se déconnecter.</w:t>
-      </w:r>
-    </w:p>
-    <w:p>
-      <w:pPr>
-        <w:rPr>
-          <w:color w:val="000000" w:themeColor="text1"/>
-          <w:sz w:val="20"/>
-        </w:rPr>
-      </w:pPr>
-      <w:r>
-        <w:rPr>
-          <w:color w:val="000000" w:themeColor="text1"/>
-          <w:sz w:val="20"/>
-        </w:rPr>
-        <w:t>La mise en place d’une option pour supprimer une ligne de données du tableau qui affiche les données de mots de passe sauvegardées.</w:t>
-      </w:r>
-    </w:p>
-    <w:p>
-      <w:pPr>
-        <w:rPr>
-          <w:color w:val="000000" w:themeColor="text1"/>
-          <w:sz w:val="20"/>
-        </w:rPr>
-      </w:pPr>
-    </w:p>
-    <w:p>
-      <w:pPr>
-        <w:rPr>
-          <w:color w:val="000000" w:themeColor="text1"/>
-          <w:sz w:val="20"/>
-        </w:rPr>
-      </w:pPr>
-      <w:r>
-        <w:rPr>
-          <w:color w:val="000000" w:themeColor="text1"/>
-          <w:sz w:val="20"/>
-        </w:rPr>
-        <w:t>Si le temps me le permet, je trouverais utile d’ajouter des flèches aux bas de la page intitulé « Mon coffre ».</w:t>
-      </w:r>
-    </w:p>
-    <w:p>
-      <w:pPr>
-        <w:pStyle w:val="Retraitcorpsdetexte3"/>
-      </w:pPr>
-    </w:p>
-    <w:p>
-      <w:pPr>
-        <w:pStyle w:val="Titre3"/>
-      </w:pPr>
-      <w:bookmarkStart w:id="15" w:name="_Toc308526328"/>
-      <w:r>
-        <w:t>Méthodes de validation des solutions</w:t>
-      </w:r>
-      <w:bookmarkEnd w:id="15"/>
-    </w:p>
-    <w:p>
-      <w:pPr>
-        <w:pStyle w:val="Retraitcorpsdetexte3"/>
-      </w:pPr>
+      <w:r>
+        <w:t>Pour la création de compte :</w:t>
+      </w:r>
     </w:p>
     <w:p>
       <w:pPr>
         <w:pStyle w:val="Informations"/>
-      </w:pPr>
-      <w:r>
-        <w:t xml:space="preserve">Comment </w:t>
-      </w:r>
-      <w:r>
-        <w:t xml:space="preserve">les </w:t>
-      </w:r>
-      <w:r>
-        <w:t>tests</w:t>
-      </w:r>
-      <w:r>
-        <w:t xml:space="preserve"> vont être entrepris</w:t>
-      </w:r>
-      <w:r>
-        <w:t xml:space="preserve">, quels tests </w:t>
-      </w:r>
-      <w:r>
-        <w:t>doivent être entrepris</w:t>
-      </w:r>
-      <w:r>
-        <w:t>, etc.</w:t>
-      </w:r>
-      <w:r>
-        <w:t xml:space="preserve">… </w:t>
-      </w:r>
-    </w:p>
-    <w:p>
-      <w:pPr>
-        <w:pStyle w:val="Retraitcorpsdetexte3"/>
-      </w:pPr>
+        <w:shd w:val="clear" w:color="auto" w:fill="FFC000" w:themeFill="accent4"/>
+        <w:ind w:left="0"/>
+      </w:pPr>
+      <w:r>
+        <w:t xml:space="preserve">Pour la sauvegarde de mot de passe : </w:t>
+      </w:r>
     </w:p>
     <w:p>
       <w:pPr>
@@ -3037,130 +3170,282 @@
     </w:p>
     <w:p>
       <w:pPr>
+        <w:spacing w:after="160" w:line="259" w:lineRule="auto"/>
+        <w:rPr>
+          <w:b/>
+          <w:kern w:val="28"/>
+          <w:sz w:val="28"/>
+          <w:u w:val="single"/>
+        </w:rPr>
+      </w:pPr>
+      <w:r>
+        <w:br w:type="page"/>
+      </w:r>
+    </w:p>
+    <w:p>
+      <w:pPr>
         <w:pStyle w:val="Titre1"/>
-        <w:numPr>
-          <w:ilvl w:val="0"/>
-          <w:numId w:val="0"/>
-        </w:numPr>
-        <w:ind w:left="432"/>
-      </w:pPr>
+      </w:pPr>
+      <w:r>
+        <w:lastRenderedPageBreak/>
+        <w:t>Analyse préliminaire</w:t>
+      </w:r>
+      <w:bookmarkEnd w:id="3"/>
+    </w:p>
+    <w:p>
+      <w:pPr>
+        <w:pStyle w:val="Titre2"/>
+        <w:rPr>
+          <w:i w:val="0"/>
+          <w:iCs/>
+        </w:rPr>
+      </w:pPr>
+      <w:bookmarkStart w:id="18" w:name="_Toc499021833"/>
+      <w:r>
+        <w:rPr>
+          <w:i w:val="0"/>
+          <w:iCs/>
+        </w:rPr>
+        <w:t>Introduction</w:t>
+      </w:r>
+      <w:bookmarkEnd w:id="18"/>
+      <w:r>
+        <w:rPr>
+          <w:i w:val="0"/>
+          <w:iCs/>
+        </w:rPr>
+        <w:t xml:space="preserve"> </w:t>
+      </w:r>
     </w:p>
     <w:p/>
+    <w:p>
+      <w:pPr>
+        <w:rPr>
+          <w:i/>
+          <w:iCs/>
+          <w:szCs w:val="14"/>
+        </w:rPr>
+      </w:pPr>
+      <w:r>
+        <w:rPr>
+          <w:i/>
+          <w:iCs/>
+          <w:szCs w:val="14"/>
+        </w:rPr>
+        <w:t>Ce chapitre décrit brièvement le projet,</w:t>
+      </w:r>
+      <w:r>
+        <w:rPr>
+          <w:i/>
+          <w:iCs/>
+          <w:szCs w:val="14"/>
+        </w:rPr>
+        <w:t xml:space="preserve"> le cadre dans lequel il est réalisé,</w:t>
+      </w:r>
+      <w:r>
+        <w:rPr>
+          <w:i/>
+          <w:iCs/>
+          <w:szCs w:val="14"/>
+        </w:rPr>
+        <w:t xml:space="preserve"> les raisons de ce choix et ce qu'il peut apporter à l'élève ou à l'école. Il n'est pas nécessaire de rentrer dans les détails (ceux-ci seront abordés plus loin) mais cela doit être aussi clair et complet que possible (idées de solutions). Ce chapitre contient également l'inventaire et la description des travaux qui auraient déjà été effectués pour ce projet.</w:t>
+      </w:r>
+    </w:p>
+    <w:p>
+      <w:pPr>
+        <w:rPr>
+          <w:szCs w:val="14"/>
+        </w:rPr>
+      </w:pPr>
+    </w:p>
+    <w:p>
+      <w:pPr>
+        <w:rPr>
+          <w:i/>
+          <w:iCs/>
+          <w:szCs w:val="14"/>
+        </w:rPr>
+      </w:pPr>
+      <w:r>
+        <w:rPr>
+          <w:i/>
+          <w:iCs/>
+          <w:szCs w:val="14"/>
+        </w:rPr>
+        <w:t>Ces éléments peuvent être repris des spécifications de départ.</w:t>
+      </w:r>
+    </w:p>
+    <w:p>
+      <w:pPr>
+        <w:rPr>
+          <w:szCs w:val="14"/>
+        </w:rPr>
+      </w:pPr>
+    </w:p>
+    <w:p>
+      <w:pPr>
+        <w:rPr>
+          <w:szCs w:val="14"/>
+        </w:rPr>
+      </w:pPr>
+      <w:r>
+        <w:rPr>
+          <w:szCs w:val="14"/>
+        </w:rPr>
+        <w:t>Ce projet est réalisé dans le cadre d’un « travail pratique individuel » (TPI). Il porte sur la gestion de mots de passe dans une application prévue à cet effet.</w:t>
+      </w:r>
+    </w:p>
+    <w:p>
+      <w:pPr>
+        <w:rPr>
+          <w:szCs w:val="14"/>
+        </w:rPr>
+      </w:pPr>
+    </w:p>
+    <w:p>
+      <w:pPr>
+        <w:rPr>
+          <w:szCs w:val="14"/>
+        </w:rPr>
+      </w:pPr>
+    </w:p>
+    <w:p>
+      <w:r>
+        <w:t xml:space="preserve">La gestion de mot de passe représente un enjeu important au quotidien. En effet, les mots de passe sont là pour protéger des données en ligne, limiter l’accès à celles-ci, qu’importe leur niveau de sensibilité, le but principal est de garantir que seul une personne ou une poignée de personne puissent lire ces données. </w:t>
+      </w:r>
+    </w:p>
     <w:p/>
+    <w:p>
+      <w:r>
+        <w:t>Les logiciels, applications, forums et autres plateformes en ligne, nous offrent pour la majeure partie d’eux cette option : « créer un compte » pour revenir sur nos données personnelles, les modifier ou les supprimer si on le souhaite. De ce fait, une personne peut se retrouver avec une multitude de comptes en ligne, dont il devra se rappeler les identifiants de login pour l’utiliser.</w:t>
+      </w:r>
+    </w:p>
     <w:p/>
+    <w:p>
+      <w:r>
+        <w:t>Notre logiciel a pour but, d’alléger l’utilisateur de cette tâche de mémorisation de mots de passe</w:t>
+      </w:r>
+      <w:r>
+        <w:t xml:space="preserve"> (demande entreprise pour ses employés).</w:t>
+      </w:r>
+    </w:p>
+    <w:p>
+      <w:r>
+        <w:t>En plus de servir à centraliser les mots de passe des différents sites internet consultés par l’utilisateur au sein d’une entreprise.</w:t>
+      </w:r>
+    </w:p>
+    <w:p>
+      <w:r>
+        <w:t>G</w:t>
+      </w:r>
+      <w:r>
+        <w:t>râce à ce projet l’utilisateur</w:t>
+      </w:r>
+      <w:r>
+        <w:t xml:space="preserve"> en apprendra plus sur les recommandations pour gérer ses mots de passe</w:t>
+      </w:r>
+      <w:r>
+        <w:t xml:space="preserve">. </w:t>
+      </w:r>
+    </w:p>
     <w:p/>
+    <w:p>
+      <w:r>
+        <w:t>Contexte : problème de mots de passe récurrent dans une PME (notation sur post-</w:t>
+      </w:r>
+      <w:proofErr w:type="spellStart"/>
+      <w:r>
+        <w:t>its</w:t>
+      </w:r>
+      <w:proofErr w:type="spellEnd"/>
+      <w:r>
+        <w:t>)</w:t>
+      </w:r>
+    </w:p>
+    <w:p>
+      <w:r>
+        <w:t xml:space="preserve">Plus : centralisation mots de passe, génération mots de passe et authentification. </w:t>
+      </w:r>
+    </w:p>
     <w:p/>
+    <w:p>
+      <w:r>
+        <w:t>L’authentification impliquant un compte, nous laissons la possibilité de créer un compte.</w:t>
+      </w:r>
+    </w:p>
+    <w:p>
+      <w:pPr>
+        <w:rPr>
+          <w:szCs w:val="14"/>
+        </w:rPr>
+      </w:pPr>
+    </w:p>
+    <w:p>
+      <w:pPr>
+        <w:rPr>
+          <w:szCs w:val="14"/>
+        </w:rPr>
+      </w:pPr>
+    </w:p>
+    <w:p>
+      <w:r>
+        <w:t>Un utilisateur peut être admin ou utilisateur lambda.</w:t>
+      </w:r>
+    </w:p>
+    <w:p>
+      <w:r>
+        <w:t xml:space="preserve">En tant qu’admin, l’utilisateur a la possibilité d’accéder aux mots de passe de tous les employés de l’entreprise. Ceux-ci en cas d’oubli de leur mot de passe peuvent le contacter pour récupérer celui-ci mais celui-ci devra ensuite être modifié. On peut imaginer que l’administrateur bien qu’ayant accès à toutes les données des utilisateurs, ne peut en réalité </w:t>
+      </w:r>
+      <w:r>
+        <w:lastRenderedPageBreak/>
+        <w:t>les voir que si un employé lui a fait une requête pour récupérer son mot de passe et c’est le ticket de celui-ci qui créerait.</w:t>
+      </w:r>
+    </w:p>
+    <w:p>
+      <w:pPr>
+        <w:rPr>
+          <w:szCs w:val="14"/>
+        </w:rPr>
+      </w:pPr>
+    </w:p>
+    <w:p>
+      <w:pPr>
+        <w:rPr>
+          <w:szCs w:val="14"/>
+        </w:rPr>
+      </w:pPr>
+    </w:p>
     <w:p/>
     <w:p>
       <w:pPr>
-        <w:pStyle w:val="Titre1"/>
-      </w:pPr>
-      <w:r>
-        <w:t>Analyse préliminaire</w:t>
-      </w:r>
-      <w:bookmarkEnd w:id="3"/>
-    </w:p>
-    <w:p>
-      <w:pPr>
-        <w:pStyle w:val="Titre2"/>
-        <w:rPr>
-          <w:i w:val="0"/>
-          <w:iCs/>
-        </w:rPr>
-      </w:pPr>
-      <w:bookmarkStart w:id="18" w:name="_Toc499021833"/>
-      <w:r>
-        <w:rPr>
-          <w:i w:val="0"/>
-          <w:iCs/>
-        </w:rPr>
-        <w:t>Introduction</w:t>
-      </w:r>
-      <w:bookmarkEnd w:id="18"/>
-      <w:r>
-        <w:rPr>
-          <w:i w:val="0"/>
-          <w:iCs/>
-        </w:rPr>
-        <w:t xml:space="preserve"> </w:t>
-      </w:r>
-    </w:p>
-    <w:p/>
-    <w:p>
-      <w:pPr>
-        <w:rPr>
-          <w:i/>
-          <w:iCs/>
-          <w:szCs w:val="14"/>
-        </w:rPr>
-      </w:pPr>
-      <w:r>
-        <w:rPr>
-          <w:i/>
-          <w:iCs/>
-          <w:szCs w:val="14"/>
-        </w:rPr>
-        <w:t>Ce chapitre décrit brièvement le projet,</w:t>
-      </w:r>
-      <w:r>
-        <w:rPr>
-          <w:i/>
-          <w:iCs/>
-          <w:szCs w:val="14"/>
-        </w:rPr>
-        <w:t xml:space="preserve"> le cadre dans lequel il est réalisé,</w:t>
-      </w:r>
-      <w:r>
-        <w:rPr>
-          <w:i/>
-          <w:iCs/>
-          <w:szCs w:val="14"/>
-        </w:rPr>
-        <w:t xml:space="preserve"> les raisons de ce choix et ce qu'il peut apporter à l'élève ou à l'école. Il n'est pas nécessaire de rentrer dans les détails (ceux-ci seront abordés plus loin) mais cela doit être aussi clair et complet que possible (idées de solutions). Ce chapitre contient également l'inventaire et la description des travaux qui auraient déjà été effectués pour ce projet.</w:t>
-      </w:r>
-    </w:p>
-    <w:p>
-      <w:pPr>
-        <w:rPr>
-          <w:szCs w:val="14"/>
-        </w:rPr>
-      </w:pPr>
-    </w:p>
-    <w:p>
-      <w:pPr>
-        <w:rPr>
-          <w:i/>
-          <w:iCs/>
-          <w:szCs w:val="14"/>
-        </w:rPr>
-      </w:pPr>
-      <w:r>
-        <w:rPr>
-          <w:i/>
-          <w:iCs/>
-          <w:szCs w:val="14"/>
-        </w:rPr>
-        <w:t>Ces éléments peuvent être repris des spécifications de départ.</w:t>
-      </w:r>
-    </w:p>
-    <w:p>
-      <w:pPr>
-        <w:rPr>
-          <w:szCs w:val="14"/>
-        </w:rPr>
-      </w:pPr>
-    </w:p>
-    <w:p>
-      <w:pPr>
-        <w:rPr>
-          <w:szCs w:val="14"/>
-        </w:rPr>
-      </w:pPr>
-      <w:r>
-        <w:rPr>
-          <w:szCs w:val="14"/>
-        </w:rPr>
-        <w:t>Ce projet est réalisé dans le cadre d’un « travail pratique individuel » (TPI). Il porte sur la gestion de mots de passe dans une application prévue à cet effet.</w:t>
+        <w:pStyle w:val="Retraitcorpsdetexte3"/>
+      </w:pPr>
+      <w:r>
+        <w:t>L’application devra permettre :</w:t>
+      </w:r>
+    </w:p>
+    <w:p>
+      <w:pPr>
+        <w:pStyle w:val="Retraitcorpsdetexte3"/>
+      </w:pPr>
+      <w:r>
+        <w:t>De centraliser les identifiants et mots de passe de l’entreprise dans une base de données sécurisée.</w:t>
+      </w:r>
+    </w:p>
+    <w:p>
+      <w:pPr>
+        <w:pStyle w:val="Retraitcorpsdetexte3"/>
+      </w:pPr>
+      <w:r>
+        <w:t>De générer automatiquement des mots de passe robustes afin de décourager les mauvaises pratiques (comme l’utilisation du même mot de passe partout).</w:t>
+      </w:r>
+    </w:p>
+    <w:p>
+      <w:pPr>
+        <w:pStyle w:val="Retraitcorpsdetexte3"/>
+      </w:pPr>
+      <w:r>
+        <w:t>D’authentifier l’utilisateur</w:t>
       </w:r>
     </w:p>
     <w:p>
@@ -3752,7 +4037,13 @@
     </w:p>
     <w:p>
       <w:r>
-        <w:t>Les maquettes de notre application ont été réalisées depuis le logiciel « </w:t>
+        <w:t xml:space="preserve">Les maquettes de </w:t>
+      </w:r>
+      <w:r>
+        <w:t>l’</w:t>
+      </w:r>
+      <w:r>
+        <w:t>application ont été réalisées depuis le logiciel « </w:t>
       </w:r>
       <w:proofErr w:type="spellStart"/>
       <w:r>
@@ -3765,7 +4056,19 @@
     </w:p>
     <w:p>
       <w:r>
-        <w:t xml:space="preserve">Pour représenter notre application, nous en avons faits 6. Elles montrent l’interface de notre application, de son point d’entrée « Authentification » à ses fonctionnalités sous-jacentes : « Générer un mot de passe », « Sauvegarder un mot de passe » et la gestion des données qui auraient été enregistrées dans « Mon coffre ». </w:t>
+        <w:t xml:space="preserve">Pour </w:t>
+      </w:r>
+      <w:r>
+        <w:t>modéliser celle-ci</w:t>
+      </w:r>
+      <w:r>
+        <w:t xml:space="preserve">, nous en avons faits </w:t>
+      </w:r>
+      <w:r>
+        <w:t>six</w:t>
+      </w:r>
+      <w:r>
+        <w:t xml:space="preserve">. Elles montrent l’interface de notre application, de son point d’entrée « Authentification » à ses fonctionnalités sous-jacentes : « Générer un mot de passe », « Sauvegarder un mot de passe » et la gestion des données qui auraient été enregistrées dans « Mon coffre ». </w:t>
       </w:r>
     </w:p>
     <w:p/>
@@ -5368,6 +5671,7 @@
           <w:szCs w:val="14"/>
           <w:lang w:eastAsia="fr-FR"/>
         </w:rPr>
+        <w:lastRenderedPageBreak/>
         <w:t xml:space="preserve">Il s’agit en principe de la planification </w:t>
       </w:r>
       <w:r>
@@ -5392,19 +5696,7 @@
           <w:szCs w:val="14"/>
           <w:lang w:eastAsia="fr-FR"/>
         </w:rPr>
-        <w:t xml:space="preserve">. Elle peut être ensuite affinée (découpage des tâches). Si les délais doivent être ensuite modifiés, le </w:t>
-      </w:r>
-      <w:r>
-        <w:rPr>
-          <w:rFonts w:ascii="Arial" w:hAnsi="Arial"/>
-          <w:i/>
-          <w:iCs/>
-          <w:sz w:val="24"/>
-          <w:szCs w:val="14"/>
-          <w:lang w:eastAsia="fr-FR"/>
-        </w:rPr>
-        <w:lastRenderedPageBreak/>
-        <w:t>responsable de projet doit être avisé, et les raisons doivent être expliquées dans l’historique.</w:t>
+        <w:t>. Elle peut être ensuite affinée (découpage des tâches). Si les délais doivent être ensuite modifiés, le responsable de projet doit être avisé, et les raisons doivent être expliquées dans l’historique.</w:t>
       </w:r>
     </w:p>
     <w:p>
@@ -6250,6 +6542,7 @@
           <w:szCs w:val="18"/>
           <w:lang w:val="en-US"/>
         </w:rPr>
+        <w:lastRenderedPageBreak/>
         <w:t xml:space="preserve">echo "# </w:t>
       </w:r>
       <w:proofErr w:type="spellStart"/>
@@ -6328,7 +6621,6 @@
           <w:szCs w:val="18"/>
           <w:lang w:val="en-US"/>
         </w:rPr>
-        <w:lastRenderedPageBreak/>
         <w:t xml:space="preserve">git </w:t>
       </w:r>
       <w:proofErr w:type="gramStart"/>
@@ -7096,6 +7388,7 @@
           <w:rFonts w:cs="Arial"/>
           <w:i/>
         </w:rPr>
+        <w:lastRenderedPageBreak/>
         <w:t>autres</w:t>
       </w:r>
       <w:proofErr w:type="gramEnd"/>
@@ -7139,7 +7432,6 @@
       <w:bookmarkStart w:id="49" w:name="_Toc71703263"/>
       <w:bookmarkStart w:id="50" w:name="_Toc499021847"/>
       <w:r>
-        <w:lastRenderedPageBreak/>
         <w:t>C</w:t>
       </w:r>
       <w:bookmarkEnd w:id="48"/>
@@ -7691,6 +7983,7 @@
           <w:color w:val="000000" w:themeColor="text1"/>
           <w:sz w:val="20"/>
         </w:rPr>
+        <w:lastRenderedPageBreak/>
         <w:t>dans</w:t>
       </w:r>
       <w:proofErr w:type="gramEnd"/>
@@ -7751,7 +8044,6 @@
     </w:p>
     <w:p>
       <w:r>
-        <w:lastRenderedPageBreak/>
         <w:t xml:space="preserve">Bonnes pratiques </w:t>
       </w:r>
     </w:p>
@@ -8009,7 +8301,6 @@
         <w:rPr>
           <w:noProof/>
         </w:rPr>
-        <w:lastRenderedPageBreak/>
         <w:drawing>
           <wp:inline distT="0" distB="0" distL="0" distR="0" wp14:anchorId="322DA3A6" wp14:editId="1BEBE24F">
             <wp:extent cx="5760720" cy="1528445"/>
@@ -8202,7 +8493,11 @@
       </w:r>
       <w:proofErr w:type="spellEnd"/>
       <w:r>
-        <w:t> », en utilisant la fonctionnalité « Read » qui nous permet de lire chaque ligne de résultat.  Grâce au « </w:t>
+        <w:t xml:space="preserve"> », en utilisant la fonctionnalité « Read » qui nous permet de lire </w:t>
+      </w:r>
+      <w:r>
+        <w:lastRenderedPageBreak/>
+        <w:t>chaque ligne de résultat.  Grâce au « </w:t>
       </w:r>
       <w:proofErr w:type="spellStart"/>
       <w:r>
@@ -8448,6 +8743,7 @@
         </w:numPr>
       </w:pPr>
       <w:r>
+        <w:lastRenderedPageBreak/>
         <w:t>Protection contre les injections SQL</w:t>
       </w:r>
     </w:p>
@@ -8496,7 +8792,6 @@
         </w:numPr>
       </w:pPr>
       <w:r>
-        <w:lastRenderedPageBreak/>
         <w:t>Gestion des erreurs avec messages d’erreurs expliquant à l’utilisateur la raison de l’erreur</w:t>
       </w:r>
     </w:p>
@@ -9322,6 +9617,7 @@
         <w:rPr>
           <w:szCs w:val="14"/>
         </w:rPr>
+        <w:lastRenderedPageBreak/>
         <w:t xml:space="preserve">Le git comprend un fichier README et un </w:t>
       </w:r>
       <w:proofErr w:type="gramStart"/>
@@ -9358,14 +9654,7 @@
         <w:rPr>
           <w:szCs w:val="14"/>
         </w:rPr>
-        <w:t xml:space="preserve"> d’éléments parasites comme des dossiers vides. Des tags existent également pour </w:t>
-      </w:r>
-      <w:r>
-        <w:rPr>
-          <w:szCs w:val="14"/>
-        </w:rPr>
-        <w:lastRenderedPageBreak/>
-        <w:t xml:space="preserve">mettre en avant les </w:t>
+        <w:t xml:space="preserve"> d’éléments parasites comme des dossiers vides. Des tags existent également pour mettre en avant les </w:t>
       </w:r>
       <w:proofErr w:type="spellStart"/>
       <w:r>
@@ -10103,6 +10392,7 @@
         <w:rPr>
           <w:noProof/>
         </w:rPr>
+        <w:lastRenderedPageBreak/>
         <w:drawing>
           <wp:inline distT="0" distB="0" distL="0" distR="0" wp14:anchorId="60D10B91" wp14:editId="4EB5B408">
             <wp:extent cx="5760720" cy="1030605"/>
@@ -10148,7 +10438,6 @@
         </w:tabs>
       </w:pPr>
       <w:r>
-        <w:lastRenderedPageBreak/>
         <w:t>A</w:t>
       </w:r>
       <w:bookmarkEnd w:id="57"/>
@@ -10247,15 +10536,6 @@
     </w:p>
     <w:p>
       <w:pPr>
-        <w:ind w:left="426"/>
-        <w:rPr>
-          <w:i/>
-        </w:rPr>
-      </w:pPr>
-    </w:p>
-    <w:p>
-      <w:pPr>
-        <w:ind w:left="426"/>
         <w:rPr>
           <w:i/>
         </w:rPr>
@@ -10830,6 +11110,7 @@
           <w:i/>
           <w:lang w:val="en-US"/>
         </w:rPr>
+        <w:lastRenderedPageBreak/>
         <w:t>Clickup</w:t>
       </w:r>
       <w:proofErr w:type="spellEnd"/>
@@ -12548,6 +12829,344 @@
     </w:lvl>
   </w:abstractNum>
   <w:abstractNum w:abstractNumId="3" w15:restartNumberingAfterBreak="0">
+    <w:nsid w:val="0ADF4B95"/>
+    <w:multiLevelType w:val="hybridMultilevel"/>
+    <w:tmpl w:val="BE4267D0"/>
+    <w:lvl w:ilvl="0" w:tplc="EC7867DC">
+      <w:numFmt w:val="bullet"/>
+      <w:lvlText w:val="-"/>
+      <w:lvlJc w:val="left"/>
+      <w:pPr>
+        <w:ind w:left="720" w:hanging="360"/>
+      </w:pPr>
+      <w:rPr>
+        <w:rFonts w:ascii="Calibri" w:eastAsiaTheme="minorHAnsi" w:hAnsi="Calibri" w:cs="Calibri" w:hint="default"/>
+      </w:rPr>
+    </w:lvl>
+    <w:lvl w:ilvl="1" w:tplc="100C0003" w:tentative="1">
+      <w:start w:val="1"/>
+      <w:numFmt w:val="bullet"/>
+      <w:lvlText w:val="o"/>
+      <w:lvlJc w:val="left"/>
+      <w:pPr>
+        <w:ind w:left="1440" w:hanging="360"/>
+      </w:pPr>
+      <w:rPr>
+        <w:rFonts w:ascii="Courier New" w:hAnsi="Courier New" w:cs="Courier New" w:hint="default"/>
+      </w:rPr>
+    </w:lvl>
+    <w:lvl w:ilvl="2" w:tplc="100C0005" w:tentative="1">
+      <w:start w:val="1"/>
+      <w:numFmt w:val="bullet"/>
+      <w:lvlText w:val=""/>
+      <w:lvlJc w:val="left"/>
+      <w:pPr>
+        <w:ind w:left="2160" w:hanging="360"/>
+      </w:pPr>
+      <w:rPr>
+        <w:rFonts w:ascii="Wingdings" w:hAnsi="Wingdings" w:hint="default"/>
+      </w:rPr>
+    </w:lvl>
+    <w:lvl w:ilvl="3" w:tplc="100C0001" w:tentative="1">
+      <w:start w:val="1"/>
+      <w:numFmt w:val="bullet"/>
+      <w:lvlText w:val=""/>
+      <w:lvlJc w:val="left"/>
+      <w:pPr>
+        <w:ind w:left="2880" w:hanging="360"/>
+      </w:pPr>
+      <w:rPr>
+        <w:rFonts w:ascii="Symbol" w:hAnsi="Symbol" w:hint="default"/>
+      </w:rPr>
+    </w:lvl>
+    <w:lvl w:ilvl="4" w:tplc="100C0003" w:tentative="1">
+      <w:start w:val="1"/>
+      <w:numFmt w:val="bullet"/>
+      <w:lvlText w:val="o"/>
+      <w:lvlJc w:val="left"/>
+      <w:pPr>
+        <w:ind w:left="3600" w:hanging="360"/>
+      </w:pPr>
+      <w:rPr>
+        <w:rFonts w:ascii="Courier New" w:hAnsi="Courier New" w:cs="Courier New" w:hint="default"/>
+      </w:rPr>
+    </w:lvl>
+    <w:lvl w:ilvl="5" w:tplc="100C0005" w:tentative="1">
+      <w:start w:val="1"/>
+      <w:numFmt w:val="bullet"/>
+      <w:lvlText w:val=""/>
+      <w:lvlJc w:val="left"/>
+      <w:pPr>
+        <w:ind w:left="4320" w:hanging="360"/>
+      </w:pPr>
+      <w:rPr>
+        <w:rFonts w:ascii="Wingdings" w:hAnsi="Wingdings" w:hint="default"/>
+      </w:rPr>
+    </w:lvl>
+    <w:lvl w:ilvl="6" w:tplc="100C0001" w:tentative="1">
+      <w:start w:val="1"/>
+      <w:numFmt w:val="bullet"/>
+      <w:lvlText w:val=""/>
+      <w:lvlJc w:val="left"/>
+      <w:pPr>
+        <w:ind w:left="5040" w:hanging="360"/>
+      </w:pPr>
+      <w:rPr>
+        <w:rFonts w:ascii="Symbol" w:hAnsi="Symbol" w:hint="default"/>
+      </w:rPr>
+    </w:lvl>
+    <w:lvl w:ilvl="7" w:tplc="100C0003" w:tentative="1">
+      <w:start w:val="1"/>
+      <w:numFmt w:val="bullet"/>
+      <w:lvlText w:val="o"/>
+      <w:lvlJc w:val="left"/>
+      <w:pPr>
+        <w:ind w:left="5760" w:hanging="360"/>
+      </w:pPr>
+      <w:rPr>
+        <w:rFonts w:ascii="Courier New" w:hAnsi="Courier New" w:cs="Courier New" w:hint="default"/>
+      </w:rPr>
+    </w:lvl>
+    <w:lvl w:ilvl="8" w:tplc="100C0005" w:tentative="1">
+      <w:start w:val="1"/>
+      <w:numFmt w:val="bullet"/>
+      <w:lvlText w:val=""/>
+      <w:lvlJc w:val="left"/>
+      <w:pPr>
+        <w:ind w:left="6480" w:hanging="360"/>
+      </w:pPr>
+      <w:rPr>
+        <w:rFonts w:ascii="Wingdings" w:hAnsi="Wingdings" w:hint="default"/>
+      </w:rPr>
+    </w:lvl>
+  </w:abstractNum>
+  <w:abstractNum w:abstractNumId="4" w15:restartNumberingAfterBreak="0">
+    <w:nsid w:val="0B93397C"/>
+    <w:multiLevelType w:val="hybridMultilevel"/>
+    <w:tmpl w:val="0EF658DA"/>
+    <w:lvl w:ilvl="0" w:tplc="100C0001">
+      <w:start w:val="1"/>
+      <w:numFmt w:val="bullet"/>
+      <w:lvlText w:val=""/>
+      <w:lvlJc w:val="left"/>
+      <w:pPr>
+        <w:ind w:left="720" w:hanging="360"/>
+      </w:pPr>
+      <w:rPr>
+        <w:rFonts w:ascii="Symbol" w:hAnsi="Symbol" w:hint="default"/>
+      </w:rPr>
+    </w:lvl>
+    <w:lvl w:ilvl="1" w:tplc="100C0003" w:tentative="1">
+      <w:start w:val="1"/>
+      <w:numFmt w:val="bullet"/>
+      <w:lvlText w:val="o"/>
+      <w:lvlJc w:val="left"/>
+      <w:pPr>
+        <w:ind w:left="1440" w:hanging="360"/>
+      </w:pPr>
+      <w:rPr>
+        <w:rFonts w:ascii="Courier New" w:hAnsi="Courier New" w:cs="Courier New" w:hint="default"/>
+      </w:rPr>
+    </w:lvl>
+    <w:lvl w:ilvl="2" w:tplc="100C0005" w:tentative="1">
+      <w:start w:val="1"/>
+      <w:numFmt w:val="bullet"/>
+      <w:lvlText w:val=""/>
+      <w:lvlJc w:val="left"/>
+      <w:pPr>
+        <w:ind w:left="2160" w:hanging="360"/>
+      </w:pPr>
+      <w:rPr>
+        <w:rFonts w:ascii="Wingdings" w:hAnsi="Wingdings" w:hint="default"/>
+      </w:rPr>
+    </w:lvl>
+    <w:lvl w:ilvl="3" w:tplc="100C0001" w:tentative="1">
+      <w:start w:val="1"/>
+      <w:numFmt w:val="bullet"/>
+      <w:lvlText w:val=""/>
+      <w:lvlJc w:val="left"/>
+      <w:pPr>
+        <w:ind w:left="2880" w:hanging="360"/>
+      </w:pPr>
+      <w:rPr>
+        <w:rFonts w:ascii="Symbol" w:hAnsi="Symbol" w:hint="default"/>
+      </w:rPr>
+    </w:lvl>
+    <w:lvl w:ilvl="4" w:tplc="100C0003" w:tentative="1">
+      <w:start w:val="1"/>
+      <w:numFmt w:val="bullet"/>
+      <w:lvlText w:val="o"/>
+      <w:lvlJc w:val="left"/>
+      <w:pPr>
+        <w:ind w:left="3600" w:hanging="360"/>
+      </w:pPr>
+      <w:rPr>
+        <w:rFonts w:ascii="Courier New" w:hAnsi="Courier New" w:cs="Courier New" w:hint="default"/>
+      </w:rPr>
+    </w:lvl>
+    <w:lvl w:ilvl="5" w:tplc="100C0005" w:tentative="1">
+      <w:start w:val="1"/>
+      <w:numFmt w:val="bullet"/>
+      <w:lvlText w:val=""/>
+      <w:lvlJc w:val="left"/>
+      <w:pPr>
+        <w:ind w:left="4320" w:hanging="360"/>
+      </w:pPr>
+      <w:rPr>
+        <w:rFonts w:ascii="Wingdings" w:hAnsi="Wingdings" w:hint="default"/>
+      </w:rPr>
+    </w:lvl>
+    <w:lvl w:ilvl="6" w:tplc="100C0001" w:tentative="1">
+      <w:start w:val="1"/>
+      <w:numFmt w:val="bullet"/>
+      <w:lvlText w:val=""/>
+      <w:lvlJc w:val="left"/>
+      <w:pPr>
+        <w:ind w:left="5040" w:hanging="360"/>
+      </w:pPr>
+      <w:rPr>
+        <w:rFonts w:ascii="Symbol" w:hAnsi="Symbol" w:hint="default"/>
+      </w:rPr>
+    </w:lvl>
+    <w:lvl w:ilvl="7" w:tplc="100C0003" w:tentative="1">
+      <w:start w:val="1"/>
+      <w:numFmt w:val="bullet"/>
+      <w:lvlText w:val="o"/>
+      <w:lvlJc w:val="left"/>
+      <w:pPr>
+        <w:ind w:left="5760" w:hanging="360"/>
+      </w:pPr>
+      <w:rPr>
+        <w:rFonts w:ascii="Courier New" w:hAnsi="Courier New" w:cs="Courier New" w:hint="default"/>
+      </w:rPr>
+    </w:lvl>
+    <w:lvl w:ilvl="8" w:tplc="100C0005" w:tentative="1">
+      <w:start w:val="1"/>
+      <w:numFmt w:val="bullet"/>
+      <w:lvlText w:val=""/>
+      <w:lvlJc w:val="left"/>
+      <w:pPr>
+        <w:ind w:left="6480" w:hanging="360"/>
+      </w:pPr>
+      <w:rPr>
+        <w:rFonts w:ascii="Wingdings" w:hAnsi="Wingdings" w:hint="default"/>
+      </w:rPr>
+    </w:lvl>
+  </w:abstractNum>
+  <w:abstractNum w:abstractNumId="5" w15:restartNumberingAfterBreak="0">
+    <w:nsid w:val="14A66563"/>
+    <w:multiLevelType w:val="hybridMultilevel"/>
+    <w:tmpl w:val="A9441A50"/>
+    <w:lvl w:ilvl="0" w:tplc="425AECB0">
+      <w:start w:val="3"/>
+      <w:numFmt w:val="bullet"/>
+      <w:lvlText w:val="-"/>
+      <w:lvlJc w:val="left"/>
+      <w:pPr>
+        <w:ind w:left="720" w:hanging="360"/>
+      </w:pPr>
+      <w:rPr>
+        <w:rFonts w:ascii="Calibri" w:eastAsia="Times New Roman" w:hAnsi="Calibri" w:cs="Calibri" w:hint="default"/>
+      </w:rPr>
+    </w:lvl>
+    <w:lvl w:ilvl="1" w:tplc="100C0003" w:tentative="1">
+      <w:start w:val="1"/>
+      <w:numFmt w:val="bullet"/>
+      <w:lvlText w:val="o"/>
+      <w:lvlJc w:val="left"/>
+      <w:pPr>
+        <w:ind w:left="1440" w:hanging="360"/>
+      </w:pPr>
+      <w:rPr>
+        <w:rFonts w:ascii="Courier New" w:hAnsi="Courier New" w:cs="Courier New" w:hint="default"/>
+      </w:rPr>
+    </w:lvl>
+    <w:lvl w:ilvl="2" w:tplc="100C0005" w:tentative="1">
+      <w:start w:val="1"/>
+      <w:numFmt w:val="bullet"/>
+      <w:lvlText w:val=""/>
+      <w:lvlJc w:val="left"/>
+      <w:pPr>
+        <w:ind w:left="2160" w:hanging="360"/>
+      </w:pPr>
+      <w:rPr>
+        <w:rFonts w:ascii="Wingdings" w:hAnsi="Wingdings" w:hint="default"/>
+      </w:rPr>
+    </w:lvl>
+    <w:lvl w:ilvl="3" w:tplc="100C0001" w:tentative="1">
+      <w:start w:val="1"/>
+      <w:numFmt w:val="bullet"/>
+      <w:lvlText w:val=""/>
+      <w:lvlJc w:val="left"/>
+      <w:pPr>
+        <w:ind w:left="2880" w:hanging="360"/>
+      </w:pPr>
+      <w:rPr>
+        <w:rFonts w:ascii="Symbol" w:hAnsi="Symbol" w:hint="default"/>
+      </w:rPr>
+    </w:lvl>
+    <w:lvl w:ilvl="4" w:tplc="100C0003" w:tentative="1">
+      <w:start w:val="1"/>
+      <w:numFmt w:val="bullet"/>
+      <w:lvlText w:val="o"/>
+      <w:lvlJc w:val="left"/>
+      <w:pPr>
+        <w:ind w:left="3600" w:hanging="360"/>
+      </w:pPr>
+      <w:rPr>
+        <w:rFonts w:ascii="Courier New" w:hAnsi="Courier New" w:cs="Courier New" w:hint="default"/>
+      </w:rPr>
+    </w:lvl>
+    <w:lvl w:ilvl="5" w:tplc="100C0005" w:tentative="1">
+      <w:start w:val="1"/>
+      <w:numFmt w:val="bullet"/>
+      <w:lvlText w:val=""/>
+      <w:lvlJc w:val="left"/>
+      <w:pPr>
+        <w:ind w:left="4320" w:hanging="360"/>
+      </w:pPr>
+      <w:rPr>
+        <w:rFonts w:ascii="Wingdings" w:hAnsi="Wingdings" w:hint="default"/>
+      </w:rPr>
+    </w:lvl>
+    <w:lvl w:ilvl="6" w:tplc="100C0001" w:tentative="1">
+      <w:start w:val="1"/>
+      <w:numFmt w:val="bullet"/>
+      <w:lvlText w:val=""/>
+      <w:lvlJc w:val="left"/>
+      <w:pPr>
+        <w:ind w:left="5040" w:hanging="360"/>
+      </w:pPr>
+      <w:rPr>
+        <w:rFonts w:ascii="Symbol" w:hAnsi="Symbol" w:hint="default"/>
+      </w:rPr>
+    </w:lvl>
+    <w:lvl w:ilvl="7" w:tplc="100C0003" w:tentative="1">
+      <w:start w:val="1"/>
+      <w:numFmt w:val="bullet"/>
+      <w:lvlText w:val="o"/>
+      <w:lvlJc w:val="left"/>
+      <w:pPr>
+        <w:ind w:left="5760" w:hanging="360"/>
+      </w:pPr>
+      <w:rPr>
+        <w:rFonts w:ascii="Courier New" w:hAnsi="Courier New" w:cs="Courier New" w:hint="default"/>
+      </w:rPr>
+    </w:lvl>
+    <w:lvl w:ilvl="8" w:tplc="100C0005" w:tentative="1">
+      <w:start w:val="1"/>
+      <w:numFmt w:val="bullet"/>
+      <w:lvlText w:val=""/>
+      <w:lvlJc w:val="left"/>
+      <w:pPr>
+        <w:ind w:left="6480" w:hanging="360"/>
+      </w:pPr>
+      <w:rPr>
+        <w:rFonts w:ascii="Wingdings" w:hAnsi="Wingdings" w:hint="default"/>
+      </w:rPr>
+    </w:lvl>
+  </w:abstractNum>
+  <w:abstractNum w:abstractNumId="6" w15:restartNumberingAfterBreak="0">
     <w:nsid w:val="16794E2B"/>
     <w:multiLevelType w:val="hybridMultilevel"/>
     <w:tmpl w:val="641AD2C2"/>
@@ -12687,7 +13306,7 @@
       </w:rPr>
     </w:lvl>
   </w:abstractNum>
-  <w:abstractNum w:abstractNumId="4" w15:restartNumberingAfterBreak="0">
+  <w:abstractNum w:abstractNumId="7" w15:restartNumberingAfterBreak="0">
     <w:nsid w:val="19FF01AE"/>
     <w:multiLevelType w:val="hybridMultilevel"/>
     <w:tmpl w:val="EC6A3956"/>
@@ -12827,7 +13446,7 @@
       </w:rPr>
     </w:lvl>
   </w:abstractNum>
-  <w:abstractNum w:abstractNumId="5" w15:restartNumberingAfterBreak="0">
+  <w:abstractNum w:abstractNumId="8" w15:restartNumberingAfterBreak="0">
     <w:nsid w:val="20CB35C8"/>
     <w:multiLevelType w:val="hybridMultilevel"/>
     <w:tmpl w:val="2AA2EA56"/>
@@ -12940,7 +13559,233 @@
       </w:rPr>
     </w:lvl>
   </w:abstractNum>
-  <w:abstractNum w:abstractNumId="6" w15:restartNumberingAfterBreak="0">
+  <w:abstractNum w:abstractNumId="9" w15:restartNumberingAfterBreak="0">
+    <w:nsid w:val="25783250"/>
+    <w:multiLevelType w:val="hybridMultilevel"/>
+    <w:tmpl w:val="FFCCE146"/>
+    <w:lvl w:ilvl="0" w:tplc="100C0001">
+      <w:start w:val="1"/>
+      <w:numFmt w:val="bullet"/>
+      <w:lvlText w:val=""/>
+      <w:lvlJc w:val="left"/>
+      <w:pPr>
+        <w:ind w:left="720" w:hanging="360"/>
+      </w:pPr>
+      <w:rPr>
+        <w:rFonts w:ascii="Symbol" w:hAnsi="Symbol" w:hint="default"/>
+      </w:rPr>
+    </w:lvl>
+    <w:lvl w:ilvl="1" w:tplc="100C0003" w:tentative="1">
+      <w:start w:val="1"/>
+      <w:numFmt w:val="bullet"/>
+      <w:lvlText w:val="o"/>
+      <w:lvlJc w:val="left"/>
+      <w:pPr>
+        <w:ind w:left="1440" w:hanging="360"/>
+      </w:pPr>
+      <w:rPr>
+        <w:rFonts w:ascii="Courier New" w:hAnsi="Courier New" w:cs="Courier New" w:hint="default"/>
+      </w:rPr>
+    </w:lvl>
+    <w:lvl w:ilvl="2" w:tplc="100C0005" w:tentative="1">
+      <w:start w:val="1"/>
+      <w:numFmt w:val="bullet"/>
+      <w:lvlText w:val=""/>
+      <w:lvlJc w:val="left"/>
+      <w:pPr>
+        <w:ind w:left="2160" w:hanging="360"/>
+      </w:pPr>
+      <w:rPr>
+        <w:rFonts w:ascii="Wingdings" w:hAnsi="Wingdings" w:hint="default"/>
+      </w:rPr>
+    </w:lvl>
+    <w:lvl w:ilvl="3" w:tplc="100C0001" w:tentative="1">
+      <w:start w:val="1"/>
+      <w:numFmt w:val="bullet"/>
+      <w:lvlText w:val=""/>
+      <w:lvlJc w:val="left"/>
+      <w:pPr>
+        <w:ind w:left="2880" w:hanging="360"/>
+      </w:pPr>
+      <w:rPr>
+        <w:rFonts w:ascii="Symbol" w:hAnsi="Symbol" w:hint="default"/>
+      </w:rPr>
+    </w:lvl>
+    <w:lvl w:ilvl="4" w:tplc="100C0003" w:tentative="1">
+      <w:start w:val="1"/>
+      <w:numFmt w:val="bullet"/>
+      <w:lvlText w:val="o"/>
+      <w:lvlJc w:val="left"/>
+      <w:pPr>
+        <w:ind w:left="3600" w:hanging="360"/>
+      </w:pPr>
+      <w:rPr>
+        <w:rFonts w:ascii="Courier New" w:hAnsi="Courier New" w:cs="Courier New" w:hint="default"/>
+      </w:rPr>
+    </w:lvl>
+    <w:lvl w:ilvl="5" w:tplc="100C0005" w:tentative="1">
+      <w:start w:val="1"/>
+      <w:numFmt w:val="bullet"/>
+      <w:lvlText w:val=""/>
+      <w:lvlJc w:val="left"/>
+      <w:pPr>
+        <w:ind w:left="4320" w:hanging="360"/>
+      </w:pPr>
+      <w:rPr>
+        <w:rFonts w:ascii="Wingdings" w:hAnsi="Wingdings" w:hint="default"/>
+      </w:rPr>
+    </w:lvl>
+    <w:lvl w:ilvl="6" w:tplc="100C0001" w:tentative="1">
+      <w:start w:val="1"/>
+      <w:numFmt w:val="bullet"/>
+      <w:lvlText w:val=""/>
+      <w:lvlJc w:val="left"/>
+      <w:pPr>
+        <w:ind w:left="5040" w:hanging="360"/>
+      </w:pPr>
+      <w:rPr>
+        <w:rFonts w:ascii="Symbol" w:hAnsi="Symbol" w:hint="default"/>
+      </w:rPr>
+    </w:lvl>
+    <w:lvl w:ilvl="7" w:tplc="100C0003" w:tentative="1">
+      <w:start w:val="1"/>
+      <w:numFmt w:val="bullet"/>
+      <w:lvlText w:val="o"/>
+      <w:lvlJc w:val="left"/>
+      <w:pPr>
+        <w:ind w:left="5760" w:hanging="360"/>
+      </w:pPr>
+      <w:rPr>
+        <w:rFonts w:ascii="Courier New" w:hAnsi="Courier New" w:cs="Courier New" w:hint="default"/>
+      </w:rPr>
+    </w:lvl>
+    <w:lvl w:ilvl="8" w:tplc="100C0005" w:tentative="1">
+      <w:start w:val="1"/>
+      <w:numFmt w:val="bullet"/>
+      <w:lvlText w:val=""/>
+      <w:lvlJc w:val="left"/>
+      <w:pPr>
+        <w:ind w:left="6480" w:hanging="360"/>
+      </w:pPr>
+      <w:rPr>
+        <w:rFonts w:ascii="Wingdings" w:hAnsi="Wingdings" w:hint="default"/>
+      </w:rPr>
+    </w:lvl>
+  </w:abstractNum>
+  <w:abstractNum w:abstractNumId="10" w15:restartNumberingAfterBreak="0">
+    <w:nsid w:val="25C23887"/>
+    <w:multiLevelType w:val="hybridMultilevel"/>
+    <w:tmpl w:val="C8FAB044"/>
+    <w:lvl w:ilvl="0" w:tplc="100C0001">
+      <w:start w:val="1"/>
+      <w:numFmt w:val="bullet"/>
+      <w:lvlText w:val=""/>
+      <w:lvlJc w:val="left"/>
+      <w:pPr>
+        <w:ind w:left="720" w:hanging="360"/>
+      </w:pPr>
+      <w:rPr>
+        <w:rFonts w:ascii="Symbol" w:hAnsi="Symbol" w:hint="default"/>
+      </w:rPr>
+    </w:lvl>
+    <w:lvl w:ilvl="1" w:tplc="100C0003" w:tentative="1">
+      <w:start w:val="1"/>
+      <w:numFmt w:val="bullet"/>
+      <w:lvlText w:val="o"/>
+      <w:lvlJc w:val="left"/>
+      <w:pPr>
+        <w:ind w:left="1440" w:hanging="360"/>
+      </w:pPr>
+      <w:rPr>
+        <w:rFonts w:ascii="Courier New" w:hAnsi="Courier New" w:cs="Courier New" w:hint="default"/>
+      </w:rPr>
+    </w:lvl>
+    <w:lvl w:ilvl="2" w:tplc="100C0005" w:tentative="1">
+      <w:start w:val="1"/>
+      <w:numFmt w:val="bullet"/>
+      <w:lvlText w:val=""/>
+      <w:lvlJc w:val="left"/>
+      <w:pPr>
+        <w:ind w:left="2160" w:hanging="360"/>
+      </w:pPr>
+      <w:rPr>
+        <w:rFonts w:ascii="Wingdings" w:hAnsi="Wingdings" w:hint="default"/>
+      </w:rPr>
+    </w:lvl>
+    <w:lvl w:ilvl="3" w:tplc="100C0001" w:tentative="1">
+      <w:start w:val="1"/>
+      <w:numFmt w:val="bullet"/>
+      <w:lvlText w:val=""/>
+      <w:lvlJc w:val="left"/>
+      <w:pPr>
+        <w:ind w:left="2880" w:hanging="360"/>
+      </w:pPr>
+      <w:rPr>
+        <w:rFonts w:ascii="Symbol" w:hAnsi="Symbol" w:hint="default"/>
+      </w:rPr>
+    </w:lvl>
+    <w:lvl w:ilvl="4" w:tplc="100C0003" w:tentative="1">
+      <w:start w:val="1"/>
+      <w:numFmt w:val="bullet"/>
+      <w:lvlText w:val="o"/>
+      <w:lvlJc w:val="left"/>
+      <w:pPr>
+        <w:ind w:left="3600" w:hanging="360"/>
+      </w:pPr>
+      <w:rPr>
+        <w:rFonts w:ascii="Courier New" w:hAnsi="Courier New" w:cs="Courier New" w:hint="default"/>
+      </w:rPr>
+    </w:lvl>
+    <w:lvl w:ilvl="5" w:tplc="100C0005" w:tentative="1">
+      <w:start w:val="1"/>
+      <w:numFmt w:val="bullet"/>
+      <w:lvlText w:val=""/>
+      <w:lvlJc w:val="left"/>
+      <w:pPr>
+        <w:ind w:left="4320" w:hanging="360"/>
+      </w:pPr>
+      <w:rPr>
+        <w:rFonts w:ascii="Wingdings" w:hAnsi="Wingdings" w:hint="default"/>
+      </w:rPr>
+    </w:lvl>
+    <w:lvl w:ilvl="6" w:tplc="100C0001" w:tentative="1">
+      <w:start w:val="1"/>
+      <w:numFmt w:val="bullet"/>
+      <w:lvlText w:val=""/>
+      <w:lvlJc w:val="left"/>
+      <w:pPr>
+        <w:ind w:left="5040" w:hanging="360"/>
+      </w:pPr>
+      <w:rPr>
+        <w:rFonts w:ascii="Symbol" w:hAnsi="Symbol" w:hint="default"/>
+      </w:rPr>
+    </w:lvl>
+    <w:lvl w:ilvl="7" w:tplc="100C0003" w:tentative="1">
+      <w:start w:val="1"/>
+      <w:numFmt w:val="bullet"/>
+      <w:lvlText w:val="o"/>
+      <w:lvlJc w:val="left"/>
+      <w:pPr>
+        <w:ind w:left="5760" w:hanging="360"/>
+      </w:pPr>
+      <w:rPr>
+        <w:rFonts w:ascii="Courier New" w:hAnsi="Courier New" w:cs="Courier New" w:hint="default"/>
+      </w:rPr>
+    </w:lvl>
+    <w:lvl w:ilvl="8" w:tplc="100C0005" w:tentative="1">
+      <w:start w:val="1"/>
+      <w:numFmt w:val="bullet"/>
+      <w:lvlText w:val=""/>
+      <w:lvlJc w:val="left"/>
+      <w:pPr>
+        <w:ind w:left="6480" w:hanging="360"/>
+      </w:pPr>
+      <w:rPr>
+        <w:rFonts w:ascii="Wingdings" w:hAnsi="Wingdings" w:hint="default"/>
+      </w:rPr>
+    </w:lvl>
+  </w:abstractNum>
+  <w:abstractNum w:abstractNumId="11" w15:restartNumberingAfterBreak="0">
     <w:nsid w:val="27A404D8"/>
     <w:multiLevelType w:val="hybridMultilevel"/>
     <w:tmpl w:val="E4483B56"/>
@@ -13080,7 +13925,7 @@
       </w:rPr>
     </w:lvl>
   </w:abstractNum>
-  <w:abstractNum w:abstractNumId="7" w15:restartNumberingAfterBreak="0">
+  <w:abstractNum w:abstractNumId="12" w15:restartNumberingAfterBreak="0">
     <w:nsid w:val="37E7650B"/>
     <w:multiLevelType w:val="hybridMultilevel"/>
     <w:tmpl w:val="F1E6A23E"/>
@@ -13192,7 +14037,7 @@
       </w:rPr>
     </w:lvl>
   </w:abstractNum>
-  <w:abstractNum w:abstractNumId="8" w15:restartNumberingAfterBreak="0">
+  <w:abstractNum w:abstractNumId="13" w15:restartNumberingAfterBreak="0">
     <w:nsid w:val="3BD16F36"/>
     <w:multiLevelType w:val="multilevel"/>
     <w:tmpl w:val="100C0021"/>
@@ -13305,7 +14150,7 @@
       </w:rPr>
     </w:lvl>
   </w:abstractNum>
-  <w:abstractNum w:abstractNumId="9" w15:restartNumberingAfterBreak="0">
+  <w:abstractNum w:abstractNumId="14" w15:restartNumberingAfterBreak="0">
     <w:nsid w:val="408C02FF"/>
     <w:multiLevelType w:val="hybridMultilevel"/>
     <w:tmpl w:val="1C925AC4"/>
@@ -13442,7 +14287,233 @@
       </w:rPr>
     </w:lvl>
   </w:abstractNum>
-  <w:abstractNum w:abstractNumId="10" w15:restartNumberingAfterBreak="0">
+  <w:abstractNum w:abstractNumId="15" w15:restartNumberingAfterBreak="0">
+    <w:nsid w:val="41DF428E"/>
+    <w:multiLevelType w:val="hybridMultilevel"/>
+    <w:tmpl w:val="FC84E06C"/>
+    <w:lvl w:ilvl="0" w:tplc="100C0001">
+      <w:start w:val="1"/>
+      <w:numFmt w:val="bullet"/>
+      <w:lvlText w:val=""/>
+      <w:lvlJc w:val="left"/>
+      <w:pPr>
+        <w:ind w:left="720" w:hanging="360"/>
+      </w:pPr>
+      <w:rPr>
+        <w:rFonts w:ascii="Symbol" w:hAnsi="Symbol" w:hint="default"/>
+      </w:rPr>
+    </w:lvl>
+    <w:lvl w:ilvl="1" w:tplc="100C0003" w:tentative="1">
+      <w:start w:val="1"/>
+      <w:numFmt w:val="bullet"/>
+      <w:lvlText w:val="o"/>
+      <w:lvlJc w:val="left"/>
+      <w:pPr>
+        <w:ind w:left="1440" w:hanging="360"/>
+      </w:pPr>
+      <w:rPr>
+        <w:rFonts w:ascii="Courier New" w:hAnsi="Courier New" w:cs="Courier New" w:hint="default"/>
+      </w:rPr>
+    </w:lvl>
+    <w:lvl w:ilvl="2" w:tplc="100C0005" w:tentative="1">
+      <w:start w:val="1"/>
+      <w:numFmt w:val="bullet"/>
+      <w:lvlText w:val=""/>
+      <w:lvlJc w:val="left"/>
+      <w:pPr>
+        <w:ind w:left="2160" w:hanging="360"/>
+      </w:pPr>
+      <w:rPr>
+        <w:rFonts w:ascii="Wingdings" w:hAnsi="Wingdings" w:hint="default"/>
+      </w:rPr>
+    </w:lvl>
+    <w:lvl w:ilvl="3" w:tplc="100C0001" w:tentative="1">
+      <w:start w:val="1"/>
+      <w:numFmt w:val="bullet"/>
+      <w:lvlText w:val=""/>
+      <w:lvlJc w:val="left"/>
+      <w:pPr>
+        <w:ind w:left="2880" w:hanging="360"/>
+      </w:pPr>
+      <w:rPr>
+        <w:rFonts w:ascii="Symbol" w:hAnsi="Symbol" w:hint="default"/>
+      </w:rPr>
+    </w:lvl>
+    <w:lvl w:ilvl="4" w:tplc="100C0003" w:tentative="1">
+      <w:start w:val="1"/>
+      <w:numFmt w:val="bullet"/>
+      <w:lvlText w:val="o"/>
+      <w:lvlJc w:val="left"/>
+      <w:pPr>
+        <w:ind w:left="3600" w:hanging="360"/>
+      </w:pPr>
+      <w:rPr>
+        <w:rFonts w:ascii="Courier New" w:hAnsi="Courier New" w:cs="Courier New" w:hint="default"/>
+      </w:rPr>
+    </w:lvl>
+    <w:lvl w:ilvl="5" w:tplc="100C0005" w:tentative="1">
+      <w:start w:val="1"/>
+      <w:numFmt w:val="bullet"/>
+      <w:lvlText w:val=""/>
+      <w:lvlJc w:val="left"/>
+      <w:pPr>
+        <w:ind w:left="4320" w:hanging="360"/>
+      </w:pPr>
+      <w:rPr>
+        <w:rFonts w:ascii="Wingdings" w:hAnsi="Wingdings" w:hint="default"/>
+      </w:rPr>
+    </w:lvl>
+    <w:lvl w:ilvl="6" w:tplc="100C0001" w:tentative="1">
+      <w:start w:val="1"/>
+      <w:numFmt w:val="bullet"/>
+      <w:lvlText w:val=""/>
+      <w:lvlJc w:val="left"/>
+      <w:pPr>
+        <w:ind w:left="5040" w:hanging="360"/>
+      </w:pPr>
+      <w:rPr>
+        <w:rFonts w:ascii="Symbol" w:hAnsi="Symbol" w:hint="default"/>
+      </w:rPr>
+    </w:lvl>
+    <w:lvl w:ilvl="7" w:tplc="100C0003" w:tentative="1">
+      <w:start w:val="1"/>
+      <w:numFmt w:val="bullet"/>
+      <w:lvlText w:val="o"/>
+      <w:lvlJc w:val="left"/>
+      <w:pPr>
+        <w:ind w:left="5760" w:hanging="360"/>
+      </w:pPr>
+      <w:rPr>
+        <w:rFonts w:ascii="Courier New" w:hAnsi="Courier New" w:cs="Courier New" w:hint="default"/>
+      </w:rPr>
+    </w:lvl>
+    <w:lvl w:ilvl="8" w:tplc="100C0005" w:tentative="1">
+      <w:start w:val="1"/>
+      <w:numFmt w:val="bullet"/>
+      <w:lvlText w:val=""/>
+      <w:lvlJc w:val="left"/>
+      <w:pPr>
+        <w:ind w:left="6480" w:hanging="360"/>
+      </w:pPr>
+      <w:rPr>
+        <w:rFonts w:ascii="Wingdings" w:hAnsi="Wingdings" w:hint="default"/>
+      </w:rPr>
+    </w:lvl>
+  </w:abstractNum>
+  <w:abstractNum w:abstractNumId="16" w15:restartNumberingAfterBreak="0">
+    <w:nsid w:val="42EF003D"/>
+    <w:multiLevelType w:val="hybridMultilevel"/>
+    <w:tmpl w:val="C88AE9BA"/>
+    <w:lvl w:ilvl="0" w:tplc="100C0001">
+      <w:start w:val="1"/>
+      <w:numFmt w:val="bullet"/>
+      <w:lvlText w:val=""/>
+      <w:lvlJc w:val="left"/>
+      <w:pPr>
+        <w:ind w:left="720" w:hanging="360"/>
+      </w:pPr>
+      <w:rPr>
+        <w:rFonts w:ascii="Symbol" w:hAnsi="Symbol" w:hint="default"/>
+      </w:rPr>
+    </w:lvl>
+    <w:lvl w:ilvl="1" w:tplc="FFFFFFFF" w:tentative="1">
+      <w:start w:val="1"/>
+      <w:numFmt w:val="bullet"/>
+      <w:lvlText w:val="o"/>
+      <w:lvlJc w:val="left"/>
+      <w:pPr>
+        <w:ind w:left="1440" w:hanging="360"/>
+      </w:pPr>
+      <w:rPr>
+        <w:rFonts w:ascii="Courier New" w:hAnsi="Courier New" w:cs="Courier New" w:hint="default"/>
+      </w:rPr>
+    </w:lvl>
+    <w:lvl w:ilvl="2" w:tplc="FFFFFFFF" w:tentative="1">
+      <w:start w:val="1"/>
+      <w:numFmt w:val="bullet"/>
+      <w:lvlText w:val=""/>
+      <w:lvlJc w:val="left"/>
+      <w:pPr>
+        <w:ind w:left="2160" w:hanging="360"/>
+      </w:pPr>
+      <w:rPr>
+        <w:rFonts w:ascii="Wingdings" w:hAnsi="Wingdings" w:hint="default"/>
+      </w:rPr>
+    </w:lvl>
+    <w:lvl w:ilvl="3" w:tplc="FFFFFFFF" w:tentative="1">
+      <w:start w:val="1"/>
+      <w:numFmt w:val="bullet"/>
+      <w:lvlText w:val=""/>
+      <w:lvlJc w:val="left"/>
+      <w:pPr>
+        <w:ind w:left="2880" w:hanging="360"/>
+      </w:pPr>
+      <w:rPr>
+        <w:rFonts w:ascii="Symbol" w:hAnsi="Symbol" w:hint="default"/>
+      </w:rPr>
+    </w:lvl>
+    <w:lvl w:ilvl="4" w:tplc="FFFFFFFF" w:tentative="1">
+      <w:start w:val="1"/>
+      <w:numFmt w:val="bullet"/>
+      <w:lvlText w:val="o"/>
+      <w:lvlJc w:val="left"/>
+      <w:pPr>
+        <w:ind w:left="3600" w:hanging="360"/>
+      </w:pPr>
+      <w:rPr>
+        <w:rFonts w:ascii="Courier New" w:hAnsi="Courier New" w:cs="Courier New" w:hint="default"/>
+      </w:rPr>
+    </w:lvl>
+    <w:lvl w:ilvl="5" w:tplc="FFFFFFFF" w:tentative="1">
+      <w:start w:val="1"/>
+      <w:numFmt w:val="bullet"/>
+      <w:lvlText w:val=""/>
+      <w:lvlJc w:val="left"/>
+      <w:pPr>
+        <w:ind w:left="4320" w:hanging="360"/>
+      </w:pPr>
+      <w:rPr>
+        <w:rFonts w:ascii="Wingdings" w:hAnsi="Wingdings" w:hint="default"/>
+      </w:rPr>
+    </w:lvl>
+    <w:lvl w:ilvl="6" w:tplc="FFFFFFFF" w:tentative="1">
+      <w:start w:val="1"/>
+      <w:numFmt w:val="bullet"/>
+      <w:lvlText w:val=""/>
+      <w:lvlJc w:val="left"/>
+      <w:pPr>
+        <w:ind w:left="5040" w:hanging="360"/>
+      </w:pPr>
+      <w:rPr>
+        <w:rFonts w:ascii="Symbol" w:hAnsi="Symbol" w:hint="default"/>
+      </w:rPr>
+    </w:lvl>
+    <w:lvl w:ilvl="7" w:tplc="FFFFFFFF" w:tentative="1">
+      <w:start w:val="1"/>
+      <w:numFmt w:val="bullet"/>
+      <w:lvlText w:val="o"/>
+      <w:lvlJc w:val="left"/>
+      <w:pPr>
+        <w:ind w:left="5760" w:hanging="360"/>
+      </w:pPr>
+      <w:rPr>
+        <w:rFonts w:ascii="Courier New" w:hAnsi="Courier New" w:cs="Courier New" w:hint="default"/>
+      </w:rPr>
+    </w:lvl>
+    <w:lvl w:ilvl="8" w:tplc="FFFFFFFF" w:tentative="1">
+      <w:start w:val="1"/>
+      <w:numFmt w:val="bullet"/>
+      <w:lvlText w:val=""/>
+      <w:lvlJc w:val="left"/>
+      <w:pPr>
+        <w:ind w:left="6480" w:hanging="360"/>
+      </w:pPr>
+      <w:rPr>
+        <w:rFonts w:ascii="Wingdings" w:hAnsi="Wingdings" w:hint="default"/>
+      </w:rPr>
+    </w:lvl>
+  </w:abstractNum>
+  <w:abstractNum w:abstractNumId="17" w15:restartNumberingAfterBreak="0">
     <w:nsid w:val="42F31DAB"/>
     <w:multiLevelType w:val="hybridMultilevel"/>
     <w:tmpl w:val="A46C5D1C"/>
@@ -13582,7 +14653,7 @@
       </w:rPr>
     </w:lvl>
   </w:abstractNum>
-  <w:abstractNum w:abstractNumId="11" w15:restartNumberingAfterBreak="0">
+  <w:abstractNum w:abstractNumId="18" w15:restartNumberingAfterBreak="0">
     <w:nsid w:val="4CB20216"/>
     <w:multiLevelType w:val="hybridMultilevel"/>
     <w:tmpl w:val="32CC3FCC"/>
@@ -13671,7 +14742,7 @@
       </w:pPr>
     </w:lvl>
   </w:abstractNum>
-  <w:abstractNum w:abstractNumId="12" w15:restartNumberingAfterBreak="0">
+  <w:abstractNum w:abstractNumId="19" w15:restartNumberingAfterBreak="0">
     <w:nsid w:val="4D8E7E0E"/>
     <w:multiLevelType w:val="hybridMultilevel"/>
     <w:tmpl w:val="4C3614A8"/>
@@ -13784,7 +14855,7 @@
       </w:rPr>
     </w:lvl>
   </w:abstractNum>
-  <w:abstractNum w:abstractNumId="13" w15:restartNumberingAfterBreak="0">
+  <w:abstractNum w:abstractNumId="20" w15:restartNumberingAfterBreak="0">
     <w:nsid w:val="5082572C"/>
     <w:multiLevelType w:val="hybridMultilevel"/>
     <w:tmpl w:val="ED4ACFA4"/>
@@ -13924,7 +14995,7 @@
       </w:rPr>
     </w:lvl>
   </w:abstractNum>
-  <w:abstractNum w:abstractNumId="14" w15:restartNumberingAfterBreak="0">
+  <w:abstractNum w:abstractNumId="21" w15:restartNumberingAfterBreak="0">
     <w:nsid w:val="5085515C"/>
     <w:multiLevelType w:val="hybridMultilevel"/>
     <w:tmpl w:val="B2CE10B6"/>
@@ -14013,7 +15084,7 @@
       </w:pPr>
     </w:lvl>
   </w:abstractNum>
-  <w:abstractNum w:abstractNumId="15" w15:restartNumberingAfterBreak="0">
+  <w:abstractNum w:abstractNumId="22" w15:restartNumberingAfterBreak="0">
     <w:nsid w:val="52B247CA"/>
     <w:multiLevelType w:val="hybridMultilevel"/>
     <w:tmpl w:val="B7D4D45A"/>
@@ -14153,7 +15224,7 @@
       </w:rPr>
     </w:lvl>
   </w:abstractNum>
-  <w:abstractNum w:abstractNumId="16" w15:restartNumberingAfterBreak="0">
+  <w:abstractNum w:abstractNumId="23" w15:restartNumberingAfterBreak="0">
     <w:nsid w:val="594C1361"/>
     <w:multiLevelType w:val="hybridMultilevel"/>
     <w:tmpl w:val="5C243628"/>
@@ -14293,7 +15364,7 @@
       </w:rPr>
     </w:lvl>
   </w:abstractNum>
-  <w:abstractNum w:abstractNumId="17" w15:restartNumberingAfterBreak="0">
+  <w:abstractNum w:abstractNumId="24" w15:restartNumberingAfterBreak="0">
     <w:nsid w:val="71E06583"/>
     <w:multiLevelType w:val="hybridMultilevel"/>
     <w:tmpl w:val="26C81FCE"/>
@@ -14433,7 +15504,7 @@
       </w:rPr>
     </w:lvl>
   </w:abstractNum>
-  <w:abstractNum w:abstractNumId="18" w15:restartNumberingAfterBreak="0">
+  <w:abstractNum w:abstractNumId="25" w15:restartNumberingAfterBreak="0">
     <w:nsid w:val="75A3529B"/>
     <w:multiLevelType w:val="hybridMultilevel"/>
     <w:tmpl w:val="819EEA64"/>
@@ -14573,7 +15644,7 @@
       </w:rPr>
     </w:lvl>
   </w:abstractNum>
-  <w:abstractNum w:abstractNumId="19" w15:restartNumberingAfterBreak="0">
+  <w:abstractNum w:abstractNumId="26" w15:restartNumberingAfterBreak="0">
     <w:nsid w:val="7B193736"/>
     <w:multiLevelType w:val="multilevel"/>
     <w:tmpl w:val="3E0A631E"/>
@@ -14696,64 +15767,85 @@
     </w:lvl>
   </w:abstractNum>
   <w:num w:numId="1" w16cid:durableId="890573994">
-    <w:abstractNumId w:val="19"/>
+    <w:abstractNumId w:val="26"/>
   </w:num>
   <w:num w:numId="2" w16cid:durableId="1737623586">
     <w:abstractNumId w:val="2"/>
   </w:num>
   <w:num w:numId="3" w16cid:durableId="758909307">
-    <w:abstractNumId w:val="4"/>
+    <w:abstractNumId w:val="7"/>
   </w:num>
   <w:num w:numId="4" w16cid:durableId="1968272246">
-    <w:abstractNumId w:val="18"/>
+    <w:abstractNumId w:val="25"/>
   </w:num>
   <w:num w:numId="5" w16cid:durableId="923029564">
-    <w:abstractNumId w:val="15"/>
+    <w:abstractNumId w:val="22"/>
   </w:num>
   <w:num w:numId="6" w16cid:durableId="1655838525">
+    <w:abstractNumId w:val="11"/>
+  </w:num>
+  <w:num w:numId="7" w16cid:durableId="1125125884">
+    <w:abstractNumId w:val="23"/>
+  </w:num>
+  <w:num w:numId="8" w16cid:durableId="161967182">
     <w:abstractNumId w:val="6"/>
   </w:num>
-  <w:num w:numId="7" w16cid:durableId="1125125884">
-    <w:abstractNumId w:val="16"/>
-  </w:num>
-  <w:num w:numId="8" w16cid:durableId="161967182">
-    <w:abstractNumId w:val="3"/>
-  </w:num>
   <w:num w:numId="9" w16cid:durableId="684940283">
-    <w:abstractNumId w:val="9"/>
+    <w:abstractNumId w:val="14"/>
   </w:num>
   <w:num w:numId="10" w16cid:durableId="2022463747">
-    <w:abstractNumId w:val="13"/>
+    <w:abstractNumId w:val="20"/>
   </w:num>
   <w:num w:numId="11" w16cid:durableId="52393392">
-    <w:abstractNumId w:val="10"/>
+    <w:abstractNumId w:val="17"/>
   </w:num>
   <w:num w:numId="12" w16cid:durableId="751657181">
-    <w:abstractNumId w:val="17"/>
+    <w:abstractNumId w:val="24"/>
   </w:num>
   <w:num w:numId="13" w16cid:durableId="1886326803">
     <w:abstractNumId w:val="0"/>
   </w:num>
   <w:num w:numId="14" w16cid:durableId="1434207044">
-    <w:abstractNumId w:val="11"/>
+    <w:abstractNumId w:val="18"/>
   </w:num>
   <w:num w:numId="15" w16cid:durableId="1528831484">
-    <w:abstractNumId w:val="8"/>
+    <w:abstractNumId w:val="13"/>
   </w:num>
   <w:num w:numId="16" w16cid:durableId="2017464328">
     <w:abstractNumId w:val="1"/>
   </w:num>
   <w:num w:numId="17" w16cid:durableId="1513571183">
-    <w:abstractNumId w:val="7"/>
+    <w:abstractNumId w:val="12"/>
   </w:num>
   <w:num w:numId="18" w16cid:durableId="584647870">
+    <w:abstractNumId w:val="8"/>
+  </w:num>
+  <w:num w:numId="19" w16cid:durableId="1091896192">
+    <w:abstractNumId w:val="21"/>
+  </w:num>
+  <w:num w:numId="20" w16cid:durableId="67464642">
+    <w:abstractNumId w:val="19"/>
+  </w:num>
+  <w:num w:numId="21" w16cid:durableId="1085803347">
+    <w:abstractNumId w:val="9"/>
+  </w:num>
+  <w:num w:numId="22" w16cid:durableId="1297101287">
+    <w:abstractNumId w:val="10"/>
+  </w:num>
+  <w:num w:numId="23" w16cid:durableId="20714534">
     <w:abstractNumId w:val="5"/>
   </w:num>
-  <w:num w:numId="19" w16cid:durableId="1091896192">
-    <w:abstractNumId w:val="14"/>
+  <w:num w:numId="24" w16cid:durableId="1920629521">
+    <w:abstractNumId w:val="3"/>
   </w:num>
-  <w:num w:numId="20" w16cid:durableId="67464642">
-    <w:abstractNumId w:val="12"/>
+  <w:num w:numId="25" w16cid:durableId="1492020236">
+    <w:abstractNumId w:val="16"/>
+  </w:num>
+  <w:num w:numId="26" w16cid:durableId="1984001954">
+    <w:abstractNumId w:val="15"/>
+  </w:num>
+  <w:num w:numId="27" w16cid:durableId="709106339">
+    <w:abstractNumId w:val="4"/>
   </w:num>
 </w:numbering>
 </file>
@@ -15158,12 +16250,12 @@
   <w:style w:type="paragraph" w:default="1" w:styleId="Normal">
     <w:name w:val="Normal"/>
     <w:qFormat/>
-    <w:rsid w:val="002317A7"/>
+    <w:rsid w:val="00117A08"/>
     <w:pPr>
       <w:spacing w:after="0" w:line="240" w:lineRule="auto"/>
     </w:pPr>
     <w:rPr>
-      <w:rFonts w:ascii="Arial" w:eastAsia="Times New Roman" w:hAnsi="Arial" w:cs="Times New Roman"/>
+      <w:rFonts w:eastAsia="Times New Roman" w:cs="Times New Roman"/>
       <w:kern w:val="0"/>
       <w:sz w:val="24"/>
       <w:szCs w:val="20"/>
@@ -15356,6 +16448,7 @@
   <w:style w:type="character" w:default="1" w:styleId="Policepardfaut">
     <w:name w:val="Default Paragraph Font"/>
     <w:uiPriority w:val="1"/>
+    <w:semiHidden/>
     <w:unhideWhenUsed/>
   </w:style>
   <w:style w:type="table" w:default="1" w:styleId="TableauNormal">
@@ -15663,7 +16756,6 @@
       <w:jc w:val="both"/>
     </w:pPr>
     <w:rPr>
-      <w:rFonts w:asciiTheme="minorHAnsi" w:hAnsiTheme="minorHAnsi"/>
       <w:sz w:val="20"/>
       <w:lang w:val="fr-CH" w:eastAsia="fr-CH"/>
     </w:rPr>
@@ -15735,7 +16827,7 @@
       <w:contextualSpacing/>
     </w:pPr>
     <w:rPr>
-      <w:rFonts w:asciiTheme="minorHAnsi" w:eastAsiaTheme="minorHAnsi" w:hAnsiTheme="minorHAnsi" w:cstheme="minorBidi"/>
+      <w:rFonts w:eastAsiaTheme="minorHAnsi" w:cstheme="minorBidi"/>
       <w:kern w:val="2"/>
       <w:sz w:val="22"/>
       <w:szCs w:val="22"/>

</xml_diff>